<commit_message>
Updated documentation: added chapter 2.1
</commit_message>
<xml_diff>
--- a/Documentation/2018.11.14_i3_davidi_finke_doc_prog2.docx
+++ b/Documentation/2018.11.14_i3_davidi_finke_doc_prog2.docx
@@ -2684,13 +2684,7 @@
         <w:rPr>
           <w:lang w:val="it-IT"/>
         </w:rPr>
-        <w:t>2</w:t>
-      </w:r>
-      <w:r>
-        <w:rPr>
-          <w:lang w:val="it-IT"/>
-        </w:rPr>
-        <w:t>5</w:t>
+        <w:t>30</w:t>
       </w:r>
       <w:r>
         <w:rPr>
@@ -4558,13 +4552,7 @@
               <w:rPr>
                 <w:lang w:val="it-IT"/>
               </w:rPr>
-              <w:t>00</w:t>
-            </w:r>
-            <w:r>
-              <w:rPr>
-                <w:lang w:val="it-IT"/>
-              </w:rPr>
-              <w:t>3</w:t>
+              <w:t>003</w:t>
             </w:r>
           </w:p>
         </w:tc>
@@ -4582,37 +4570,7 @@
               <w:rPr>
                 <w:lang w:val="it-IT"/>
               </w:rPr>
-              <w:t>Uno dei</w:t>
-            </w:r>
-            <w:r>
-              <w:rPr>
-                <w:lang w:val="it-IT"/>
-              </w:rPr>
-              <w:t xml:space="preserve"> circuit</w:t>
-            </w:r>
-            <w:r>
-              <w:rPr>
-                <w:lang w:val="it-IT"/>
-              </w:rPr>
-              <w:t>i</w:t>
-            </w:r>
-            <w:r>
-              <w:rPr>
-                <w:lang w:val="it-IT"/>
-              </w:rPr>
-              <w:t xml:space="preserve"> da realizzare deve </w:t>
-            </w:r>
-            <w:r>
-              <w:rPr>
-                <w:lang w:val="it-IT"/>
-              </w:rPr>
-              <w:t>invertire lo stato de</w:t>
-            </w:r>
-            <w:r>
-              <w:rPr>
-                <w:lang w:val="it-IT"/>
-              </w:rPr>
-              <w:t>l LED quando viene premuto il bottone</w:t>
+              <w:t>Uno dei circuiti da realizzare deve invertire lo stato del LED quando viene premuto il bottone</w:t>
             </w:r>
           </w:p>
         </w:tc>
@@ -4632,13 +4590,7 @@
               <w:rPr>
                 <w:lang w:val="it-IT"/>
               </w:rPr>
-              <w:t>00</w:t>
-            </w:r>
-            <w:r>
-              <w:rPr>
-                <w:lang w:val="it-IT"/>
-              </w:rPr>
-              <w:t>4</w:t>
+              <w:t>004</w:t>
             </w:r>
           </w:p>
         </w:tc>
@@ -4656,25 +4608,7 @@
               <w:rPr>
                 <w:lang w:val="it-IT"/>
               </w:rPr>
-              <w:t>Uno dei circuiti da realizzare deve invertire lo stato del LED</w:t>
-            </w:r>
-            <w:r>
-              <w:rPr>
-                <w:lang w:val="it-IT"/>
-              </w:rPr>
-              <w:t xml:space="preserve"> velocemente da </w:t>
-            </w:r>
-            <w:r>
-              <w:rPr>
-                <w:lang w:val="it-IT"/>
-              </w:rPr>
-              <w:t>quando viene premuto il bottone</w:t>
-            </w:r>
-            <w:r>
-              <w:rPr>
-                <w:lang w:val="it-IT"/>
-              </w:rPr>
-              <w:t xml:space="preserve"> fino a quando non viene rilasciato</w:t>
+              <w:t>Uno dei circuiti da realizzare deve invertire lo stato del LED velocemente da quando viene premuto il bottone fino a quando non viene rilasciato</w:t>
             </w:r>
           </w:p>
         </w:tc>
@@ -4926,25 +4860,7 @@
               <w:rPr>
                 <w:lang w:val="it-IT"/>
               </w:rPr>
-              <w:t>È necessario realizzare tre circuiti di esempio che contengano una combinazione del</w:t>
-            </w:r>
-            <w:r>
-              <w:rPr>
-                <w:lang w:val="it-IT"/>
-              </w:rPr>
-              <w:t xml:space="preserve">la fotocellula </w:t>
-            </w:r>
-            <w:r>
-              <w:rPr>
-                <w:lang w:val="it-IT"/>
-              </w:rPr>
-              <w:t xml:space="preserve">e del </w:t>
-            </w:r>
-            <w:r>
-              <w:rPr>
-                <w:lang w:val="it-IT"/>
-              </w:rPr>
-              <w:t>LED</w:t>
+              <w:t>È necessario realizzare tre circuiti di esempio che contengano una combinazione della fotocellula e del LED</w:t>
             </w:r>
           </w:p>
         </w:tc>
@@ -5032,25 +4948,7 @@
               <w:rPr>
                 <w:lang w:val="it-IT"/>
               </w:rPr>
-              <w:t xml:space="preserve">Uno dei circuiti da realizzare deve </w:t>
-            </w:r>
-            <w:r>
-              <w:rPr>
-                <w:lang w:val="it-IT"/>
-              </w:rPr>
-              <w:t>regolare l’intensità del</w:t>
-            </w:r>
-            <w:r>
-              <w:rPr>
-                <w:lang w:val="it-IT"/>
-              </w:rPr>
-              <w:t xml:space="preserve"> LED in base al valore rilevato dalla fotocellula</w:t>
-            </w:r>
-            <w:r>
-              <w:rPr>
-                <w:lang w:val="it-IT"/>
-              </w:rPr>
-              <w:t>: più è alta la luminosità rilevata, maggiore è l’intensità del LED.</w:t>
+              <w:t>Uno dei circuiti da realizzare deve regolare l’intensità del LED in base al valore rilevato dalla fotocellula: più è alta la luminosità rilevata, maggiore è l’intensità del LED.</w:t>
             </w:r>
           </w:p>
         </w:tc>
@@ -5611,6 +5509,7 @@
       </w:tr>
       <w:tr>
         <w:trPr>
+          <w:trHeight w:val="17"/>
           <w:tblCellSpacing w:w="0" w:type="dxa"/>
         </w:trPr>
         <w:tc>
@@ -6254,7 +6153,7 @@
               <w:rPr>
                 <w:noProof/>
               </w:rPr>
-              <w:t>2</w:t>
+              <w:t>1</w:t>
             </w:r>
             <w:r>
               <w:rPr>
@@ -7046,11 +6945,6 @@
         <w:rPr>
           <w:lang w:val="en-GB"/>
         </w:rPr>
-      </w:r>
-      <w:r>
-        <w:rPr>
-          <w:lang w:val="en-GB"/>
-        </w:rPr>
         <w:fldChar w:fldCharType="separate"/>
       </w:r>
       <w:r>
@@ -7326,31 +7220,686 @@
     </w:p>
     <w:p>
       <w:pPr>
-        <w:rPr>
-          <w:lang w:val="it-IT"/>
-        </w:rPr>
-      </w:pPr>
-    </w:p>
-    <w:p>
-      <w:pPr>
         <w:pStyle w:val="Titolo2"/>
       </w:pPr>
       <w:bookmarkStart w:id="15" w:name="_Toc429059809"/>
       <w:bookmarkStart w:id="16" w:name="_Toc491247139"/>
       <w:r>
+        <w:lastRenderedPageBreak/>
         <w:t>Design dell’architettura del sistema</w:t>
       </w:r>
+      <w:bookmarkStart w:id="17" w:name="_GoBack"/>
       <w:bookmarkEnd w:id="15"/>
       <w:bookmarkEnd w:id="16"/>
-    </w:p>
-    <w:p>
-      <w:pPr>
-        <w:rPr>
-          <w:lang w:val="it-IT"/>
-        </w:rPr>
-      </w:pPr>
-      <w:bookmarkStart w:id="17" w:name="_GoBack"/>
       <w:bookmarkEnd w:id="17"/>
+    </w:p>
+    <w:tbl>
+      <w:tblPr>
+        <w:tblStyle w:val="Grigliatabella"/>
+        <w:tblW w:w="0" w:type="auto"/>
+        <w:tblBorders>
+          <w:top w:val="none" w:sz="0" w:space="0" w:color="auto"/>
+          <w:left w:val="none" w:sz="0" w:space="0" w:color="auto"/>
+          <w:bottom w:val="none" w:sz="0" w:space="0" w:color="auto"/>
+          <w:right w:val="none" w:sz="0" w:space="0" w:color="auto"/>
+          <w:insideH w:val="none" w:sz="0" w:space="0" w:color="auto"/>
+          <w:insideV w:val="none" w:sz="0" w:space="0" w:color="auto"/>
+        </w:tblBorders>
+        <w:tblLook w:val="04A0" w:firstRow="1" w:lastRow="0" w:firstColumn="1" w:lastColumn="0" w:noHBand="0" w:noVBand="1"/>
+      </w:tblPr>
+      <w:tblGrid>
+        <w:gridCol w:w="4682"/>
+        <w:gridCol w:w="4956"/>
+      </w:tblGrid>
+      <w:tr>
+        <w:trPr>
+          <w:trHeight w:val="4282"/>
+        </w:trPr>
+        <w:tc>
+          <w:tcPr>
+            <w:tcW w:w="6055" w:type="dxa"/>
+          </w:tcPr>
+          <w:p>
+            <w:pPr>
+              <w:keepNext/>
+              <w:jc w:val="center"/>
+            </w:pPr>
+            <w:r>
+              <w:rPr>
+                <w:noProof/>
+              </w:rPr>
+              <w:drawing>
+                <wp:inline distT="0" distB="0" distL="0" distR="0" wp14:anchorId="219D1D23" wp14:editId="23739CE9">
+                  <wp:extent cx="1647825" cy="2590800"/>
+                  <wp:effectExtent l="0" t="0" r="9525" b="0"/>
+                  <wp:docPr id="4" name="Elemento grafico 4"/>
+                  <wp:cNvGraphicFramePr>
+                    <a:graphicFrameLocks xmlns:a="http://schemas.openxmlformats.org/drawingml/2006/main" noChangeAspect="1"/>
+                  </wp:cNvGraphicFramePr>
+                  <a:graphic xmlns:a="http://schemas.openxmlformats.org/drawingml/2006/main">
+                    <a:graphicData uri="http://schemas.openxmlformats.org/drawingml/2006/picture">
+                      <pic:pic xmlns:pic="http://schemas.openxmlformats.org/drawingml/2006/picture">
+                        <pic:nvPicPr>
+                          <pic:cNvPr id="2" name=""/>
+                          <pic:cNvPicPr/>
+                        </pic:nvPicPr>
+                        <pic:blipFill>
+                          <a:blip r:embed="rId10">
+                            <a:extLst>
+                              <a:ext uri="{96DAC541-7B7A-43D3-8B79-37D633B846F1}">
+                                <asvg:svgBlip xmlns:asvg="http://schemas.microsoft.com/office/drawing/2016/SVG/main" r:embed="rId11"/>
+                              </a:ext>
+                            </a:extLst>
+                          </a:blip>
+                          <a:stretch>
+                            <a:fillRect/>
+                          </a:stretch>
+                        </pic:blipFill>
+                        <pic:spPr>
+                          <a:xfrm>
+                            <a:off x="0" y="0"/>
+                            <a:ext cx="1647825" cy="2590800"/>
+                          </a:xfrm>
+                          <a:prstGeom prst="rect">
+                            <a:avLst/>
+                          </a:prstGeom>
+                        </pic:spPr>
+                      </pic:pic>
+                    </a:graphicData>
+                  </a:graphic>
+                </wp:inline>
+              </w:drawing>
+            </w:r>
+          </w:p>
+          <w:p>
+            <w:pPr>
+              <w:pStyle w:val="Didascalia"/>
+              <w:jc w:val="center"/>
+            </w:pPr>
+            <w:r>
+              <w:t xml:space="preserve">Figura </w:t>
+            </w:r>
+            <w:r>
+              <w:fldChar w:fldCharType="begin"/>
+            </w:r>
+            <w:r>
+              <w:instrText xml:space="preserve"> SEQ Figura \* ARABIC </w:instrText>
+            </w:r>
+            <w:r>
+              <w:fldChar w:fldCharType="separate"/>
+            </w:r>
+            <w:r>
+              <w:rPr>
+                <w:noProof/>
+              </w:rPr>
+              <w:t>2</w:t>
+            </w:r>
+            <w:r>
+              <w:fldChar w:fldCharType="end"/>
+            </w:r>
+            <w:r>
+              <w:t>: Bottone - LED, schema di circuito</w:t>
+            </w:r>
+          </w:p>
+        </w:tc>
+        <w:tc>
+          <w:tcPr>
+            <w:tcW w:w="2324" w:type="dxa"/>
+          </w:tcPr>
+          <w:p>
+            <w:pPr>
+              <w:keepNext/>
+              <w:jc w:val="center"/>
+            </w:pPr>
+          </w:p>
+          <w:p>
+            <w:pPr>
+              <w:pStyle w:val="Didascalia"/>
+              <w:jc w:val="center"/>
+            </w:pPr>
+            <w:r>
+              <w:rPr>
+                <w:noProof/>
+              </w:rPr>
+              <w:drawing>
+                <wp:anchor distT="0" distB="0" distL="114300" distR="114300" simplePos="0" relativeHeight="251658240" behindDoc="0" locked="0" layoutInCell="1" allowOverlap="1" wp14:anchorId="6134E6CD">
+                  <wp:simplePos x="0" y="0"/>
+                  <wp:positionH relativeFrom="column">
+                    <wp:posOffset>311785</wp:posOffset>
+                  </wp:positionH>
+                  <wp:positionV relativeFrom="paragraph">
+                    <wp:posOffset>135890</wp:posOffset>
+                  </wp:positionV>
+                  <wp:extent cx="2219325" cy="2266950"/>
+                  <wp:effectExtent l="0" t="0" r="9525" b="0"/>
+                  <wp:wrapSquare wrapText="bothSides"/>
+                  <wp:docPr id="5" name="Elemento grafico 5"/>
+                  <wp:cNvGraphicFramePr>
+                    <a:graphicFrameLocks xmlns:a="http://schemas.openxmlformats.org/drawingml/2006/main" noChangeAspect="1"/>
+                  </wp:cNvGraphicFramePr>
+                  <a:graphic xmlns:a="http://schemas.openxmlformats.org/drawingml/2006/main">
+                    <a:graphicData uri="http://schemas.openxmlformats.org/drawingml/2006/picture">
+                      <pic:pic xmlns:pic="http://schemas.openxmlformats.org/drawingml/2006/picture">
+                        <pic:nvPicPr>
+                          <pic:cNvPr id="1" name=""/>
+                          <pic:cNvPicPr/>
+                        </pic:nvPicPr>
+                        <pic:blipFill>
+                          <a:blip r:embed="rId12">
+                            <a:extLst>
+                              <a:ext uri="{28A0092B-C50C-407E-A947-70E740481C1C}">
+                                <a14:useLocalDpi xmlns:a14="http://schemas.microsoft.com/office/drawing/2010/main" val="0"/>
+                              </a:ext>
+                              <a:ext uri="{96DAC541-7B7A-43D3-8B79-37D633B846F1}">
+                                <asvg:svgBlip xmlns:asvg="http://schemas.microsoft.com/office/drawing/2016/SVG/main" r:embed="rId13"/>
+                              </a:ext>
+                            </a:extLst>
+                          </a:blip>
+                          <a:stretch>
+                            <a:fillRect/>
+                          </a:stretch>
+                        </pic:blipFill>
+                        <pic:spPr>
+                          <a:xfrm>
+                            <a:off x="0" y="0"/>
+                            <a:ext cx="2219325" cy="2266950"/>
+                          </a:xfrm>
+                          <a:prstGeom prst="rect">
+                            <a:avLst/>
+                          </a:prstGeom>
+                        </pic:spPr>
+                      </pic:pic>
+                    </a:graphicData>
+                  </a:graphic>
+                  <wp14:sizeRelH relativeFrom="page">
+                    <wp14:pctWidth>0</wp14:pctWidth>
+                  </wp14:sizeRelH>
+                  <wp14:sizeRelV relativeFrom="page">
+                    <wp14:pctHeight>0</wp14:pctHeight>
+                  </wp14:sizeRelV>
+                </wp:anchor>
+              </w:drawing>
+            </w:r>
+          </w:p>
+          <w:p>
+            <w:pPr>
+              <w:pStyle w:val="Didascalia"/>
+              <w:jc w:val="center"/>
+            </w:pPr>
+          </w:p>
+          <w:p>
+            <w:pPr>
+              <w:pStyle w:val="Didascalia"/>
+              <w:jc w:val="center"/>
+            </w:pPr>
+          </w:p>
+          <w:p>
+            <w:pPr>
+              <w:pStyle w:val="Didascalia"/>
+              <w:jc w:val="center"/>
+            </w:pPr>
+          </w:p>
+          <w:p>
+            <w:pPr>
+              <w:pStyle w:val="Didascalia"/>
+              <w:jc w:val="center"/>
+            </w:pPr>
+          </w:p>
+          <w:p>
+            <w:pPr>
+              <w:pStyle w:val="Didascalia"/>
+              <w:jc w:val="center"/>
+            </w:pPr>
+          </w:p>
+          <w:p>
+            <w:pPr>
+              <w:pStyle w:val="Didascalia"/>
+              <w:jc w:val="center"/>
+            </w:pPr>
+          </w:p>
+          <w:p>
+            <w:pPr>
+              <w:pStyle w:val="Didascalia"/>
+              <w:jc w:val="center"/>
+            </w:pPr>
+          </w:p>
+          <w:p>
+            <w:pPr>
+              <w:pStyle w:val="Didascalia"/>
+              <w:jc w:val="center"/>
+            </w:pPr>
+          </w:p>
+          <w:p>
+            <w:pPr>
+              <w:pStyle w:val="Didascalia"/>
+              <w:jc w:val="center"/>
+              <w:rPr>
+                <w:lang w:val="it-IT"/>
+              </w:rPr>
+            </w:pPr>
+            <w:r>
+              <w:t xml:space="preserve">Figura </w:t>
+            </w:r>
+            <w:r>
+              <w:fldChar w:fldCharType="begin"/>
+            </w:r>
+            <w:r>
+              <w:instrText xml:space="preserve"> SEQ Figura \* ARABIC </w:instrText>
+            </w:r>
+            <w:r>
+              <w:fldChar w:fldCharType="separate"/>
+            </w:r>
+            <w:r>
+              <w:rPr>
+                <w:noProof/>
+              </w:rPr>
+              <w:t>3</w:t>
+            </w:r>
+            <w:r>
+              <w:fldChar w:fldCharType="end"/>
+            </w:r>
+            <w:r>
+              <w:t>: Fotocellula - LED, schema di circuito</w:t>
+            </w:r>
+          </w:p>
+          <w:p>
+            <w:pPr>
+              <w:jc w:val="center"/>
+              <w:rPr>
+                <w:lang w:val="it-IT"/>
+              </w:rPr>
+            </w:pPr>
+          </w:p>
+        </w:tc>
+      </w:tr>
+      <w:tr>
+        <w:trPr>
+          <w:trHeight w:val="5608"/>
+        </w:trPr>
+        <w:tc>
+          <w:tcPr>
+            <w:tcW w:w="6055" w:type="dxa"/>
+          </w:tcPr>
+          <w:p>
+            <w:pPr>
+              <w:rPr>
+                <w:lang w:val="it-IT"/>
+              </w:rPr>
+            </w:pPr>
+            <w:r>
+              <w:rPr>
+                <w:noProof/>
+              </w:rPr>
+              <mc:AlternateContent>
+                <mc:Choice Requires="wps">
+                  <w:drawing>
+                    <wp:anchor distT="0" distB="0" distL="114300" distR="114300" simplePos="0" relativeHeight="251663360" behindDoc="0" locked="0" layoutInCell="1" allowOverlap="1" wp14:anchorId="23733609" wp14:editId="15ECC3B3">
+                      <wp:simplePos x="0" y="0"/>
+                      <wp:positionH relativeFrom="column">
+                        <wp:posOffset>113665</wp:posOffset>
+                      </wp:positionH>
+                      <wp:positionV relativeFrom="paragraph">
+                        <wp:posOffset>2500630</wp:posOffset>
+                      </wp:positionV>
+                      <wp:extent cx="2781300" cy="635"/>
+                      <wp:effectExtent l="0" t="0" r="0" b="0"/>
+                      <wp:wrapSquare wrapText="bothSides"/>
+                      <wp:docPr id="10" name="Casella di testo 10"/>
+                      <wp:cNvGraphicFramePr/>
+                      <a:graphic xmlns:a="http://schemas.openxmlformats.org/drawingml/2006/main">
+                        <a:graphicData uri="http://schemas.microsoft.com/office/word/2010/wordprocessingShape">
+                          <wps:wsp>
+                            <wps:cNvSpPr txBox="1"/>
+                            <wps:spPr>
+                              <a:xfrm>
+                                <a:off x="0" y="0"/>
+                                <a:ext cx="2781300" cy="635"/>
+                              </a:xfrm>
+                              <a:prstGeom prst="rect">
+                                <a:avLst/>
+                              </a:prstGeom>
+                              <a:solidFill>
+                                <a:prstClr val="white"/>
+                              </a:solidFill>
+                              <a:ln>
+                                <a:noFill/>
+                              </a:ln>
+                            </wps:spPr>
+                            <wps:txbx>
+                              <w:txbxContent>
+                                <w:p>
+                                  <w:pPr>
+                                    <w:pStyle w:val="Didascalia"/>
+                                    <w:rPr>
+                                      <w:noProof/>
+                                      <w:sz w:val="20"/>
+                                    </w:rPr>
+                                  </w:pPr>
+                                  <w:r>
+                                    <w:t xml:space="preserve">Figura </w:t>
+                                  </w:r>
+                                  <w:fldSimple w:instr=" SEQ Figura \* ARABIC ">
+                                    <w:r>
+                                      <w:rPr>
+                                        <w:noProof/>
+                                      </w:rPr>
+                                      <w:t>4</w:t>
+                                    </w:r>
+                                  </w:fldSimple>
+                                  <w:r>
+                                    <w:t>: Bottone - LED, schema elettrico</w:t>
+                                  </w:r>
+                                </w:p>
+                              </w:txbxContent>
+                            </wps:txbx>
+                            <wps:bodyPr rot="0" spcFirstLastPara="0" vertOverflow="overflow" horzOverflow="overflow" vert="horz" wrap="square" lIns="0" tIns="0" rIns="0" bIns="0" numCol="1" spcCol="0" rtlCol="0" fromWordArt="0" anchor="t" anchorCtr="0" forceAA="0" compatLnSpc="1">
+                              <a:prstTxWarp prst="textNoShape">
+                                <a:avLst/>
+                              </a:prstTxWarp>
+                              <a:spAutoFit/>
+                            </wps:bodyPr>
+                          </wps:wsp>
+                        </a:graphicData>
+                      </a:graphic>
+                    </wp:anchor>
+                  </w:drawing>
+                </mc:Choice>
+                <mc:Fallback>
+                  <w:pict>
+                    <v:shapetype w14:anchorId="23733609" id="_x0000_t202" coordsize="21600,21600" o:spt="202" path="m,l,21600r21600,l21600,xe">
+                      <v:stroke joinstyle="miter"/>
+                      <v:path gradientshapeok="t" o:connecttype="rect"/>
+                    </v:shapetype>
+                    <v:shape id="Casella di testo 10" o:spid="_x0000_s1026" type="#_x0000_t202" style="position:absolute;margin-left:8.95pt;margin-top:196.9pt;width:219pt;height:.05pt;z-index:251663360;visibility:visible;mso-wrap-style:square;mso-wrap-distance-left:9pt;mso-wrap-distance-top:0;mso-wrap-distance-right:9pt;mso-wrap-distance-bottom:0;mso-position-horizontal:absolute;mso-position-horizontal-relative:text;mso-position-vertical:absolute;mso-position-vertical-relative:text;v-text-anchor:top" o:gfxdata="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" stroked="f">
+                      <v:textbox style="mso-fit-shape-to-text:t" inset="0,0,0,0">
+                        <w:txbxContent>
+                          <w:p>
+                            <w:pPr>
+                              <w:pStyle w:val="Didascalia"/>
+                              <w:rPr>
+                                <w:noProof/>
+                                <w:sz w:val="20"/>
+                              </w:rPr>
+                            </w:pPr>
+                            <w:r>
+                              <w:t xml:space="preserve">Figura </w:t>
+                            </w:r>
+                            <w:fldSimple w:instr=" SEQ Figura \* ARABIC ">
+                              <w:r>
+                                <w:rPr>
+                                  <w:noProof/>
+                                </w:rPr>
+                                <w:t>4</w:t>
+                              </w:r>
+                            </w:fldSimple>
+                            <w:r>
+                              <w:t>: Bottone - LED, schema elettrico</w:t>
+                            </w:r>
+                          </w:p>
+                        </w:txbxContent>
+                      </v:textbox>
+                      <w10:wrap type="square"/>
+                    </v:shape>
+                  </w:pict>
+                </mc:Fallback>
+              </mc:AlternateContent>
+            </w:r>
+            <w:r>
+              <w:rPr>
+                <w:noProof/>
+              </w:rPr>
+              <w:drawing>
+                <wp:anchor distT="0" distB="0" distL="114300" distR="114300" simplePos="0" relativeHeight="251661312" behindDoc="0" locked="0" layoutInCell="1" allowOverlap="1" wp14:anchorId="0FAA2659">
+                  <wp:simplePos x="0" y="0"/>
+                  <wp:positionH relativeFrom="column">
+                    <wp:posOffset>41275</wp:posOffset>
+                  </wp:positionH>
+                  <wp:positionV relativeFrom="paragraph">
+                    <wp:posOffset>866775</wp:posOffset>
+                  </wp:positionV>
+                  <wp:extent cx="2781300" cy="1677035"/>
+                  <wp:effectExtent l="0" t="0" r="0" b="0"/>
+                  <wp:wrapSquare wrapText="bothSides"/>
+                  <wp:docPr id="9" name="Immagine 9"/>
+                  <wp:cNvGraphicFramePr>
+                    <a:graphicFrameLocks xmlns:a="http://schemas.openxmlformats.org/drawingml/2006/main" noChangeAspect="1"/>
+                  </wp:cNvGraphicFramePr>
+                  <a:graphic xmlns:a="http://schemas.openxmlformats.org/drawingml/2006/main">
+                    <a:graphicData uri="http://schemas.openxmlformats.org/drawingml/2006/picture">
+                      <pic:pic xmlns:pic="http://schemas.openxmlformats.org/drawingml/2006/picture">
+                        <pic:nvPicPr>
+                          <pic:cNvPr id="1" name=""/>
+                          <pic:cNvPicPr/>
+                        </pic:nvPicPr>
+                        <pic:blipFill>
+                          <a:blip r:embed="rId14" cstate="print">
+                            <a:extLst>
+                              <a:ext uri="{28A0092B-C50C-407E-A947-70E740481C1C}">
+                                <a14:useLocalDpi xmlns:a14="http://schemas.microsoft.com/office/drawing/2010/main" val="0"/>
+                              </a:ext>
+                            </a:extLst>
+                          </a:blip>
+                          <a:stretch>
+                            <a:fillRect/>
+                          </a:stretch>
+                        </pic:blipFill>
+                        <pic:spPr>
+                          <a:xfrm>
+                            <a:off x="0" y="0"/>
+                            <a:ext cx="2781300" cy="1677035"/>
+                          </a:xfrm>
+                          <a:prstGeom prst="rect">
+                            <a:avLst/>
+                          </a:prstGeom>
+                        </pic:spPr>
+                      </pic:pic>
+                    </a:graphicData>
+                  </a:graphic>
+                  <wp14:sizeRelH relativeFrom="page">
+                    <wp14:pctWidth>0</wp14:pctWidth>
+                  </wp14:sizeRelH>
+                  <wp14:sizeRelV relativeFrom="page">
+                    <wp14:pctHeight>0</wp14:pctHeight>
+                  </wp14:sizeRelV>
+                </wp:anchor>
+              </w:drawing>
+            </w:r>
+          </w:p>
+        </w:tc>
+        <w:tc>
+          <w:tcPr>
+            <w:tcW w:w="2324" w:type="dxa"/>
+          </w:tcPr>
+          <w:p>
+            <w:pPr>
+              <w:rPr>
+                <w:lang w:val="it-IT"/>
+              </w:rPr>
+            </w:pPr>
+            <w:r>
+              <w:rPr>
+                <w:noProof/>
+              </w:rPr>
+              <mc:AlternateContent>
+                <mc:Choice Requires="wps">
+                  <w:drawing>
+                    <wp:anchor distT="0" distB="0" distL="114300" distR="114300" simplePos="0" relativeHeight="251665408" behindDoc="0" locked="0" layoutInCell="1" allowOverlap="1" wp14:anchorId="2A33ADC5" wp14:editId="1B9E15F1">
+                      <wp:simplePos x="0" y="0"/>
+                      <wp:positionH relativeFrom="column">
+                        <wp:posOffset>17145</wp:posOffset>
+                      </wp:positionH>
+                      <wp:positionV relativeFrom="paragraph">
+                        <wp:posOffset>2725420</wp:posOffset>
+                      </wp:positionV>
+                      <wp:extent cx="3004820" cy="635"/>
+                      <wp:effectExtent l="0" t="0" r="0" b="0"/>
+                      <wp:wrapSquare wrapText="bothSides"/>
+                      <wp:docPr id="11" name="Casella di testo 11"/>
+                      <wp:cNvGraphicFramePr/>
+                      <a:graphic xmlns:a="http://schemas.openxmlformats.org/drawingml/2006/main">
+                        <a:graphicData uri="http://schemas.microsoft.com/office/word/2010/wordprocessingShape">
+                          <wps:wsp>
+                            <wps:cNvSpPr txBox="1"/>
+                            <wps:spPr>
+                              <a:xfrm>
+                                <a:off x="0" y="0"/>
+                                <a:ext cx="3004820" cy="635"/>
+                              </a:xfrm>
+                              <a:prstGeom prst="rect">
+                                <a:avLst/>
+                              </a:prstGeom>
+                              <a:solidFill>
+                                <a:prstClr val="white"/>
+                              </a:solidFill>
+                              <a:ln>
+                                <a:noFill/>
+                              </a:ln>
+                            </wps:spPr>
+                            <wps:txbx>
+                              <w:txbxContent>
+                                <w:p>
+                                  <w:pPr>
+                                    <w:pStyle w:val="Didascalia"/>
+                                    <w:rPr>
+                                      <w:noProof/>
+                                      <w:sz w:val="20"/>
+                                    </w:rPr>
+                                  </w:pPr>
+                                  <w:r>
+                                    <w:t xml:space="preserve">Figura </w:t>
+                                  </w:r>
+                                  <w:fldSimple w:instr=" SEQ Figura \* ARABIC ">
+                                    <w:r>
+                                      <w:rPr>
+                                        <w:noProof/>
+                                      </w:rPr>
+                                      <w:t>5</w:t>
+                                    </w:r>
+                                  </w:fldSimple>
+                                  <w:r>
+                                    <w:t>: Fotocellula - LED, schema elettrico</w:t>
+                                  </w:r>
+                                </w:p>
+                              </w:txbxContent>
+                            </wps:txbx>
+                            <wps:bodyPr rot="0" spcFirstLastPara="0" vertOverflow="overflow" horzOverflow="overflow" vert="horz" wrap="square" lIns="0" tIns="0" rIns="0" bIns="0" numCol="1" spcCol="0" rtlCol="0" fromWordArt="0" anchor="t" anchorCtr="0" forceAA="0" compatLnSpc="1">
+                              <a:prstTxWarp prst="textNoShape">
+                                <a:avLst/>
+                              </a:prstTxWarp>
+                              <a:spAutoFit/>
+                            </wps:bodyPr>
+                          </wps:wsp>
+                        </a:graphicData>
+                      </a:graphic>
+                    </wp:anchor>
+                  </w:drawing>
+                </mc:Choice>
+                <mc:Fallback>
+                  <w:pict>
+                    <v:shape w14:anchorId="2A33ADC5" id="Casella di testo 11" o:spid="_x0000_s1027" type="#_x0000_t202" style="position:absolute;margin-left:1.35pt;margin-top:214.6pt;width:236.6pt;height:.05pt;z-index:251665408;visibility:visible;mso-wrap-style:square;mso-wrap-distance-left:9pt;mso-wrap-distance-top:0;mso-wrap-distance-right:9pt;mso-wrap-distance-bottom:0;mso-position-horizontal:absolute;mso-position-horizontal-relative:text;mso-position-vertical:absolute;mso-position-vertical-relative:text;v-text-anchor:top" o:gfxdata="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" stroked="f">
+                      <v:textbox style="mso-fit-shape-to-text:t" inset="0,0,0,0">
+                        <w:txbxContent>
+                          <w:p>
+                            <w:pPr>
+                              <w:pStyle w:val="Didascalia"/>
+                              <w:rPr>
+                                <w:noProof/>
+                                <w:sz w:val="20"/>
+                              </w:rPr>
+                            </w:pPr>
+                            <w:r>
+                              <w:t xml:space="preserve">Figura </w:t>
+                            </w:r>
+                            <w:fldSimple w:instr=" SEQ Figura \* ARABIC ">
+                              <w:r>
+                                <w:rPr>
+                                  <w:noProof/>
+                                </w:rPr>
+                                <w:t>5</w:t>
+                              </w:r>
+                            </w:fldSimple>
+                            <w:r>
+                              <w:t>: Fotocellula - LED, schema elettrico</w:t>
+                            </w:r>
+                          </w:p>
+                        </w:txbxContent>
+                      </v:textbox>
+                      <w10:wrap type="square"/>
+                    </v:shape>
+                  </w:pict>
+                </mc:Fallback>
+              </mc:AlternateContent>
+            </w:r>
+            <w:r>
+              <w:rPr>
+                <w:noProof/>
+              </w:rPr>
+              <w:drawing>
+                <wp:anchor distT="0" distB="0" distL="114300" distR="114300" simplePos="0" relativeHeight="251660288" behindDoc="0" locked="0" layoutInCell="1" allowOverlap="1" wp14:anchorId="7B7A3AD7" wp14:editId="1B3040CB">
+                  <wp:simplePos x="0" y="0"/>
+                  <wp:positionH relativeFrom="column">
+                    <wp:posOffset>4445</wp:posOffset>
+                  </wp:positionH>
+                  <wp:positionV relativeFrom="paragraph">
+                    <wp:posOffset>691515</wp:posOffset>
+                  </wp:positionV>
+                  <wp:extent cx="3004820" cy="2008140"/>
+                  <wp:effectExtent l="0" t="0" r="5080" b="0"/>
+                  <wp:wrapSquare wrapText="bothSides"/>
+                  <wp:docPr id="8" name="Immagine 8"/>
+                  <wp:cNvGraphicFramePr>
+                    <a:graphicFrameLocks xmlns:a="http://schemas.openxmlformats.org/drawingml/2006/main" noChangeAspect="1"/>
+                  </wp:cNvGraphicFramePr>
+                  <a:graphic xmlns:a="http://schemas.openxmlformats.org/drawingml/2006/main">
+                    <a:graphicData uri="http://schemas.openxmlformats.org/drawingml/2006/picture">
+                      <pic:pic xmlns:pic="http://schemas.openxmlformats.org/drawingml/2006/picture">
+                        <pic:nvPicPr>
+                          <pic:cNvPr id="1" name=""/>
+                          <pic:cNvPicPr/>
+                        </pic:nvPicPr>
+                        <pic:blipFill>
+                          <a:blip r:embed="rId15" cstate="print">
+                            <a:extLst>
+                              <a:ext uri="{28A0092B-C50C-407E-A947-70E740481C1C}">
+                                <a14:useLocalDpi xmlns:a14="http://schemas.microsoft.com/office/drawing/2010/main" val="0"/>
+                              </a:ext>
+                            </a:extLst>
+                          </a:blip>
+                          <a:stretch>
+                            <a:fillRect/>
+                          </a:stretch>
+                        </pic:blipFill>
+                        <pic:spPr>
+                          <a:xfrm>
+                            <a:off x="0" y="0"/>
+                            <a:ext cx="3004820" cy="2008140"/>
+                          </a:xfrm>
+                          <a:prstGeom prst="rect">
+                            <a:avLst/>
+                          </a:prstGeom>
+                        </pic:spPr>
+                      </pic:pic>
+                    </a:graphicData>
+                  </a:graphic>
+                  <wp14:sizeRelH relativeFrom="page">
+                    <wp14:pctWidth>0</wp14:pctWidth>
+                  </wp14:sizeRelH>
+                  <wp14:sizeRelV relativeFrom="page">
+                    <wp14:pctHeight>0</wp14:pctHeight>
+                  </wp14:sizeRelV>
+                </wp:anchor>
+              </w:drawing>
+            </w:r>
+          </w:p>
+        </w:tc>
+      </w:tr>
+    </w:tbl>
+    <w:p>
+      <w:pPr>
+        <w:rPr>
+          <w:lang w:val="it-IT"/>
+        </w:rPr>
+      </w:pPr>
     </w:p>
     <w:p>
       <w:r>
@@ -7493,6 +8042,7 @@
       <w:bookmarkStart w:id="18" w:name="_Toc429059810"/>
       <w:bookmarkStart w:id="19" w:name="_Toc491247140"/>
       <w:r>
+        <w:lastRenderedPageBreak/>
         <w:t>Design dei dati</w:t>
       </w:r>
       <w:r>
@@ -7689,7 +8239,6 @@
         <w:rPr>
           <w:lang w:val="it-IT"/>
         </w:rPr>
-        <w:lastRenderedPageBreak/>
         <w:t>keywords.txt</w:t>
       </w:r>
     </w:p>
@@ -7926,10 +8475,7 @@
       </w:r>
       <w:proofErr w:type="spellEnd"/>
       <w:r>
-        <w:t xml:space="preserve"> pin)</w:t>
-      </w:r>
-      <w:r>
-        <w:t>, che istanzia n</w:t>
+        <w:t xml:space="preserve"> pin), che istanzia n</w:t>
       </w:r>
       <w:r>
         <w:t>uovi oggetti di tipo Led</w:t>
@@ -7960,10 +8506,7 @@
       </w:r>
       <w:proofErr w:type="gramEnd"/>
       <w:r>
-        <w:t>)</w:t>
-      </w:r>
-      <w:r>
-        <w:t>, che imposta l</w:t>
+        <w:t>), che imposta l</w:t>
       </w:r>
       <w:r>
         <w:t>o stato del LED a 1: acceso</w:t>
@@ -7991,22 +8534,10 @@
       </w:r>
       <w:proofErr w:type="gramEnd"/>
       <w:r>
-        <w:t>)</w:t>
-      </w:r>
-      <w:r>
-        <w:t>, che imposta l</w:t>
-      </w:r>
-      <w:r>
-        <w:t xml:space="preserve">o stato del LED a </w:t>
-      </w:r>
-      <w:r>
-        <w:t>0</w:t>
-      </w:r>
-      <w:r>
-        <w:t xml:space="preserve">: </w:t>
-      </w:r>
-      <w:r>
-        <w:t>spento</w:t>
+        <w:t>), che imposta l</w:t>
+      </w:r>
+      <w:r>
+        <w:t>o stato del LED a 0: spento</w:t>
       </w:r>
     </w:p>
     <w:p>
@@ -8074,10 +8605,7 @@
       </w:r>
       <w:proofErr w:type="spellEnd"/>
       <w:r>
-        <w:t xml:space="preserve"> state)</w:t>
-      </w:r>
-      <w:r>
-        <w:t>, che imposta lo</w:t>
+        <w:t xml:space="preserve"> state), che imposta lo</w:t>
       </w:r>
       <w:r>
         <w:t xml:space="preserve"> stato del LED al valore passato come parametro, ‘</w:t>
@@ -8131,10 +8659,7 @@
       </w:r>
       <w:proofErr w:type="spellEnd"/>
       <w:r>
-        <w:t>)</w:t>
-      </w:r>
-      <w:r>
-        <w:t>, che i</w:t>
+        <w:t>), che i</w:t>
       </w:r>
       <w:r>
         <w:t>mposta lo stato del LED con un valore analogico, da 0 a 1023</w:t>
@@ -8167,10 +8692,7 @@
       </w:r>
       <w:proofErr w:type="gramEnd"/>
       <w:r>
-        <w:t>)</w:t>
-      </w:r>
-      <w:r>
-        <w:t>, che restituisce lo stato del LED, ‘</w:t>
+        <w:t>), che restituisce lo stato del LED, ‘</w:t>
       </w:r>
       <w:proofErr w:type="spellStart"/>
       <w:r>
@@ -8323,10 +8845,7 @@
       </w:r>
       <w:proofErr w:type="spellEnd"/>
       <w:r>
-        <w:t xml:space="preserve"> pin)</w:t>
-      </w:r>
-      <w:r>
-        <w:t>, che istanzi</w:t>
+        <w:t xml:space="preserve"> pin), che istanzi</w:t>
       </w:r>
       <w:r>
         <w:t xml:space="preserve">a nuovi oggetti di tipo </w:t>
@@ -8370,10 +8889,7 @@
       </w:r>
       <w:proofErr w:type="gramEnd"/>
       <w:r>
-        <w:t>)</w:t>
-      </w:r>
-      <w:r>
-        <w:t xml:space="preserve">, che restituisce </w:t>
+        <w:t xml:space="preserve">), che restituisce </w:t>
       </w:r>
       <w:r>
         <w:t>il valore della luminosità rilevato dalla fotocellula, da 0 a 1023</w:t>
@@ -8544,6 +9060,7 @@
         </w:rPr>
       </w:pPr>
       <w:r>
+        <w:lastRenderedPageBreak/>
         <w:br w:type="page"/>
       </w:r>
     </w:p>
@@ -10210,7 +10727,7 @@
           <w:numId w:val="29"/>
         </w:numPr>
       </w:pPr>
-      <w:hyperlink r:id="rId10" w:history="1">
+      <w:hyperlink r:id="rId16" w:history="1">
         <w:r>
           <w:rPr>
             <w:rStyle w:val="Collegamentoipertestuale"/>
@@ -10274,7 +10791,7 @@
           <w:lang w:val="en-GB"/>
         </w:rPr>
       </w:pPr>
-      <w:hyperlink r:id="rId11" w:history="1">
+      <w:hyperlink r:id="rId17" w:history="1">
         <w:r>
           <w:rPr>
             <w:rStyle w:val="Collegamentoipertestuale"/>
@@ -10665,12 +11182,12 @@
       </w:pPr>
     </w:p>
     <w:sectPr>
-      <w:headerReference w:type="even" r:id="rId12"/>
-      <w:headerReference w:type="default" r:id="rId13"/>
-      <w:footerReference w:type="even" r:id="rId14"/>
-      <w:footerReference w:type="default" r:id="rId15"/>
-      <w:headerReference w:type="first" r:id="rId16"/>
-      <w:footerReference w:type="first" r:id="rId17"/>
+      <w:headerReference w:type="even" r:id="rId18"/>
+      <w:headerReference w:type="default" r:id="rId19"/>
+      <w:footerReference w:type="even" r:id="rId20"/>
+      <w:footerReference w:type="default" r:id="rId21"/>
+      <w:headerReference w:type="first" r:id="rId22"/>
+      <w:footerReference w:type="first" r:id="rId23"/>
       <w:pgSz w:w="11906" w:h="16838"/>
       <w:pgMar w:top="1985" w:right="1134" w:bottom="1418" w:left="1134" w:header="567" w:footer="567" w:gutter="0"/>
       <w:pgNumType w:start="1"/>
@@ -10774,7 +11291,7 @@
       <w:rPr>
         <w:noProof/>
       </w:rPr>
-      <w:t>07.12.2018</w:t>
+      <w:t>12.12.2018</w:t>
     </w:r>
     <w:r>
       <w:fldChar w:fldCharType="end"/>
@@ -16467,7 +16984,7 @@
 </file>
 
 <file path=customXml/itemProps1.xml><?xml version="1.0" encoding="utf-8"?>
-<ds:datastoreItem xmlns:ds="http://schemas.openxmlformats.org/officeDocument/2006/customXml" ds:itemID="{2F93E69A-8E72-4315-AA55-D7F53850B4BB}">
+<ds:datastoreItem xmlns:ds="http://schemas.openxmlformats.org/officeDocument/2006/customXml" ds:itemID="{153EDADB-51BC-4D29-A892-9651EE1D2A79}">
   <ds:schemaRefs>
     <ds:schemaRef ds:uri="http://schemas.openxmlformats.org/officeDocument/2006/bibliography"/>
   </ds:schemaRefs>

</xml_diff>

<commit_message>
Updated documentation and added revisions to work concurrently
</commit_message>
<xml_diff>
--- a/Documentation/2018.11.14_i3_davidi_finke_doc_prog2.docx
+++ b/Documentation/2018.11.14_i3_davidi_finke_doc_prog2.docx
@@ -6240,7 +6240,22 @@
         <w:t xml:space="preserve">Il progetto è stato sviluppato su un sistema operativo </w:t>
       </w:r>
       <w:r>
-        <w:t>Windows 10 Home a 64 bit e</w:t>
+        <w:t>Windows 10 Home a 64 bit</w:t>
+      </w:r>
+      <w:r>
+        <w:t xml:space="preserve"> v</w:t>
+      </w:r>
+      <w:r>
+        <w:t>ersione</w:t>
+      </w:r>
+      <w:r>
+        <w:t xml:space="preserve"> </w:t>
+      </w:r>
+      <w:r>
+        <w:t>10.0.17134 build 17134</w:t>
+      </w:r>
+      <w:r>
+        <w:t xml:space="preserve"> e</w:t>
       </w:r>
       <w:r>
         <w:t xml:space="preserve"> </w:t>
@@ -6575,6 +6590,12 @@
         </w:rPr>
         <w:t xml:space="preserve"> per il linguaggio C++</w:t>
       </w:r>
+      <w:r>
+        <w:rPr>
+          <w:lang w:val="it-IT"/>
+        </w:rPr>
+        <w:t>, che permette di scrivere codice in C++ utilizzando i metodi e le funzioni di Arduino</w:t>
+      </w:r>
     </w:p>
     <w:p>
       <w:pPr>
@@ -6659,6 +6680,7 @@
         </w:numPr>
       </w:pPr>
       <w:r>
+        <w:lastRenderedPageBreak/>
         <w:t>Intel® Core™ i7-7500U</w:t>
       </w:r>
       <w:r>
@@ -6680,7 +6702,6 @@
         </w:rPr>
       </w:pPr>
       <w:r>
-        <w:lastRenderedPageBreak/>
         <w:t>16 GB RAM</w:t>
       </w:r>
       <w:r>
@@ -7194,12 +7215,18 @@
       </w:r>
     </w:p>
     <w:p>
+      <w:r>
+        <w:br w:type="page"/>
+      </w:r>
+    </w:p>
+    <w:p>
       <w:pPr>
         <w:pStyle w:val="Titolo1"/>
       </w:pPr>
       <w:bookmarkStart w:id="13" w:name="_Toc429059808"/>
       <w:bookmarkStart w:id="14" w:name="_Toc491247138"/>
       <w:r>
+        <w:lastRenderedPageBreak/>
         <w:t>Progettazione</w:t>
       </w:r>
       <w:bookmarkEnd w:id="13"/>
@@ -7225,13 +7252,10 @@
       <w:bookmarkStart w:id="15" w:name="_Toc429059809"/>
       <w:bookmarkStart w:id="16" w:name="_Toc491247139"/>
       <w:r>
-        <w:lastRenderedPageBreak/>
         <w:t>Design dell’architettura del sistema</w:t>
       </w:r>
-      <w:bookmarkStart w:id="17" w:name="_GoBack"/>
       <w:bookmarkEnd w:id="15"/>
       <w:bookmarkEnd w:id="16"/>
-      <w:bookmarkEnd w:id="17"/>
     </w:p>
     <w:tbl>
       <w:tblPr>
@@ -7320,12 +7344,21 @@
               <w:t xml:space="preserve">Figura </w:t>
             </w:r>
             <w:r>
+              <w:rPr>
+                <w:noProof/>
+              </w:rPr>
               <w:fldChar w:fldCharType="begin"/>
             </w:r>
             <w:r>
+              <w:rPr>
+                <w:noProof/>
+              </w:rPr>
               <w:instrText xml:space="preserve"> SEQ Figura \* ARABIC </w:instrText>
             </w:r>
             <w:r>
+              <w:rPr>
+                <w:noProof/>
+              </w:rPr>
               <w:fldChar w:fldCharType="separate"/>
             </w:r>
             <w:r>
@@ -7335,6 +7368,9 @@
               <w:t>2</w:t>
             </w:r>
             <w:r>
+              <w:rPr>
+                <w:noProof/>
+              </w:rPr>
               <w:fldChar w:fldCharType="end"/>
             </w:r>
             <w:r>
@@ -7481,12 +7517,21 @@
               <w:t xml:space="preserve">Figura </w:t>
             </w:r>
             <w:r>
+              <w:rPr>
+                <w:noProof/>
+              </w:rPr>
               <w:fldChar w:fldCharType="begin"/>
             </w:r>
             <w:r>
+              <w:rPr>
+                <w:noProof/>
+              </w:rPr>
               <w:instrText xml:space="preserve"> SEQ Figura \* ARABIC </w:instrText>
             </w:r>
             <w:r>
+              <w:rPr>
+                <w:noProof/>
+              </w:rPr>
               <w:fldChar w:fldCharType="separate"/>
             </w:r>
             <w:r>
@@ -7496,6 +7541,9 @@
               <w:t>3</w:t>
             </w:r>
             <w:r>
+              <w:rPr>
+                <w:noProof/>
+              </w:rPr>
               <w:fldChar w:fldCharType="end"/>
             </w:r>
             <w:r>
@@ -7578,14 +7626,36 @@
                                   <w:r>
                                     <w:t xml:space="preserve">Figura </w:t>
                                   </w:r>
-                                  <w:fldSimple w:instr=" SEQ Figura \* ARABIC ">
-                                    <w:r>
-                                      <w:rPr>
-                                        <w:noProof/>
-                                      </w:rPr>
-                                      <w:t>4</w:t>
-                                    </w:r>
-                                  </w:fldSimple>
+                                  <w:r>
+                                    <w:rPr>
+                                      <w:noProof/>
+                                    </w:rPr>
+                                    <w:fldChar w:fldCharType="begin"/>
+                                  </w:r>
+                                  <w:r>
+                                    <w:rPr>
+                                      <w:noProof/>
+                                    </w:rPr>
+                                    <w:instrText xml:space="preserve"> SEQ Figura \* ARABIC </w:instrText>
+                                  </w:r>
+                                  <w:r>
+                                    <w:rPr>
+                                      <w:noProof/>
+                                    </w:rPr>
+                                    <w:fldChar w:fldCharType="separate"/>
+                                  </w:r>
+                                  <w:r>
+                                    <w:rPr>
+                                      <w:noProof/>
+                                    </w:rPr>
+                                    <w:t>4</w:t>
+                                  </w:r>
+                                  <w:r>
+                                    <w:rPr>
+                                      <w:noProof/>
+                                    </w:rPr>
+                                    <w:fldChar w:fldCharType="end"/>
+                                  </w:r>
                                   <w:r>
                                     <w:t>: Bottone - LED, schema elettrico</w:t>
                                   </w:r>
@@ -7624,14 +7694,36 @@
                             <w:r>
                               <w:t xml:space="preserve">Figura </w:t>
                             </w:r>
-                            <w:fldSimple w:instr=" SEQ Figura \* ARABIC ">
-                              <w:r>
-                                <w:rPr>
-                                  <w:noProof/>
-                                </w:rPr>
-                                <w:t>4</w:t>
-                              </w:r>
-                            </w:fldSimple>
+                            <w:r>
+                              <w:rPr>
+                                <w:noProof/>
+                              </w:rPr>
+                              <w:fldChar w:fldCharType="begin"/>
+                            </w:r>
+                            <w:r>
+                              <w:rPr>
+                                <w:noProof/>
+                              </w:rPr>
+                              <w:instrText xml:space="preserve"> SEQ Figura \* ARABIC </w:instrText>
+                            </w:r>
+                            <w:r>
+                              <w:rPr>
+                                <w:noProof/>
+                              </w:rPr>
+                              <w:fldChar w:fldCharType="separate"/>
+                            </w:r>
+                            <w:r>
+                              <w:rPr>
+                                <w:noProof/>
+                              </w:rPr>
+                              <w:t>4</w:t>
+                            </w:r>
+                            <w:r>
+                              <w:rPr>
+                                <w:noProof/>
+                              </w:rPr>
+                              <w:fldChar w:fldCharType="end"/>
+                            </w:r>
                             <w:r>
                               <w:t>: Bottone - LED, schema elettrico</w:t>
                             </w:r>
@@ -7768,14 +7860,36 @@
                                   <w:r>
                                     <w:t xml:space="preserve">Figura </w:t>
                                   </w:r>
-                                  <w:fldSimple w:instr=" SEQ Figura \* ARABIC ">
-                                    <w:r>
-                                      <w:rPr>
-                                        <w:noProof/>
-                                      </w:rPr>
-                                      <w:t>5</w:t>
-                                    </w:r>
-                                  </w:fldSimple>
+                                  <w:r>
+                                    <w:rPr>
+                                      <w:noProof/>
+                                    </w:rPr>
+                                    <w:fldChar w:fldCharType="begin"/>
+                                  </w:r>
+                                  <w:r>
+                                    <w:rPr>
+                                      <w:noProof/>
+                                    </w:rPr>
+                                    <w:instrText xml:space="preserve"> SEQ Figura \* ARABIC </w:instrText>
+                                  </w:r>
+                                  <w:r>
+                                    <w:rPr>
+                                      <w:noProof/>
+                                    </w:rPr>
+                                    <w:fldChar w:fldCharType="separate"/>
+                                  </w:r>
+                                  <w:r>
+                                    <w:rPr>
+                                      <w:noProof/>
+                                    </w:rPr>
+                                    <w:t>5</w:t>
+                                  </w:r>
+                                  <w:r>
+                                    <w:rPr>
+                                      <w:noProof/>
+                                    </w:rPr>
+                                    <w:fldChar w:fldCharType="end"/>
+                                  </w:r>
                                   <w:r>
                                     <w:t>: Fotocellula - LED, schema elettrico</w:t>
                                   </w:r>
@@ -7810,14 +7924,36 @@
                             <w:r>
                               <w:t xml:space="preserve">Figura </w:t>
                             </w:r>
-                            <w:fldSimple w:instr=" SEQ Figura \* ARABIC ">
-                              <w:r>
-                                <w:rPr>
-                                  <w:noProof/>
-                                </w:rPr>
-                                <w:t>5</w:t>
-                              </w:r>
-                            </w:fldSimple>
+                            <w:r>
+                              <w:rPr>
+                                <w:noProof/>
+                              </w:rPr>
+                              <w:fldChar w:fldCharType="begin"/>
+                            </w:r>
+                            <w:r>
+                              <w:rPr>
+                                <w:noProof/>
+                              </w:rPr>
+                              <w:instrText xml:space="preserve"> SEQ Figura \* ARABIC </w:instrText>
+                            </w:r>
+                            <w:r>
+                              <w:rPr>
+                                <w:noProof/>
+                              </w:rPr>
+                              <w:fldChar w:fldCharType="separate"/>
+                            </w:r>
+                            <w:r>
+                              <w:rPr>
+                                <w:noProof/>
+                              </w:rPr>
+                              <w:t>5</w:t>
+                            </w:r>
+                            <w:r>
+                              <w:rPr>
+                                <w:noProof/>
+                              </w:rPr>
+                              <w:fldChar w:fldCharType="end"/>
+                            </w:r>
                             <w:r>
                               <w:t>: Fotocellula - LED, schema elettrico</w:t>
                             </w:r>
@@ -7896,262 +8032,15 @@
     </w:tbl>
     <w:p>
       <w:pPr>
-        <w:rPr>
-          <w:lang w:val="it-IT"/>
-        </w:rPr>
-      </w:pPr>
-    </w:p>
-    <w:p>
-      <w:r>
-        <w:rPr>
-          <w:lang w:val="it-IT"/>
-        </w:rPr>
-        <w:t>Descrive:</w:t>
-      </w:r>
-    </w:p>
-    <w:p>
-      <w:pPr>
-        <w:numPr>
-          <w:ilvl w:val="0"/>
-          <w:numId w:val="10"/>
-        </w:numPr>
-        <w:rPr>
-          <w:lang w:val="it-IT"/>
-        </w:rPr>
-      </w:pPr>
-      <w:r>
-        <w:rPr>
-          <w:lang w:val="it-IT"/>
-        </w:rPr>
-        <w:t>La struttura del programma/sistema lo schema di rete...</w:t>
-      </w:r>
-    </w:p>
-    <w:p>
-      <w:pPr>
-        <w:numPr>
-          <w:ilvl w:val="0"/>
-          <w:numId w:val="10"/>
-        </w:numPr>
-        <w:rPr>
-          <w:lang w:val="it-IT"/>
-        </w:rPr>
-      </w:pPr>
-      <w:r>
-        <w:rPr>
-          <w:lang w:val="it-IT"/>
-        </w:rPr>
-        <w:t>G</w:t>
-      </w:r>
-      <w:r>
-        <w:rPr>
-          <w:lang w:val="it-IT"/>
-        </w:rPr>
-        <w:t>li o</w:t>
-      </w:r>
-      <w:r>
-        <w:rPr>
-          <w:lang w:val="it-IT"/>
-        </w:rPr>
-        <w:t>ggetti/moduli/componenti che lo compongono.</w:t>
-      </w:r>
-    </w:p>
-    <w:p>
-      <w:pPr>
-        <w:numPr>
-          <w:ilvl w:val="0"/>
-          <w:numId w:val="10"/>
-        </w:numPr>
-        <w:rPr>
-          <w:lang w:val="it-IT"/>
-        </w:rPr>
-      </w:pPr>
-      <w:r>
-        <w:rPr>
-          <w:lang w:val="it-IT"/>
-        </w:rPr>
-        <w:t>I</w:t>
-      </w:r>
-      <w:r>
-        <w:rPr>
-          <w:lang w:val="it-IT"/>
-        </w:rPr>
-        <w:t xml:space="preserve"> flussi di informazione in ingresso ed in uscita e le relative elaborazioni. Pu</w:t>
-      </w:r>
-      <w:r>
-        <w:rPr>
-          <w:lang w:val="it-IT"/>
-        </w:rPr>
-        <w:t>ò</w:t>
-      </w:r>
-      <w:r>
-        <w:rPr>
-          <w:lang w:val="it-IT"/>
-        </w:rPr>
-        <w:t xml:space="preserve"> utilizzare </w:t>
-      </w:r>
-      <w:r>
-        <w:rPr>
-          <w:i/>
-          <w:lang w:val="it-IT"/>
-        </w:rPr>
-        <w:t>diagrammi di flusso dei dati</w:t>
-      </w:r>
-      <w:r>
-        <w:rPr>
-          <w:lang w:val="it-IT"/>
-        </w:rPr>
-        <w:t xml:space="preserve"> (DFD).</w:t>
-      </w:r>
-    </w:p>
-    <w:p>
-      <w:pPr>
-        <w:numPr>
-          <w:ilvl w:val="0"/>
-          <w:numId w:val="10"/>
-        </w:numPr>
-        <w:rPr>
-          <w:lang w:val="it-IT"/>
-        </w:rPr>
-      </w:pPr>
-      <w:r>
-        <w:rPr>
-          <w:lang w:val="it-IT"/>
-        </w:rPr>
-        <w:t xml:space="preserve">Eventuale </w:t>
-      </w:r>
-      <w:proofErr w:type="spellStart"/>
-      <w:r>
-        <w:rPr>
-          <w:lang w:val="it-IT"/>
-        </w:rPr>
-        <w:t>sitemap</w:t>
-      </w:r>
-      <w:proofErr w:type="spellEnd"/>
-    </w:p>
-    <w:p>
-      <w:pPr>
-        <w:rPr>
-          <w:lang w:val="it-IT"/>
-        </w:rPr>
-      </w:pPr>
-    </w:p>
-    <w:p>
-      <w:pPr>
         <w:pStyle w:val="Titolo2"/>
       </w:pPr>
-      <w:bookmarkStart w:id="18" w:name="_Toc429059810"/>
-      <w:bookmarkStart w:id="19" w:name="_Toc491247140"/>
-      <w:r>
-        <w:lastRenderedPageBreak/>
-        <w:t>Design dei dati</w:t>
-      </w:r>
-      <w:r>
-        <w:t xml:space="preserve"> e database</w:t>
-      </w:r>
+      <w:bookmarkStart w:id="17" w:name="_Toc429059812"/>
+      <w:bookmarkStart w:id="18" w:name="_Toc491247142"/>
+      <w:r>
+        <w:t>Design procedurale</w:t>
+      </w:r>
+      <w:bookmarkEnd w:id="17"/>
       <w:bookmarkEnd w:id="18"/>
-      <w:bookmarkEnd w:id="19"/>
-    </w:p>
-    <w:p>
-      <w:pPr>
-        <w:rPr>
-          <w:lang w:val="it-IT"/>
-        </w:rPr>
-      </w:pPr>
-      <w:r>
-        <w:rPr>
-          <w:lang w:val="it-IT"/>
-        </w:rPr>
-        <w:t xml:space="preserve">Descrizione delle strutture di dati utilizzate dal programma in base agli attributi e le </w:t>
-      </w:r>
-      <w:r>
-        <w:rPr>
-          <w:lang w:val="it-IT"/>
-        </w:rPr>
-        <w:t>relazioni degli oggetti in uso.</w:t>
-      </w:r>
-    </w:p>
-    <w:p>
-      <w:pPr>
-        <w:rPr>
-          <w:lang w:val="it-IT"/>
-        </w:rPr>
-      </w:pPr>
-      <w:r>
-        <w:rPr>
-          <w:lang w:val="it-IT"/>
-        </w:rPr>
-        <w:t>Schema E-R, schema logico e descrizione.</w:t>
-      </w:r>
-    </w:p>
-    <w:p>
-      <w:pPr>
-        <w:rPr>
-          <w:lang w:val="it-IT"/>
-        </w:rPr>
-      </w:pPr>
-      <w:r>
-        <w:rPr>
-          <w:lang w:val="it-IT"/>
-        </w:rPr>
-        <w:t>Se il diagramma E-R viene modificato, sulla doc dovrà apparire l’ultima versione, mentre le vecchie saranno sui diari.</w:t>
-      </w:r>
-    </w:p>
-    <w:p>
-      <w:pPr>
-        <w:pStyle w:val="Titolo2"/>
-      </w:pPr>
-      <w:bookmarkStart w:id="20" w:name="_Toc429059811"/>
-      <w:bookmarkStart w:id="21" w:name="_Toc491247141"/>
-      <w:r>
-        <w:t>Design delle interfacce</w:t>
-      </w:r>
-      <w:bookmarkEnd w:id="20"/>
-      <w:bookmarkEnd w:id="21"/>
-    </w:p>
-    <w:p>
-      <w:pPr>
-        <w:rPr>
-          <w:lang w:val="it-IT"/>
-        </w:rPr>
-      </w:pPr>
-      <w:r>
-        <w:rPr>
-          <w:lang w:val="it-IT"/>
-        </w:rPr>
-        <w:t>Descrizione delle interfacce interne ed esterne del sistema e dell’interfaccia utente. La progettazione delle interfacce è basata sulle informazioni rica</w:t>
-      </w:r>
-      <w:r>
-        <w:rPr>
-          <w:lang w:val="it-IT"/>
-        </w:rPr>
-        <w:t xml:space="preserve">vate durante la fase di analisi e realizzata tramite </w:t>
-      </w:r>
-      <w:proofErr w:type="spellStart"/>
-      <w:r>
-        <w:rPr>
-          <w:lang w:val="it-IT"/>
-        </w:rPr>
-        <w:t>mockups</w:t>
-      </w:r>
-      <w:proofErr w:type="spellEnd"/>
-      <w:r>
-        <w:rPr>
-          <w:lang w:val="it-IT"/>
-        </w:rPr>
-        <w:t>.</w:t>
-      </w:r>
-    </w:p>
-    <w:p>
-      <w:pPr>
-        <w:pStyle w:val="Titolo2"/>
-      </w:pPr>
-      <w:bookmarkStart w:id="22" w:name="_Toc429059812"/>
-      <w:bookmarkStart w:id="23" w:name="_Toc491247142"/>
-      <w:r>
-        <w:t>Design procedurale</w:t>
-      </w:r>
-      <w:bookmarkEnd w:id="22"/>
-      <w:bookmarkEnd w:id="23"/>
     </w:p>
     <w:p>
       <w:pPr>
@@ -8220,6 +8109,7 @@
         <w:rPr>
           <w:lang w:val="it-IT"/>
         </w:rPr>
+        <w:lastRenderedPageBreak/>
         <w:t>button.h</w:t>
       </w:r>
       <w:proofErr w:type="spellEnd"/>
@@ -9060,7 +8950,6 @@
         </w:rPr>
       </w:pPr>
       <w:r>
-        <w:lastRenderedPageBreak/>
         <w:br w:type="page"/>
       </w:r>
     </w:p>
@@ -9071,14 +8960,927 @@
           <w:bottom w:val="single" w:sz="4" w:space="1" w:color="auto"/>
         </w:pBdr>
       </w:pPr>
-      <w:bookmarkStart w:id="24" w:name="_Toc461179222"/>
-      <w:bookmarkStart w:id="25" w:name="_Toc491247143"/>
+      <w:bookmarkStart w:id="19" w:name="_Toc461179222"/>
+      <w:bookmarkStart w:id="20" w:name="_Toc491247143"/>
       <w:r>
         <w:lastRenderedPageBreak/>
         <w:t>Implementazione</w:t>
       </w:r>
-      <w:bookmarkEnd w:id="24"/>
-      <w:bookmarkEnd w:id="25"/>
+      <w:bookmarkEnd w:id="19"/>
+      <w:bookmarkEnd w:id="20"/>
+    </w:p>
+    <w:p>
+      <w:pPr>
+        <w:jc w:val="both"/>
+      </w:pPr>
+      <w:r>
+        <w:t>Tutte le librerie descritte in seguito importano la libreria</w:t>
+      </w:r>
+      <w:r>
+        <w:t xml:space="preserve"> di Arduino, i cui metodi sono dichiarati nel file </w:t>
+      </w:r>
+      <w:proofErr w:type="spellStart"/>
+      <w:r>
+        <w:t>header</w:t>
+      </w:r>
+      <w:proofErr w:type="spellEnd"/>
+      <w:r>
+        <w:t xml:space="preserve"> ‘</w:t>
+      </w:r>
+      <w:proofErr w:type="spellStart"/>
+      <w:r>
+        <w:t>Arduino.h</w:t>
+      </w:r>
+      <w:proofErr w:type="spellEnd"/>
+      <w:r>
+        <w:t>’</w:t>
+      </w:r>
+      <w:r>
+        <w:t>.</w:t>
+      </w:r>
+    </w:p>
+    <w:p>
+      <w:pPr>
+        <w:pStyle w:val="Titolo2"/>
+      </w:pPr>
+      <w:proofErr w:type="spellStart"/>
+      <w:r>
+        <w:t>Button</w:t>
+      </w:r>
+      <w:r>
+        <w:t>Lib</w:t>
+      </w:r>
+      <w:proofErr w:type="spellEnd"/>
+    </w:p>
+    <w:p>
+      <w:pPr>
+        <w:jc w:val="both"/>
+      </w:pPr>
+      <w:r>
+        <w:rPr>
+          <w:lang w:val="it-IT"/>
+        </w:rPr>
+        <w:t xml:space="preserve">Questa </w:t>
+      </w:r>
+      <w:r>
+        <w:rPr>
+          <w:lang w:val="it-IT"/>
+        </w:rPr>
+        <w:t xml:space="preserve">libreria </w:t>
+      </w:r>
+      <w:r>
+        <w:rPr>
+          <w:lang w:val="it-IT"/>
+        </w:rPr>
+        <w:t>viene usata per controllare lo stato di un bottone</w:t>
+      </w:r>
+      <w:r>
+        <w:rPr>
+          <w:lang w:val="it-IT"/>
+        </w:rPr>
+        <w:t xml:space="preserve"> attraverso i metodi presenti nella classe </w:t>
+      </w:r>
+      <w:r>
+        <w:rPr>
+          <w:rFonts w:ascii="Consolas" w:hAnsi="Consolas"/>
+          <w:lang w:val="it-IT"/>
+        </w:rPr>
+        <w:t>Button</w:t>
+      </w:r>
+      <w:r>
+        <w:rPr>
+          <w:lang w:val="it-IT"/>
+        </w:rPr>
+        <w:t>, quindi ogni bottone</w:t>
+      </w:r>
+      <w:r>
+        <w:rPr>
+          <w:lang w:val="it-IT"/>
+        </w:rPr>
+        <w:t xml:space="preserve"> </w:t>
+      </w:r>
+      <w:r>
+        <w:rPr>
+          <w:lang w:val="it-IT"/>
+        </w:rPr>
+        <w:t>presente</w:t>
+      </w:r>
+      <w:r>
+        <w:rPr>
+          <w:lang w:val="it-IT"/>
+        </w:rPr>
+        <w:t xml:space="preserve"> all’interno di un circuito dovrà corrispondere ad un’istanza di questa classe</w:t>
+      </w:r>
+      <w:r>
+        <w:rPr>
+          <w:lang w:val="it-IT"/>
+        </w:rPr>
+        <w:t>. Questa classe è composta dal file</w:t>
+      </w:r>
+      <w:r>
+        <w:t xml:space="preserve"> </w:t>
+      </w:r>
+      <w:r>
+        <w:t>‘button.cpp’, ‘</w:t>
+      </w:r>
+      <w:proofErr w:type="spellStart"/>
+      <w:r>
+        <w:t>button.h</w:t>
+      </w:r>
+      <w:proofErr w:type="spellEnd"/>
+      <w:r>
+        <w:t>’ e ‘keywords.txt’.</w:t>
+      </w:r>
+      <w:r>
+        <w:t xml:space="preserve"> La libreria è composta dai seguenti metodi:</w:t>
+      </w:r>
+    </w:p>
+    <w:p>
+      <w:pPr>
+        <w:pStyle w:val="Titolo3"/>
+      </w:pPr>
+      <w:r>
+        <w:t>Costruttore</w:t>
+      </w:r>
+    </w:p>
+    <w:p>
+      <w:pPr>
+        <w:rPr>
+          <w:rFonts w:ascii="Consolas" w:hAnsi="Consolas"/>
+          <w:lang w:val="it-IT"/>
+        </w:rPr>
+      </w:pPr>
+      <w:proofErr w:type="gramStart"/>
+      <w:r>
+        <w:rPr>
+          <w:rFonts w:ascii="Consolas" w:hAnsi="Consolas"/>
+          <w:lang w:val="it-IT"/>
+        </w:rPr>
+        <w:t>Button::</w:t>
+      </w:r>
+      <w:proofErr w:type="gramEnd"/>
+      <w:r>
+        <w:rPr>
+          <w:rFonts w:ascii="Consolas" w:hAnsi="Consolas"/>
+          <w:lang w:val="it-IT"/>
+        </w:rPr>
+        <w:t>Button(</w:t>
+      </w:r>
+      <w:proofErr w:type="spellStart"/>
+      <w:r>
+        <w:rPr>
+          <w:rFonts w:ascii="Consolas" w:hAnsi="Consolas"/>
+          <w:lang w:val="it-IT"/>
+        </w:rPr>
+        <w:t>int</w:t>
+      </w:r>
+      <w:proofErr w:type="spellEnd"/>
+      <w:r>
+        <w:rPr>
+          <w:rFonts w:ascii="Consolas" w:hAnsi="Consolas"/>
+          <w:lang w:val="it-IT"/>
+        </w:rPr>
+        <w:t xml:space="preserve"> pin)</w:t>
+      </w:r>
+    </w:p>
+    <w:p>
+      <w:pPr>
+        <w:jc w:val="both"/>
+        <w:rPr>
+          <w:lang w:val="it-IT"/>
+        </w:rPr>
+      </w:pPr>
+      <w:r>
+        <w:rPr>
+          <w:lang w:val="it-IT"/>
+        </w:rPr>
+        <w:t xml:space="preserve">Il metodo costruttore </w:t>
+      </w:r>
+      <w:r>
+        <w:rPr>
+          <w:rFonts w:ascii="Consolas" w:hAnsi="Consolas"/>
+          <w:lang w:val="it-IT"/>
+        </w:rPr>
+        <w:t>Button</w:t>
+      </w:r>
+      <w:r>
+        <w:rPr>
+          <w:rFonts w:cs="Arial"/>
+          <w:lang w:val="it-IT"/>
+        </w:rPr>
+        <w:t xml:space="preserve"> istanzia</w:t>
+      </w:r>
+      <w:r>
+        <w:rPr>
+          <w:rFonts w:cs="Arial"/>
+          <w:lang w:val="it-IT"/>
+        </w:rPr>
+        <w:t xml:space="preserve"> un nuovo oggetto di tipo Button, permettendo di specificare il pin al quale è attaccato il filo che permette di leggere lo stato del bottone.</w:t>
+      </w:r>
+    </w:p>
+    <w:p>
+      <w:pPr>
+        <w:pStyle w:val="Titolo3"/>
+      </w:pPr>
+      <w:proofErr w:type="spellStart"/>
+      <w:r>
+        <w:t>getState</w:t>
+      </w:r>
+      <w:proofErr w:type="spellEnd"/>
+    </w:p>
+    <w:p>
+      <w:pPr>
+        <w:rPr>
+          <w:rFonts w:ascii="Consolas" w:hAnsi="Consolas"/>
+          <w:lang w:val="it-IT"/>
+        </w:rPr>
+      </w:pPr>
+      <w:proofErr w:type="spellStart"/>
+      <w:r>
+        <w:rPr>
+          <w:rFonts w:ascii="Consolas" w:hAnsi="Consolas"/>
+          <w:lang w:val="it-IT"/>
+        </w:rPr>
+        <w:t>bool</w:t>
+      </w:r>
+      <w:proofErr w:type="spellEnd"/>
+      <w:r>
+        <w:rPr>
+          <w:rFonts w:ascii="Consolas" w:hAnsi="Consolas"/>
+          <w:lang w:val="it-IT"/>
+        </w:rPr>
+        <w:t xml:space="preserve"> </w:t>
+      </w:r>
+      <w:proofErr w:type="gramStart"/>
+      <w:r>
+        <w:rPr>
+          <w:rFonts w:ascii="Consolas" w:hAnsi="Consolas"/>
+          <w:lang w:val="it-IT"/>
+        </w:rPr>
+        <w:t>Button::</w:t>
+      </w:r>
+      <w:proofErr w:type="spellStart"/>
+      <w:proofErr w:type="gramEnd"/>
+      <w:r>
+        <w:rPr>
+          <w:rFonts w:ascii="Consolas" w:hAnsi="Consolas"/>
+          <w:lang w:val="it-IT"/>
+        </w:rPr>
+        <w:t>getState</w:t>
+      </w:r>
+      <w:proofErr w:type="spellEnd"/>
+      <w:r>
+        <w:rPr>
+          <w:rFonts w:ascii="Consolas" w:hAnsi="Consolas"/>
+          <w:lang w:val="it-IT"/>
+        </w:rPr>
+        <w:t>()</w:t>
+      </w:r>
+    </w:p>
+    <w:p>
+      <w:pPr>
+        <w:jc w:val="both"/>
+      </w:pPr>
+      <w:r>
+        <w:t>Il metodo</w:t>
+      </w:r>
+      <w:r>
+        <w:rPr>
+          <w:rFonts w:ascii="Consolas" w:hAnsi="Consolas"/>
+          <w:lang w:val="it-IT"/>
+        </w:rPr>
+        <w:t xml:space="preserve"> </w:t>
+      </w:r>
+      <w:proofErr w:type="spellStart"/>
+      <w:r>
+        <w:rPr>
+          <w:rFonts w:ascii="Consolas" w:hAnsi="Consolas"/>
+          <w:lang w:val="it-IT"/>
+        </w:rPr>
+        <w:t>getState</w:t>
+      </w:r>
+      <w:proofErr w:type="spellEnd"/>
+      <w:r>
+        <w:t xml:space="preserve"> permette di ottenere lo stato del bottone. Esso ritorna, infatti, un valore booleano che può assumere il valore </w:t>
+      </w:r>
+      <w:proofErr w:type="spellStart"/>
+      <w:r>
+        <w:rPr>
+          <w:rFonts w:ascii="Consolas" w:hAnsi="Consolas"/>
+          <w:lang w:val="it-IT"/>
+        </w:rPr>
+        <w:t>true</w:t>
+      </w:r>
+      <w:proofErr w:type="spellEnd"/>
+      <w:r>
+        <w:t xml:space="preserve"> quando il bottone è premuto, oppure </w:t>
+      </w:r>
+      <w:r>
+        <w:rPr>
+          <w:rFonts w:ascii="Consolas" w:hAnsi="Consolas"/>
+          <w:lang w:val="it-IT"/>
+        </w:rPr>
+        <w:t>false</w:t>
+      </w:r>
+      <w:r>
+        <w:t xml:space="preserve"> quando il bottone non è premuto</w:t>
+      </w:r>
+      <w:r>
+        <w:t>.</w:t>
+      </w:r>
+    </w:p>
+    <w:p>
+      <w:pPr>
+        <w:pStyle w:val="Titolo2"/>
+        <w:rPr>
+          <w:lang w:val="it-CH"/>
+        </w:rPr>
+      </w:pPr>
+      <w:proofErr w:type="spellStart"/>
+      <w:r>
+        <w:rPr>
+          <w:lang w:val="it-CH"/>
+        </w:rPr>
+        <w:t>LedLib</w:t>
+      </w:r>
+      <w:proofErr w:type="spellEnd"/>
+    </w:p>
+    <w:p>
+      <w:pPr>
+        <w:jc w:val="both"/>
+      </w:pPr>
+      <w:r>
+        <w:rPr>
+          <w:lang w:val="it-IT"/>
+        </w:rPr>
+        <w:t xml:space="preserve">Questa libreria viene usata per controllare lo stato di un LED attraverso i metodi presenti nella classe </w:t>
+      </w:r>
+      <w:r>
+        <w:rPr>
+          <w:rFonts w:ascii="Consolas" w:hAnsi="Consolas"/>
+          <w:lang w:val="it-IT"/>
+        </w:rPr>
+        <w:t>Led</w:t>
+      </w:r>
+      <w:r>
+        <w:rPr>
+          <w:lang w:val="it-IT"/>
+        </w:rPr>
+        <w:t xml:space="preserve">, quindi ogni </w:t>
+      </w:r>
+      <w:r>
+        <w:rPr>
+          <w:lang w:val="it-IT"/>
+        </w:rPr>
+        <w:t>LED presente</w:t>
+      </w:r>
+      <w:r>
+        <w:rPr>
+          <w:lang w:val="it-IT"/>
+        </w:rPr>
+        <w:t xml:space="preserve"> all’interno di un circuito dovrà corrispondere ad un’istanza di questa classe. Questa classe è composta dal file</w:t>
+      </w:r>
+      <w:r>
+        <w:t xml:space="preserve"> ‘</w:t>
+      </w:r>
+      <w:r>
+        <w:t>led</w:t>
+      </w:r>
+      <w:r>
+        <w:t>.cpp’, ‘</w:t>
+      </w:r>
+      <w:proofErr w:type="spellStart"/>
+      <w:r>
+        <w:t>led</w:t>
+      </w:r>
+      <w:r>
+        <w:t>.h</w:t>
+      </w:r>
+      <w:proofErr w:type="spellEnd"/>
+      <w:r>
+        <w:t>’ e ‘keywords.txt’. La libreria è composta dai seguenti metodi:</w:t>
+      </w:r>
+    </w:p>
+    <w:p>
+      <w:pPr>
+        <w:pStyle w:val="Titolo3"/>
+      </w:pPr>
+      <w:r>
+        <w:t>Costruttore</w:t>
+      </w:r>
+    </w:p>
+    <w:p>
+      <w:pPr>
+        <w:rPr>
+          <w:rFonts w:ascii="Consolas" w:hAnsi="Consolas"/>
+          <w:lang w:val="it-IT"/>
+        </w:rPr>
+      </w:pPr>
+      <w:proofErr w:type="gramStart"/>
+      <w:r>
+        <w:rPr>
+          <w:rFonts w:ascii="Consolas" w:hAnsi="Consolas"/>
+          <w:lang w:val="it-IT"/>
+        </w:rPr>
+        <w:t>Led::</w:t>
+      </w:r>
+      <w:proofErr w:type="gramEnd"/>
+      <w:r>
+        <w:rPr>
+          <w:rFonts w:ascii="Consolas" w:hAnsi="Consolas"/>
+          <w:lang w:val="it-IT"/>
+        </w:rPr>
+        <w:t>Led(</w:t>
+      </w:r>
+      <w:proofErr w:type="spellStart"/>
+      <w:r>
+        <w:rPr>
+          <w:rFonts w:ascii="Consolas" w:hAnsi="Consolas"/>
+          <w:lang w:val="it-IT"/>
+        </w:rPr>
+        <w:t>int</w:t>
+      </w:r>
+      <w:proofErr w:type="spellEnd"/>
+      <w:r>
+        <w:rPr>
+          <w:rFonts w:ascii="Consolas" w:hAnsi="Consolas"/>
+          <w:lang w:val="it-IT"/>
+        </w:rPr>
+        <w:t xml:space="preserve"> pin)</w:t>
+      </w:r>
+    </w:p>
+    <w:p>
+      <w:pPr>
+        <w:jc w:val="both"/>
+        <w:rPr>
+          <w:rFonts w:cs="Arial"/>
+          <w:lang w:val="it-IT"/>
+        </w:rPr>
+      </w:pPr>
+      <w:r>
+        <w:rPr>
+          <w:lang w:val="it-IT"/>
+        </w:rPr>
+        <w:t xml:space="preserve">Il metodo costruttore </w:t>
+      </w:r>
+      <w:r>
+        <w:rPr>
+          <w:rFonts w:ascii="Consolas" w:hAnsi="Consolas"/>
+          <w:lang w:val="it-IT"/>
+        </w:rPr>
+        <w:t>Led</w:t>
+      </w:r>
+      <w:r>
+        <w:rPr>
+          <w:rFonts w:cs="Arial"/>
+          <w:lang w:val="it-IT"/>
+        </w:rPr>
+        <w:t xml:space="preserve"> istanzia</w:t>
+      </w:r>
+      <w:r>
+        <w:rPr>
+          <w:rFonts w:cs="Arial"/>
+          <w:lang w:val="it-IT"/>
+        </w:rPr>
+        <w:t xml:space="preserve"> un nuovo oggetto di tipo Led, permettendo di specificare il pin al quale è attaccato il filo che permette di leggere e/o scrivere lo stato del LED.</w:t>
+      </w:r>
+    </w:p>
+    <w:p>
+      <w:pPr>
+        <w:pStyle w:val="Titolo3"/>
+      </w:pPr>
+      <w:bookmarkStart w:id="21" w:name="_Ref532989273"/>
+      <w:r>
+        <w:t>on</w:t>
+      </w:r>
+      <w:bookmarkEnd w:id="21"/>
+    </w:p>
+    <w:p>
+      <w:pPr>
+        <w:rPr>
+          <w:rFonts w:ascii="Consolas" w:hAnsi="Consolas"/>
+          <w:lang w:val="it-IT"/>
+        </w:rPr>
+      </w:pPr>
+      <w:proofErr w:type="spellStart"/>
+      <w:r>
+        <w:rPr>
+          <w:rFonts w:ascii="Consolas" w:hAnsi="Consolas"/>
+          <w:lang w:val="it-IT"/>
+        </w:rPr>
+        <w:t>void</w:t>
+      </w:r>
+      <w:proofErr w:type="spellEnd"/>
+      <w:r>
+        <w:rPr>
+          <w:rFonts w:ascii="Consolas" w:hAnsi="Consolas"/>
+          <w:lang w:val="it-IT"/>
+        </w:rPr>
+        <w:t xml:space="preserve"> </w:t>
+      </w:r>
+      <w:proofErr w:type="gramStart"/>
+      <w:r>
+        <w:rPr>
+          <w:rFonts w:ascii="Consolas" w:hAnsi="Consolas"/>
+          <w:lang w:val="it-IT"/>
+        </w:rPr>
+        <w:t>Led::</w:t>
+      </w:r>
+      <w:proofErr w:type="gramEnd"/>
+      <w:r>
+        <w:rPr>
+          <w:rFonts w:ascii="Consolas" w:hAnsi="Consolas"/>
+          <w:lang w:val="it-IT"/>
+        </w:rPr>
+        <w:t>on()</w:t>
+      </w:r>
+    </w:p>
+    <w:p>
+      <w:r>
+        <w:t xml:space="preserve">Il metodo </w:t>
+      </w:r>
+      <w:r>
+        <w:rPr>
+          <w:rFonts w:ascii="Consolas" w:hAnsi="Consolas"/>
+        </w:rPr>
+        <w:t>on</w:t>
+      </w:r>
+      <w:r>
+        <w:t xml:space="preserve"> permette di impostare il valore che rappresenta lo stato del LED a 1, che significa accendere il LED</w:t>
+      </w:r>
+      <w:r>
+        <w:t xml:space="preserve"> fino al momento in cui non viene spento</w:t>
+      </w:r>
+      <w:r>
+        <w:t>.</w:t>
+      </w:r>
+    </w:p>
+    <w:p>
+      <w:pPr>
+        <w:pStyle w:val="Titolo3"/>
+      </w:pPr>
+      <w:bookmarkStart w:id="22" w:name="_Ref532989277"/>
+      <w:r>
+        <w:t>o</w:t>
+      </w:r>
+      <w:r>
+        <w:t>ff</w:t>
+      </w:r>
+      <w:bookmarkEnd w:id="22"/>
+    </w:p>
+    <w:p>
+      <w:pPr>
+        <w:rPr>
+          <w:rFonts w:ascii="Consolas" w:hAnsi="Consolas"/>
+          <w:lang w:val="it-IT"/>
+        </w:rPr>
+      </w:pPr>
+      <w:proofErr w:type="spellStart"/>
+      <w:r>
+        <w:rPr>
+          <w:rFonts w:ascii="Consolas" w:hAnsi="Consolas"/>
+          <w:lang w:val="it-IT"/>
+        </w:rPr>
+        <w:t>void</w:t>
+      </w:r>
+      <w:proofErr w:type="spellEnd"/>
+      <w:r>
+        <w:rPr>
+          <w:rFonts w:ascii="Consolas" w:hAnsi="Consolas"/>
+          <w:lang w:val="it-IT"/>
+        </w:rPr>
+        <w:t xml:space="preserve"> </w:t>
+      </w:r>
+      <w:proofErr w:type="gramStart"/>
+      <w:r>
+        <w:rPr>
+          <w:rFonts w:ascii="Consolas" w:hAnsi="Consolas"/>
+          <w:lang w:val="it-IT"/>
+        </w:rPr>
+        <w:t>Led::</w:t>
+      </w:r>
+      <w:proofErr w:type="gramEnd"/>
+      <w:r>
+        <w:rPr>
+          <w:rFonts w:ascii="Consolas" w:hAnsi="Consolas"/>
+          <w:lang w:val="it-IT"/>
+        </w:rPr>
+        <w:t>off()</w:t>
+      </w:r>
+    </w:p>
+    <w:p>
+      <w:r>
+        <w:rPr>
+          <w:lang w:val="it-IT"/>
+        </w:rPr>
+        <w:t>Il metodo off permette di impostare il valore che rappresenta lo</w:t>
+      </w:r>
+      <w:r>
+        <w:t xml:space="preserve"> stato del LED a 0, che significa spegnere il LED fino al momento in cui non viene acceso.</w:t>
+      </w:r>
+    </w:p>
+    <w:p>
+      <w:pPr>
+        <w:pStyle w:val="Titolo3"/>
+      </w:pPr>
+      <w:bookmarkStart w:id="23" w:name="_Ref532989282"/>
+      <w:proofErr w:type="spellStart"/>
+      <w:r>
+        <w:lastRenderedPageBreak/>
+        <w:t>toggle</w:t>
+      </w:r>
+      <w:bookmarkEnd w:id="23"/>
+      <w:proofErr w:type="spellEnd"/>
+    </w:p>
+    <w:p>
+      <w:pPr>
+        <w:rPr>
+          <w:rFonts w:ascii="Consolas" w:hAnsi="Consolas"/>
+          <w:lang w:val="it-IT"/>
+        </w:rPr>
+      </w:pPr>
+      <w:proofErr w:type="spellStart"/>
+      <w:r>
+        <w:rPr>
+          <w:rFonts w:ascii="Consolas" w:hAnsi="Consolas"/>
+          <w:lang w:val="it-IT"/>
+        </w:rPr>
+        <w:t>void</w:t>
+      </w:r>
+      <w:proofErr w:type="spellEnd"/>
+      <w:r>
+        <w:rPr>
+          <w:rFonts w:ascii="Consolas" w:hAnsi="Consolas"/>
+          <w:lang w:val="it-IT"/>
+        </w:rPr>
+        <w:t xml:space="preserve"> </w:t>
+      </w:r>
+      <w:proofErr w:type="gramStart"/>
+      <w:r>
+        <w:rPr>
+          <w:rFonts w:ascii="Consolas" w:hAnsi="Consolas"/>
+          <w:lang w:val="it-IT"/>
+        </w:rPr>
+        <w:t>Led::</w:t>
+      </w:r>
+      <w:proofErr w:type="spellStart"/>
+      <w:proofErr w:type="gramEnd"/>
+      <w:r>
+        <w:rPr>
+          <w:rFonts w:ascii="Consolas" w:hAnsi="Consolas"/>
+          <w:lang w:val="it-IT"/>
+        </w:rPr>
+        <w:t>toggle</w:t>
+      </w:r>
+      <w:proofErr w:type="spellEnd"/>
+      <w:r>
+        <w:rPr>
+          <w:rFonts w:ascii="Consolas" w:hAnsi="Consolas"/>
+          <w:lang w:val="it-IT"/>
+        </w:rPr>
+        <w:t>()</w:t>
+      </w:r>
+    </w:p>
+    <w:p>
+      <w:pPr>
+        <w:rPr>
+          <w:rFonts w:cs="Arial"/>
+          <w:u w:val="single"/>
+          <w:lang w:val="it-IT"/>
+          <w:rPrChange w:id="24" w:author="Matan Davidi" w:date="2018-12-19T13:27:00Z">
+            <w:rPr>
+              <w:rFonts w:cs="Arial"/>
+              <w:lang w:val="it-IT"/>
+            </w:rPr>
+          </w:rPrChange>
+        </w:rPr>
+      </w:pPr>
+      <w:r>
+        <w:rPr>
+          <w:rFonts w:cs="Arial"/>
+          <w:lang w:val="it-IT"/>
+        </w:rPr>
+        <w:t xml:space="preserve">Il metodo </w:t>
+      </w:r>
+      <w:proofErr w:type="spellStart"/>
+      <w:r>
+        <w:rPr>
+          <w:rFonts w:ascii="Consolas" w:hAnsi="Consolas"/>
+          <w:lang w:val="it-IT"/>
+        </w:rPr>
+        <w:t>toggle</w:t>
+      </w:r>
+      <w:proofErr w:type="spellEnd"/>
+      <w:r>
+        <w:rPr>
+          <w:rFonts w:cs="Arial"/>
+          <w:lang w:val="it-IT"/>
+        </w:rPr>
+        <w:t xml:space="preserve"> permette di impostare il valore che rappresenta lo stato del LED</w:t>
+      </w:r>
+      <w:r>
+        <w:rPr>
+          <w:rFonts w:cs="Arial"/>
+          <w:lang w:val="it-IT"/>
+        </w:rPr>
+        <w:t xml:space="preserve"> al valore inverso rispetto a quello corrente, che significa accendere il LED se è correntemente spento, oppure spegnerlo se dovesse essere acceso.</w:t>
+      </w:r>
+      <w:r>
+        <w:rPr>
+          <w:rFonts w:cs="Arial"/>
+          <w:lang w:val="it-IT"/>
+        </w:rPr>
+        <w:t xml:space="preserve"> Questo stato viene mantenuto </w:t>
+      </w:r>
+      <w:r>
+        <w:rPr>
+          <w:rFonts w:cs="Arial"/>
+          <w:lang w:val="it-IT"/>
+        </w:rPr>
+        <w:t>fino al prossimo cambiamento di stato</w:t>
+      </w:r>
+      <w:ins w:id="25" w:author="Matan Davidi" w:date="2018-12-19T13:24:00Z">
+        <w:r>
+          <w:rPr>
+            <w:rFonts w:cs="Arial"/>
+            <w:lang w:val="it-IT"/>
+          </w:rPr>
+          <w:t xml:space="preserve"> provocato da una chiamata a uno dei metodi </w:t>
+        </w:r>
+      </w:ins>
+      <w:ins w:id="26" w:author="Matan Davidi" w:date="2018-12-19T13:25:00Z">
+        <w:r>
+          <w:rPr>
+            <w:rFonts w:cs="Arial"/>
+            <w:lang w:val="it-IT"/>
+          </w:rPr>
+          <w:fldChar w:fldCharType="begin"/>
+        </w:r>
+        <w:r>
+          <w:rPr>
+            <w:rFonts w:cs="Arial"/>
+            <w:lang w:val="it-IT"/>
+          </w:rPr>
+          <w:instrText xml:space="preserve"> REF _Ref532989273 \h </w:instrText>
+        </w:r>
+        <w:r>
+          <w:rPr>
+            <w:rFonts w:cs="Arial"/>
+            <w:lang w:val="it-IT"/>
+          </w:rPr>
+        </w:r>
+      </w:ins>
+      <w:r>
+        <w:rPr>
+          <w:rFonts w:cs="Arial"/>
+          <w:lang w:val="it-IT"/>
+        </w:rPr>
+        <w:fldChar w:fldCharType="separate"/>
+      </w:r>
+      <w:ins w:id="27" w:author="Matan Davidi" w:date="2018-12-19T13:25:00Z">
+        <w:r>
+          <w:t>on</w:t>
+        </w:r>
+        <w:r>
+          <w:rPr>
+            <w:rFonts w:cs="Arial"/>
+            <w:lang w:val="it-IT"/>
+          </w:rPr>
+          <w:fldChar w:fldCharType="end"/>
+        </w:r>
+        <w:r>
+          <w:rPr>
+            <w:rFonts w:cs="Arial"/>
+            <w:lang w:val="it-IT"/>
+          </w:rPr>
+          <w:t xml:space="preserve">, </w:t>
+        </w:r>
+        <w:r>
+          <w:rPr>
+            <w:rFonts w:cs="Arial"/>
+            <w:lang w:val="it-IT"/>
+          </w:rPr>
+          <w:fldChar w:fldCharType="begin"/>
+        </w:r>
+        <w:r>
+          <w:rPr>
+            <w:rFonts w:cs="Arial"/>
+            <w:lang w:val="it-IT"/>
+          </w:rPr>
+          <w:instrText xml:space="preserve"> REF _Ref532989277 \h </w:instrText>
+        </w:r>
+        <w:r>
+          <w:rPr>
+            <w:rFonts w:cs="Arial"/>
+            <w:lang w:val="it-IT"/>
+          </w:rPr>
+        </w:r>
+      </w:ins>
+      <w:r>
+        <w:rPr>
+          <w:rFonts w:cs="Arial"/>
+          <w:lang w:val="it-IT"/>
+        </w:rPr>
+        <w:fldChar w:fldCharType="separate"/>
+      </w:r>
+      <w:ins w:id="28" w:author="Matan Davidi" w:date="2018-12-19T13:25:00Z">
+        <w:r>
+          <w:t>off</w:t>
+        </w:r>
+        <w:r>
+          <w:rPr>
+            <w:rFonts w:cs="Arial"/>
+            <w:lang w:val="it-IT"/>
+          </w:rPr>
+          <w:fldChar w:fldCharType="end"/>
+        </w:r>
+      </w:ins>
+      <w:ins w:id="29" w:author="Matan Davidi" w:date="2018-12-19T13:26:00Z">
+        <w:r>
+          <w:rPr>
+            <w:rFonts w:cs="Arial"/>
+            <w:lang w:val="it-IT"/>
+          </w:rPr>
+          <w:t xml:space="preserve"> o</w:t>
+        </w:r>
+      </w:ins>
+      <w:ins w:id="30" w:author="Matan Davidi" w:date="2018-12-19T13:25:00Z">
+        <w:r>
+          <w:rPr>
+            <w:rFonts w:cs="Arial"/>
+            <w:lang w:val="it-IT"/>
+          </w:rPr>
+          <w:t xml:space="preserve"> </w:t>
+        </w:r>
+        <w:r>
+          <w:rPr>
+            <w:rFonts w:cs="Arial"/>
+            <w:lang w:val="it-IT"/>
+          </w:rPr>
+          <w:fldChar w:fldCharType="begin"/>
+        </w:r>
+        <w:r>
+          <w:rPr>
+            <w:rFonts w:cs="Arial"/>
+            <w:lang w:val="it-IT"/>
+          </w:rPr>
+          <w:instrText xml:space="preserve"> REF _Ref532989282 \h </w:instrText>
+        </w:r>
+        <w:r>
+          <w:rPr>
+            <w:rFonts w:cs="Arial"/>
+            <w:lang w:val="it-IT"/>
+          </w:rPr>
+        </w:r>
+      </w:ins>
+      <w:r>
+        <w:rPr>
+          <w:rFonts w:cs="Arial"/>
+          <w:lang w:val="it-IT"/>
+        </w:rPr>
+        <w:fldChar w:fldCharType="separate"/>
+      </w:r>
+      <w:proofErr w:type="spellStart"/>
+      <w:ins w:id="31" w:author="Matan Davidi" w:date="2018-12-19T13:25:00Z">
+        <w:r>
+          <w:t>toggle</w:t>
+        </w:r>
+        <w:proofErr w:type="spellEnd"/>
+        <w:r>
+          <w:rPr>
+            <w:rFonts w:cs="Arial"/>
+            <w:lang w:val="it-IT"/>
+          </w:rPr>
+          <w:fldChar w:fldCharType="end"/>
+        </w:r>
+      </w:ins>
+      <w:del w:id="32" w:author="Matan Davidi" w:date="2018-12-19T13:24:00Z">
+        <w:r>
+          <w:rPr>
+            <w:rFonts w:cs="Arial"/>
+            <w:lang w:val="it-IT"/>
+          </w:rPr>
+          <w:delText xml:space="preserve"> </w:delText>
+        </w:r>
+      </w:del>
+      <w:ins w:id="33" w:author="Matan Davidi" w:date="2018-12-19T13:27:00Z">
+        <w:r>
+          <w:rPr>
+            <w:rFonts w:cs="Arial"/>
+            <w:lang w:val="it-IT"/>
+          </w:rPr>
+          <w:t>.</w:t>
+        </w:r>
+      </w:ins>
+      <w:bookmarkStart w:id="34" w:name="_GoBack"/>
+      <w:bookmarkEnd w:id="34"/>
+    </w:p>
+    <w:p>
+      <w:pPr>
+        <w:rPr>
+          <w:lang w:val="it-IT"/>
+        </w:rPr>
+      </w:pPr>
     </w:p>
     <w:p>
       <w:r>
@@ -9125,28 +9927,28 @@
           <w:lang w:val="it-IT"/>
         </w:rPr>
       </w:pPr>
-      <w:bookmarkStart w:id="26" w:name="_Toc461179223"/>
-      <w:bookmarkStart w:id="27" w:name="_Toc491247144"/>
+      <w:bookmarkStart w:id="35" w:name="_Toc461179223"/>
+      <w:bookmarkStart w:id="36" w:name="_Toc491247144"/>
       <w:r>
         <w:rPr>
           <w:lang w:val="it-IT"/>
         </w:rPr>
         <w:t>Test</w:t>
       </w:r>
-      <w:bookmarkEnd w:id="26"/>
-      <w:bookmarkEnd w:id="27"/>
+      <w:bookmarkEnd w:id="35"/>
+      <w:bookmarkEnd w:id="36"/>
     </w:p>
     <w:p>
       <w:pPr>
         <w:pStyle w:val="Titolo2"/>
       </w:pPr>
-      <w:bookmarkStart w:id="28" w:name="_Toc461179224"/>
-      <w:bookmarkStart w:id="29" w:name="_Toc491247145"/>
+      <w:bookmarkStart w:id="37" w:name="_Toc461179224"/>
+      <w:bookmarkStart w:id="38" w:name="_Toc491247145"/>
       <w:r>
         <w:t>Protocollo di test</w:t>
       </w:r>
-      <w:bookmarkEnd w:id="28"/>
-      <w:bookmarkEnd w:id="29"/>
+      <w:bookmarkEnd w:id="37"/>
+      <w:bookmarkEnd w:id="38"/>
     </w:p>
     <w:p>
       <w:pPr>
@@ -10180,13 +10982,14 @@
       <w:pPr>
         <w:pStyle w:val="Titolo2"/>
       </w:pPr>
-      <w:bookmarkStart w:id="30" w:name="_Toc461179225"/>
-      <w:bookmarkStart w:id="31" w:name="_Toc491247146"/>
-      <w:r>
+      <w:bookmarkStart w:id="39" w:name="_Toc461179225"/>
+      <w:bookmarkStart w:id="40" w:name="_Toc491247146"/>
+      <w:r>
+        <w:lastRenderedPageBreak/>
         <w:t>Risultati test</w:t>
       </w:r>
-      <w:bookmarkEnd w:id="30"/>
-      <w:bookmarkEnd w:id="31"/>
+      <w:bookmarkEnd w:id="39"/>
+      <w:bookmarkEnd w:id="40"/>
     </w:p>
     <w:p>
       <w:pPr>
@@ -10205,17 +11008,16 @@
       <w:pPr>
         <w:pStyle w:val="Titolo2"/>
       </w:pPr>
-      <w:bookmarkStart w:id="32" w:name="_Toc461179226"/>
-      <w:bookmarkStart w:id="33" w:name="_Toc491247147"/>
-      <w:r>
-        <w:lastRenderedPageBreak/>
+      <w:bookmarkStart w:id="41" w:name="_Toc461179226"/>
+      <w:bookmarkStart w:id="42" w:name="_Toc491247147"/>
+      <w:r>
         <w:t>Mancanze</w:t>
       </w:r>
       <w:r>
         <w:t>/limitazioni conosciute</w:t>
       </w:r>
-      <w:bookmarkEnd w:id="32"/>
-      <w:bookmarkEnd w:id="33"/>
+      <w:bookmarkEnd w:id="41"/>
+      <w:bookmarkEnd w:id="42"/>
     </w:p>
     <w:p>
       <w:pPr>
@@ -10237,16 +11039,16 @@
           <w:lang w:val="it-IT"/>
         </w:rPr>
       </w:pPr>
-      <w:bookmarkStart w:id="34" w:name="_Toc461179227"/>
-      <w:bookmarkStart w:id="35" w:name="_Toc491247148"/>
+      <w:bookmarkStart w:id="43" w:name="_Toc461179227"/>
+      <w:bookmarkStart w:id="44" w:name="_Toc491247148"/>
       <w:r>
         <w:rPr>
           <w:lang w:val="it-IT"/>
         </w:rPr>
         <w:t>Consuntivo</w:t>
       </w:r>
-      <w:bookmarkEnd w:id="34"/>
-      <w:bookmarkEnd w:id="35"/>
+      <w:bookmarkEnd w:id="43"/>
+      <w:bookmarkEnd w:id="44"/>
     </w:p>
     <w:p>
       <w:pPr>
@@ -10296,16 +11098,16 @@
           <w:lang w:val="it-IT"/>
         </w:rPr>
       </w:pPr>
-      <w:bookmarkStart w:id="36" w:name="_Toc461179228"/>
-      <w:bookmarkStart w:id="37" w:name="_Toc491247149"/>
+      <w:bookmarkStart w:id="45" w:name="_Toc461179228"/>
+      <w:bookmarkStart w:id="46" w:name="_Toc491247149"/>
       <w:r>
         <w:rPr>
           <w:lang w:val="it-IT"/>
         </w:rPr>
         <w:t>Conclusioni</w:t>
       </w:r>
-      <w:bookmarkEnd w:id="36"/>
-      <w:bookmarkEnd w:id="37"/>
+      <w:bookmarkEnd w:id="45"/>
+      <w:bookmarkEnd w:id="46"/>
     </w:p>
     <w:p>
       <w:pPr>
@@ -10398,13 +11200,13 @@
       <w:pPr>
         <w:pStyle w:val="Titolo2"/>
       </w:pPr>
-      <w:bookmarkStart w:id="38" w:name="_Toc461179229"/>
-      <w:bookmarkStart w:id="39" w:name="_Toc491247150"/>
+      <w:bookmarkStart w:id="47" w:name="_Toc461179229"/>
+      <w:bookmarkStart w:id="48" w:name="_Toc491247150"/>
       <w:r>
         <w:t>Sviluppi futuri</w:t>
       </w:r>
-      <w:bookmarkEnd w:id="38"/>
-      <w:bookmarkEnd w:id="39"/>
+      <w:bookmarkEnd w:id="47"/>
+      <w:bookmarkEnd w:id="48"/>
     </w:p>
     <w:p>
       <w:pPr>
@@ -10423,13 +11225,13 @@
       <w:pPr>
         <w:pStyle w:val="Titolo2"/>
       </w:pPr>
-      <w:bookmarkStart w:id="40" w:name="_Toc461179230"/>
-      <w:bookmarkStart w:id="41" w:name="_Toc491247151"/>
+      <w:bookmarkStart w:id="49" w:name="_Toc461179230"/>
+      <w:bookmarkStart w:id="50" w:name="_Toc491247151"/>
       <w:r>
         <w:t>Considerazioni personali</w:t>
       </w:r>
-      <w:bookmarkEnd w:id="40"/>
-      <w:bookmarkEnd w:id="41"/>
+      <w:bookmarkEnd w:id="49"/>
+      <w:bookmarkEnd w:id="50"/>
     </w:p>
     <w:p>
       <w:pPr>
@@ -10459,28 +11261,28 @@
           <w:lang w:val="it-IT"/>
         </w:rPr>
       </w:pPr>
-      <w:bookmarkStart w:id="42" w:name="_Toc461179231"/>
-      <w:bookmarkStart w:id="43" w:name="_Toc491247152"/>
+      <w:bookmarkStart w:id="51" w:name="_Toc461179231"/>
+      <w:bookmarkStart w:id="52" w:name="_Toc491247152"/>
       <w:r>
         <w:rPr>
           <w:lang w:val="it-IT"/>
         </w:rPr>
         <w:t>Bibliografia</w:t>
       </w:r>
-      <w:bookmarkEnd w:id="42"/>
-      <w:bookmarkEnd w:id="43"/>
+      <w:bookmarkEnd w:id="51"/>
+      <w:bookmarkEnd w:id="52"/>
     </w:p>
     <w:p>
       <w:pPr>
         <w:pStyle w:val="Titolo2"/>
       </w:pPr>
-      <w:bookmarkStart w:id="44" w:name="_Toc461179232"/>
-      <w:bookmarkStart w:id="45" w:name="_Toc491247153"/>
+      <w:bookmarkStart w:id="53" w:name="_Toc461179232"/>
+      <w:bookmarkStart w:id="54" w:name="_Toc491247153"/>
       <w:r>
         <w:t>Bibliografia per articoli di riviste:</w:t>
       </w:r>
-      <w:bookmarkEnd w:id="44"/>
-      <w:bookmarkEnd w:id="45"/>
+      <w:bookmarkEnd w:id="53"/>
+      <w:bookmarkEnd w:id="54"/>
     </w:p>
     <w:p>
       <w:pPr>
@@ -10583,13 +11385,13 @@
       <w:pPr>
         <w:pStyle w:val="Titolo2"/>
       </w:pPr>
-      <w:bookmarkStart w:id="46" w:name="_Toc461179233"/>
-      <w:bookmarkStart w:id="47" w:name="_Toc491247154"/>
+      <w:bookmarkStart w:id="55" w:name="_Toc461179233"/>
+      <w:bookmarkStart w:id="56" w:name="_Toc491247154"/>
       <w:r>
         <w:t>Bibliografia per libri</w:t>
       </w:r>
-      <w:bookmarkEnd w:id="46"/>
-      <w:bookmarkEnd w:id="47"/>
+      <w:bookmarkEnd w:id="55"/>
+      <w:bookmarkEnd w:id="56"/>
     </w:p>
     <w:p>
       <w:pPr>
@@ -10711,13 +11513,13 @@
       <w:pPr>
         <w:pStyle w:val="Titolo2"/>
       </w:pPr>
-      <w:bookmarkStart w:id="48" w:name="_Toc461179234"/>
-      <w:bookmarkStart w:id="49" w:name="_Toc491247155"/>
+      <w:bookmarkStart w:id="57" w:name="_Toc461179234"/>
+      <w:bookmarkStart w:id="58" w:name="_Toc491247155"/>
       <w:r>
         <w:t>Sitografia</w:t>
       </w:r>
-      <w:bookmarkEnd w:id="48"/>
-      <w:bookmarkEnd w:id="49"/>
+      <w:bookmarkEnd w:id="57"/>
+      <w:bookmarkEnd w:id="58"/>
     </w:p>
     <w:p>
       <w:pPr>
@@ -10998,16 +11800,16 @@
           <w:lang w:val="it-IT"/>
         </w:rPr>
       </w:pPr>
-      <w:bookmarkStart w:id="50" w:name="_Toc461179235"/>
-      <w:bookmarkStart w:id="51" w:name="_Toc491247156"/>
+      <w:bookmarkStart w:id="59" w:name="_Toc461179235"/>
+      <w:bookmarkStart w:id="60" w:name="_Toc491247156"/>
       <w:r>
         <w:rPr>
           <w:lang w:val="it-IT"/>
         </w:rPr>
         <w:t>Allegati</w:t>
       </w:r>
-      <w:bookmarkEnd w:id="50"/>
-      <w:bookmarkEnd w:id="51"/>
+      <w:bookmarkEnd w:id="59"/>
+      <w:bookmarkEnd w:id="60"/>
     </w:p>
     <w:p>
       <w:pPr>
@@ -11291,7 +12093,7 @@
       <w:rPr>
         <w:noProof/>
       </w:rPr>
-      <w:t>12.12.2018</w:t>
+      <w:t>19.12.2018</w:t>
     </w:r>
     <w:r>
       <w:fldChar w:fldCharType="end"/>
@@ -13671,8 +14473,8 @@
   <w:abstractNum w:abstractNumId="14" w15:restartNumberingAfterBreak="0">
     <w:nsid w:val="30FE4ABF"/>
     <w:multiLevelType w:val="hybridMultilevel"/>
-    <w:tmpl w:val="8062992E"/>
-    <w:lvl w:ilvl="0" w:tplc="08100001">
+    <w:tmpl w:val="F080DFD4"/>
+    <w:lvl w:ilvl="0" w:tplc="5BD20BC4">
       <w:start w:val="1"/>
       <w:numFmt w:val="bullet"/>
       <w:lvlText w:val=""/>
@@ -13682,6 +14484,7 @@
       </w:pPr>
       <w:rPr>
         <w:rFonts w:ascii="Symbol" w:hAnsi="Symbol" w:hint="default"/>
+        <w:lang w:val="it-CH"/>
       </w:rPr>
     </w:lvl>
     <w:lvl w:ilvl="1" w:tplc="08100003" w:tentative="1">
@@ -14123,7 +14926,7 @@
   <w:abstractNum w:abstractNumId="18" w15:restartNumberingAfterBreak="0">
     <w:nsid w:val="57C86EE7"/>
     <w:multiLevelType w:val="multilevel"/>
-    <w:tmpl w:val="4DE6CDEC"/>
+    <w:tmpl w:val="60CCE4AC"/>
     <w:lvl w:ilvl="0">
       <w:start w:val="1"/>
       <w:numFmt w:val="decimal"/>
@@ -14154,6 +14957,7 @@
       </w:pPr>
       <w:rPr>
         <w:rFonts w:hint="default"/>
+        <w:lang w:val="it-CH"/>
       </w:rPr>
     </w:lvl>
     <w:lvl w:ilvl="2">
@@ -15715,6 +16519,14 @@
   </w:num>
   <w:numIdMacAtCleanup w:val="14"/>
 </w:numbering>
+</file>
+
+<file path=word/people.xml><?xml version="1.0" encoding="utf-8"?>
+<w15:people xmlns:wpc="http://schemas.microsoft.com/office/word/2010/wordprocessingCanvas" xmlns:cx="http://schemas.microsoft.com/office/drawing/2014/chartex" xmlns:cx1="http://schemas.microsoft.com/office/drawing/2015/9/8/chartex" xmlns:cx2="http://schemas.microsoft.com/office/drawing/2015/10/21/chartex" xmlns:cx3="http://schemas.microsoft.com/office/drawing/2016/5/9/chartex" xmlns:cx4="http://schemas.microsoft.com/office/drawing/2016/5/10/chartex" xmlns:cx5="http://schemas.microsoft.com/office/drawing/2016/5/11/chartex" xmlns:cx6="http://schemas.microsoft.com/office/drawing/2016/5/12/chartex" xmlns:cx7="http://schemas.microsoft.com/office/drawing/2016/5/13/chartex" xmlns:cx8="http://schemas.microsoft.com/office/drawing/2016/5/14/chartex" xmlns:mc="http://schemas.openxmlformats.org/markup-compatibility/2006" xmlns:aink="http://schemas.microsoft.com/office/drawing/2016/ink" xmlns:am3d="http://schemas.microsoft.com/office/drawing/2017/model3d" xmlns:o="urn:schemas-microsoft-com:office:office" xmlns:r="http://schemas.openxmlformats.org/officeDocument/2006/relationships" xmlns:m="http://schemas.openxmlformats.org/officeDocument/2006/math" xmlns:v="urn:schemas-microsoft-com:vml" xmlns:wp14="http://schemas.microsoft.com/office/word/2010/wordprocessingDrawing" xmlns:wp="http://schemas.openxmlformats.org/drawingml/2006/wordprocessingDrawing" xmlns:w10="urn:schemas-microsoft-com:office:word" xmlns:w="http://schemas.openxmlformats.org/wordprocessingml/2006/main" xmlns:w14="http://schemas.microsoft.com/office/word/2010/wordml" xmlns:w15="http://schemas.microsoft.com/office/word/2012/wordml" xmlns:w16cid="http://schemas.microsoft.com/office/word/2016/wordml/cid" xmlns:w16se="http://schemas.microsoft.com/office/word/2015/wordml/symex" xmlns:wpg="http://schemas.microsoft.com/office/word/2010/wordprocessingGroup" xmlns:wpi="http://schemas.microsoft.com/office/word/2010/wordprocessingInk" xmlns:wne="http://schemas.microsoft.com/office/word/2006/wordml" xmlns:wps="http://schemas.microsoft.com/office/word/2010/wordprocessingShape" mc:Ignorable="w14 w15 w16se w16cid wp14">
+  <w15:person w15:author="Matan Davidi">
+    <w15:presenceInfo w15:providerId="None" w15:userId="Matan Davidi"/>
+  </w15:person>
+</w15:people>
 </file>
 
 <file path=word/styles.xml><?xml version="1.0" encoding="utf-8"?>
@@ -16984,7 +17796,7 @@
 </file>
 
 <file path=customXml/itemProps1.xml><?xml version="1.0" encoding="utf-8"?>
-<ds:datastoreItem xmlns:ds="http://schemas.openxmlformats.org/officeDocument/2006/customXml" ds:itemID="{153EDADB-51BC-4D29-A892-9651EE1D2A79}">
+<ds:datastoreItem xmlns:ds="http://schemas.openxmlformats.org/officeDocument/2006/customXml" ds:itemID="{5362FBA8-8A29-4E55-BC3D-F3FA7487D722}">
   <ds:schemaRefs>
     <ds:schemaRef ds:uri="http://schemas.openxmlformats.org/officeDocument/2006/bibliography"/>
   </ds:schemaRefs>

</xml_diff>

<commit_message>
Added chapter 3.2.5 to implementation documentation
</commit_message>
<xml_diff>
--- a/Documentation/2018.11.14_i3_davidi_finke_doc_prog2.docx
+++ b/Documentation/2018.11.14_i3_davidi_finke_doc_prog2.docx
@@ -2540,7 +2540,21 @@
         <w:rPr>
           <w:lang w:val="it-IT"/>
         </w:rPr>
-        <w:t xml:space="preserve">Autore: Matan Davidi e Filippo </w:t>
+        <w:t xml:space="preserve">Autore: Matan </w:t>
+      </w:r>
+      <w:proofErr w:type="spellStart"/>
+      <w:r>
+        <w:rPr>
+          <w:lang w:val="it-IT"/>
+        </w:rPr>
+        <w:t>Davidi</w:t>
+      </w:r>
+      <w:proofErr w:type="spellEnd"/>
+      <w:r>
+        <w:rPr>
+          <w:lang w:val="it-IT"/>
+        </w:rPr>
+        <w:t xml:space="preserve"> e Filippo </w:t>
       </w:r>
       <w:proofErr w:type="spellStart"/>
       <w:r>
@@ -6162,15 +6176,7 @@
               <w:fldChar w:fldCharType="end"/>
             </w:r>
             <w:r>
-              <w:t xml:space="preserve">: Esempio di diagramma di </w:t>
-            </w:r>
-            <w:proofErr w:type="spellStart"/>
-            <w:r>
-              <w:t>Gantt</w:t>
-            </w:r>
-            <w:proofErr w:type="spellEnd"/>
-            <w:r>
-              <w:t>.</w:t>
+              <w:t>: Esempio di diagramma di Gantt.</w:t>
             </w:r>
           </w:p>
         </w:tc>
@@ -6260,13 +6266,8 @@
       <w:r>
         <w:t xml:space="preserve"> </w:t>
       </w:r>
-      <w:proofErr w:type="spellStart"/>
-      <w:r>
-        <w:t>macOS</w:t>
-      </w:r>
-      <w:proofErr w:type="spellEnd"/>
-      <w:r>
-        <w:t xml:space="preserve"> Mojave 10.14.1</w:t>
+      <w:r>
+        <w:t>macOS Mojave 10.14.1</w:t>
       </w:r>
       <w:r>
         <w:t xml:space="preserve"> utilizzando il seguente software:</w:t>
@@ -6499,7 +6500,21 @@
         <w:rPr>
           <w:lang w:val="it-IT"/>
         </w:rPr>
-        <w:t xml:space="preserve"> Firefox </w:t>
+        <w:t xml:space="preserve"> </w:t>
+      </w:r>
+      <w:proofErr w:type="spellStart"/>
+      <w:r>
+        <w:rPr>
+          <w:lang w:val="it-IT"/>
+        </w:rPr>
+        <w:t>Firefox</w:t>
+      </w:r>
+      <w:proofErr w:type="spellEnd"/>
+      <w:r>
+        <w:rPr>
+          <w:lang w:val="it-IT"/>
+        </w:rPr>
+        <w:t xml:space="preserve"> </w:t>
       </w:r>
       <w:r>
         <w:rPr>
@@ -6720,15 +6735,7 @@
         </w:rPr>
       </w:pPr>
       <w:r>
-        <w:t xml:space="preserve">NVIDIA® </w:t>
-      </w:r>
-      <w:proofErr w:type="spellStart"/>
-      <w:r>
-        <w:t>GeForce</w:t>
-      </w:r>
-      <w:proofErr w:type="spellEnd"/>
-      <w:r>
-        <w:t>® 940MX</w:t>
+        <w:t>NVIDIA® GeForce® 940MX</w:t>
       </w:r>
     </w:p>
     <w:p>
@@ -6870,7 +6877,21 @@
         <w:rPr>
           <w:lang w:val="it-IT"/>
         </w:rPr>
-        <w:t xml:space="preserve"> Quad-core</w:t>
+        <w:t xml:space="preserve"> </w:t>
+      </w:r>
+      <w:proofErr w:type="spellStart"/>
+      <w:r>
+        <w:rPr>
+          <w:lang w:val="it-IT"/>
+        </w:rPr>
+        <w:t>Quad</w:t>
+      </w:r>
+      <w:proofErr w:type="spellEnd"/>
+      <w:r>
+        <w:rPr>
+          <w:lang w:val="it-IT"/>
+        </w:rPr>
+        <w:t>-core</w:t>
       </w:r>
     </w:p>
     <w:p>
@@ -7096,15 +7117,7 @@
         <w:t xml:space="preserve">da </w:t>
       </w:r>
       <w:r>
-        <w:t xml:space="preserve">8k (circa 6k dopo il </w:t>
-      </w:r>
-      <w:proofErr w:type="spellStart"/>
-      <w:r>
-        <w:t>bootloader</w:t>
-      </w:r>
-      <w:proofErr w:type="spellEnd"/>
-      <w:r>
-        <w:t xml:space="preserve">) </w:t>
+        <w:t xml:space="preserve">8k (circa 6k dopo il bootloader) </w:t>
       </w:r>
     </w:p>
     <w:p>
@@ -7680,7 +7693,7 @@
                       <v:stroke joinstyle="miter"/>
                       <v:path gradientshapeok="t" o:connecttype="rect"/>
                     </v:shapetype>
-                    <v:shape id="Casella di testo 10" o:spid="_x0000_s1026" type="#_x0000_t202" style="position:absolute;margin-left:8.95pt;margin-top:196.9pt;width:219pt;height:.05pt;z-index:251663360;visibility:visible;mso-wrap-style:square;mso-wrap-distance-left:9pt;mso-wrap-distance-top:0;mso-wrap-distance-right:9pt;mso-wrap-distance-bottom:0;mso-position-horizontal:absolute;mso-position-horizontal-relative:text;mso-position-vertical:absolute;mso-position-vertical-relative:text;v-text-anchor:top" o:gfxdata="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" stroked="f">
+                    <v:shape id="Casella di testo 10" o:spid="_x0000_s1026" type="#_x0000_t202" style="position:absolute;margin-left:8.95pt;margin-top:196.9pt;width:219pt;height:.05pt;z-index:251663360;visibility:visible;mso-wrap-style:square;mso-wrap-distance-left:9pt;mso-wrap-distance-top:0;mso-wrap-distance-right:9pt;mso-wrap-distance-bottom:0;mso-position-horizontal:absolute;mso-position-horizontal-relative:text;mso-position-vertical:absolute;mso-position-vertical-relative:text;v-text-anchor:top" o:gfxdata="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" stroked="f">
                       <v:textbox style="mso-fit-shape-to-text:t" inset="0,0,0,0">
                         <w:txbxContent>
                           <w:p>
@@ -7910,7 +7923,7 @@
                 </mc:Choice>
                 <mc:Fallback>
                   <w:pict>
-                    <v:shape w14:anchorId="2A33ADC5" id="Casella di testo 11" o:spid="_x0000_s1027" type="#_x0000_t202" style="position:absolute;margin-left:1.35pt;margin-top:214.6pt;width:236.6pt;height:.05pt;z-index:251665408;visibility:visible;mso-wrap-style:square;mso-wrap-distance-left:9pt;mso-wrap-distance-top:0;mso-wrap-distance-right:9pt;mso-wrap-distance-bottom:0;mso-position-horizontal:absolute;mso-position-horizontal-relative:text;mso-position-vertical:absolute;mso-position-vertical-relative:text;v-text-anchor:top" o:gfxdata="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" stroked="f">
+                    <v:shape w14:anchorId="2A33ADC5" id="Casella di testo 11" o:spid="_x0000_s1027" type="#_x0000_t202" style="position:absolute;margin-left:1.35pt;margin-top:214.6pt;width:236.6pt;height:.05pt;z-index:251665408;visibility:visible;mso-wrap-style:square;mso-wrap-distance-left:9pt;mso-wrap-distance-top:0;mso-wrap-distance-right:9pt;mso-wrap-distance-bottom:0;mso-position-horizontal:absolute;mso-position-horizontal-relative:text;mso-position-vertical:absolute;mso-position-vertical-relative:text;v-text-anchor:top" o:gfxdata="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" stroked="f">
                       <v:textbox style="mso-fit-shape-to-text:t" inset="0,0,0,0">
                         <w:txbxContent>
                           <w:p>
@@ -8155,18 +8168,8 @@
         </w:numPr>
         <w:ind w:left="993"/>
       </w:pPr>
-      <w:proofErr w:type="gramStart"/>
-      <w:r>
-        <w:t>Button(</w:t>
-      </w:r>
-      <w:proofErr w:type="spellStart"/>
-      <w:proofErr w:type="gramEnd"/>
-      <w:r>
-        <w:t>int</w:t>
-      </w:r>
-      <w:proofErr w:type="spellEnd"/>
-      <w:r>
-        <w:t xml:space="preserve"> pin)</w:t>
+      <w:r>
+        <w:t>Button(int pin)</w:t>
       </w:r>
       <w:r>
         <w:t>, che ista</w:t>
@@ -8354,18 +8357,8 @@
           <w:numId w:val="36"/>
         </w:numPr>
       </w:pPr>
-      <w:proofErr w:type="gramStart"/>
-      <w:r>
-        <w:t>Led(</w:t>
-      </w:r>
-      <w:proofErr w:type="spellStart"/>
-      <w:proofErr w:type="gramEnd"/>
-      <w:r>
-        <w:t>int</w:t>
-      </w:r>
-      <w:proofErr w:type="spellEnd"/>
-      <w:r>
-        <w:t xml:space="preserve"> pin), che istanzia n</w:t>
+      <w:r>
+        <w:t>Led(int pin), che istanzia n</w:t>
       </w:r>
       <w:r>
         <w:t>uovi oggetti di tipo Led</w:t>
@@ -8382,21 +8375,8 @@
           <w:numId w:val="36"/>
         </w:numPr>
       </w:pPr>
-      <w:proofErr w:type="spellStart"/>
-      <w:r>
-        <w:t>void</w:t>
-      </w:r>
-      <w:proofErr w:type="spellEnd"/>
-      <w:r>
-        <w:t xml:space="preserve"> </w:t>
-      </w:r>
-      <w:proofErr w:type="gramStart"/>
-      <w:r>
-        <w:t>on(</w:t>
-      </w:r>
-      <w:proofErr w:type="gramEnd"/>
-      <w:r>
-        <w:t>), che imposta l</w:t>
+      <w:r>
+        <w:t>void on(), che imposta l</w:t>
       </w:r>
       <w:r>
         <w:t>o stato del LED a 1: acceso</w:t>
@@ -8410,21 +8390,8 @@
           <w:numId w:val="36"/>
         </w:numPr>
       </w:pPr>
-      <w:proofErr w:type="spellStart"/>
-      <w:r>
-        <w:t>void</w:t>
-      </w:r>
-      <w:proofErr w:type="spellEnd"/>
-      <w:r>
-        <w:t xml:space="preserve"> </w:t>
-      </w:r>
-      <w:proofErr w:type="gramStart"/>
-      <w:r>
-        <w:t>off(</w:t>
-      </w:r>
-      <w:proofErr w:type="gramEnd"/>
-      <w:r>
-        <w:t>), che imposta l</w:t>
+      <w:r>
+        <w:t>void off(), che imposta l</w:t>
       </w:r>
       <w:r>
         <w:t>o stato del LED a 0: spento</w:t>
@@ -8438,26 +8405,8 @@
           <w:numId w:val="36"/>
         </w:numPr>
       </w:pPr>
-      <w:proofErr w:type="spellStart"/>
-      <w:r>
-        <w:t>void</w:t>
-      </w:r>
-      <w:proofErr w:type="spellEnd"/>
-      <w:r>
-        <w:t xml:space="preserve"> </w:t>
-      </w:r>
-      <w:proofErr w:type="spellStart"/>
-      <w:proofErr w:type="gramStart"/>
-      <w:r>
-        <w:t>toggle</w:t>
-      </w:r>
-      <w:proofErr w:type="spellEnd"/>
-      <w:r>
-        <w:t>(</w:t>
-      </w:r>
-      <w:proofErr w:type="gramEnd"/>
-      <w:r>
-        <w:t xml:space="preserve">), che </w:t>
+      <w:r>
+        <w:t xml:space="preserve">void toggle(), che </w:t>
       </w:r>
       <w:r>
         <w:t>inverte lo stato del LED: da acceso a spento e da spento ad acceso</w:t>
@@ -8471,42 +8420,11 @@
           <w:numId w:val="36"/>
         </w:numPr>
       </w:pPr>
-      <w:proofErr w:type="spellStart"/>
-      <w:r>
-        <w:t>void</w:t>
-      </w:r>
-      <w:proofErr w:type="spellEnd"/>
-      <w:r>
-        <w:t xml:space="preserve"> </w:t>
-      </w:r>
-      <w:proofErr w:type="spellStart"/>
-      <w:proofErr w:type="gramStart"/>
-      <w:r>
-        <w:t>setState</w:t>
-      </w:r>
-      <w:proofErr w:type="spellEnd"/>
-      <w:r>
-        <w:t>(</w:t>
-      </w:r>
-      <w:proofErr w:type="spellStart"/>
-      <w:proofErr w:type="gramEnd"/>
-      <w:r>
-        <w:t>bool</w:t>
-      </w:r>
-      <w:proofErr w:type="spellEnd"/>
-      <w:r>
-        <w:t xml:space="preserve"> state), che imposta lo</w:t>
-      </w:r>
-      <w:r>
-        <w:t xml:space="preserve"> stato del LED al valore passato come parametro, ‘</w:t>
-      </w:r>
-      <w:proofErr w:type="spellStart"/>
-      <w:r>
-        <w:t>true</w:t>
-      </w:r>
-      <w:proofErr w:type="spellEnd"/>
-      <w:r>
-        <w:t>’ lo accende e ‘false’ lo spegne</w:t>
+      <w:r>
+        <w:t>void setState(bool state), che imposta lo</w:t>
+      </w:r>
+      <w:r>
+        <w:t xml:space="preserve"> stato del LED al valore passato come parametro, ‘true’ lo accende e ‘false’ lo spegne</w:t>
       </w:r>
     </w:p>
     <w:p>
@@ -8517,39 +8435,8 @@
           <w:numId w:val="36"/>
         </w:numPr>
       </w:pPr>
-      <w:proofErr w:type="spellStart"/>
-      <w:r>
-        <w:t>void</w:t>
-      </w:r>
-      <w:proofErr w:type="spellEnd"/>
-      <w:r>
-        <w:t xml:space="preserve"> </w:t>
-      </w:r>
-      <w:proofErr w:type="spellStart"/>
-      <w:proofErr w:type="gramStart"/>
-      <w:r>
-        <w:t>setAnalogState</w:t>
-      </w:r>
-      <w:proofErr w:type="spellEnd"/>
-      <w:r>
-        <w:t>(</w:t>
-      </w:r>
-      <w:proofErr w:type="spellStart"/>
-      <w:proofErr w:type="gramEnd"/>
-      <w:r>
-        <w:t>int</w:t>
-      </w:r>
-      <w:proofErr w:type="spellEnd"/>
-      <w:r>
-        <w:t xml:space="preserve"> </w:t>
-      </w:r>
-      <w:proofErr w:type="spellStart"/>
-      <w:r>
-        <w:t>value</w:t>
-      </w:r>
-      <w:proofErr w:type="spellEnd"/>
-      <w:r>
-        <w:t>), che i</w:t>
+      <w:r>
+        <w:t>void setAnalogState(int value), che i</w:t>
       </w:r>
       <w:r>
         <w:t>mposta lo stato del LED con un valore analogico, da 0 a 1023</w:t>
@@ -8563,34 +8450,8 @@
           <w:numId w:val="36"/>
         </w:numPr>
       </w:pPr>
-      <w:proofErr w:type="spellStart"/>
-      <w:r>
-        <w:t>bool</w:t>
-      </w:r>
-      <w:proofErr w:type="spellEnd"/>
-      <w:r>
-        <w:t xml:space="preserve"> </w:t>
-      </w:r>
-      <w:proofErr w:type="spellStart"/>
-      <w:proofErr w:type="gramStart"/>
-      <w:r>
-        <w:t>getState</w:t>
-      </w:r>
-      <w:proofErr w:type="spellEnd"/>
-      <w:r>
-        <w:t>(</w:t>
-      </w:r>
-      <w:proofErr w:type="gramEnd"/>
-      <w:r>
-        <w:t>), che restituisce lo stato del LED, ‘</w:t>
-      </w:r>
-      <w:proofErr w:type="spellStart"/>
-      <w:r>
-        <w:t>true</w:t>
-      </w:r>
-      <w:proofErr w:type="spellEnd"/>
-      <w:r>
-        <w:t>’ è acceso e ‘false’ è spento</w:t>
+      <w:r>
+        <w:t>bool getState(), che restituisce lo stato del LED, ‘true’ è acceso e ‘false’ è spento</w:t>
       </w:r>
     </w:p>
     <w:p/>
@@ -8719,32 +8580,12 @@
           <w:numId w:val="37"/>
         </w:numPr>
       </w:pPr>
-      <w:proofErr w:type="spellStart"/>
-      <w:proofErr w:type="gramStart"/>
-      <w:r>
-        <w:t>Photocell</w:t>
-      </w:r>
-      <w:proofErr w:type="spellEnd"/>
-      <w:r>
-        <w:t>(</w:t>
-      </w:r>
-      <w:proofErr w:type="spellStart"/>
-      <w:proofErr w:type="gramEnd"/>
-      <w:r>
-        <w:t>int</w:t>
-      </w:r>
-      <w:proofErr w:type="spellEnd"/>
-      <w:r>
-        <w:t xml:space="preserve"> pin), che istanzi</w:t>
-      </w:r>
-      <w:r>
-        <w:t xml:space="preserve">a nuovi oggetti di tipo </w:t>
-      </w:r>
-      <w:proofErr w:type="spellStart"/>
-      <w:r>
-        <w:t>Photocell</w:t>
-      </w:r>
-      <w:proofErr w:type="spellEnd"/>
+      <w:r>
+        <w:t>Photocell(int pin), che istanzi</w:t>
+      </w:r>
+      <w:r>
+        <w:t>a nuovi oggetti di tipo Photocell</w:t>
+      </w:r>
       <w:r>
         <w:t>, accettando come parametro il numero del pin</w:t>
       </w:r>
@@ -8760,26 +8601,8 @@
           <w:numId w:val="37"/>
         </w:numPr>
       </w:pPr>
-      <w:proofErr w:type="spellStart"/>
-      <w:r>
-        <w:t>int</w:t>
-      </w:r>
-      <w:proofErr w:type="spellEnd"/>
-      <w:r>
-        <w:t xml:space="preserve"> </w:t>
-      </w:r>
-      <w:proofErr w:type="spellStart"/>
-      <w:proofErr w:type="gramStart"/>
-      <w:r>
-        <w:t>getLux</w:t>
-      </w:r>
-      <w:proofErr w:type="spellEnd"/>
-      <w:r>
-        <w:t>(</w:t>
-      </w:r>
-      <w:proofErr w:type="gramEnd"/>
-      <w:r>
-        <w:t xml:space="preserve">), che restituisce </w:t>
+      <w:r>
+        <w:t xml:space="preserve">int getLux(), che restituisce </w:t>
       </w:r>
       <w:r>
         <w:t>il valore della luminosità rilevato dalla fotocellula, da 0 a 1023</w:t>
@@ -8977,77 +8800,64 @@
         <w:t>Tutte le librerie descritte in seguito importano la libreria</w:t>
       </w:r>
       <w:r>
-        <w:t xml:space="preserve"> di Arduino, i cui metodi sono dichiarati nel file </w:t>
-      </w:r>
+        <w:t xml:space="preserve"> di Arduino, i cui metodi sono dichiarati nel file header</w:t>
+      </w:r>
+      <w:r>
+        <w:t xml:space="preserve"> ‘Arduino.h’</w:t>
+      </w:r>
+      <w:r>
+        <w:t>.</w:t>
+      </w:r>
+    </w:p>
+    <w:p>
+      <w:pPr>
+        <w:pStyle w:val="Titolo2"/>
+      </w:pPr>
       <w:proofErr w:type="spellStart"/>
       <w:r>
-        <w:t>header</w:t>
+        <w:t>Button</w:t>
+      </w:r>
+      <w:r>
+        <w:t>Lib</w:t>
       </w:r>
       <w:proofErr w:type="spellEnd"/>
-      <w:r>
-        <w:t xml:space="preserve"> ‘</w:t>
-      </w:r>
-      <w:proofErr w:type="spellStart"/>
-      <w:r>
-        <w:t>Arduino.h</w:t>
-      </w:r>
-      <w:proofErr w:type="spellEnd"/>
-      <w:r>
-        <w:t>’</w:t>
-      </w:r>
-      <w:r>
-        <w:t>.</w:t>
-      </w:r>
-    </w:p>
-    <w:p>
-      <w:pPr>
-        <w:pStyle w:val="Titolo2"/>
-      </w:pPr>
-      <w:proofErr w:type="spellStart"/>
-      <w:r>
+    </w:p>
+    <w:p>
+      <w:pPr>
+        <w:jc w:val="both"/>
+      </w:pPr>
+      <w:r>
+        <w:rPr>
+          <w:lang w:val="it-IT"/>
+        </w:rPr>
+        <w:t xml:space="preserve">Questa </w:t>
+      </w:r>
+      <w:r>
+        <w:rPr>
+          <w:lang w:val="it-IT"/>
+        </w:rPr>
+        <w:t xml:space="preserve">libreria </w:t>
+      </w:r>
+      <w:r>
+        <w:rPr>
+          <w:lang w:val="it-IT"/>
+        </w:rPr>
+        <w:t>viene usata per controllare lo stato di un bottone</w:t>
+      </w:r>
+      <w:r>
+        <w:rPr>
+          <w:lang w:val="it-IT"/>
+        </w:rPr>
+        <w:t xml:space="preserve"> attraverso i metodi presenti nella classe </w:t>
+      </w:r>
+      <w:r>
+        <w:rPr>
+          <w:rFonts w:ascii="Consolas" w:hAnsi="Consolas"/>
+          <w:lang w:val="it-IT"/>
+        </w:rPr>
         <w:t>Button</w:t>
       </w:r>
       <w:r>
-        <w:t>Lib</w:t>
-      </w:r>
-      <w:proofErr w:type="spellEnd"/>
-    </w:p>
-    <w:p>
-      <w:pPr>
-        <w:jc w:val="both"/>
-      </w:pPr>
-      <w:r>
-        <w:rPr>
-          <w:lang w:val="it-IT"/>
-        </w:rPr>
-        <w:t xml:space="preserve">Questa </w:t>
-      </w:r>
-      <w:r>
-        <w:rPr>
-          <w:lang w:val="it-IT"/>
-        </w:rPr>
-        <w:t xml:space="preserve">libreria </w:t>
-      </w:r>
-      <w:r>
-        <w:rPr>
-          <w:lang w:val="it-IT"/>
-        </w:rPr>
-        <w:t>viene usata per controllare lo stato di un bottone</w:t>
-      </w:r>
-      <w:r>
-        <w:rPr>
-          <w:lang w:val="it-IT"/>
-        </w:rPr>
-        <w:t xml:space="preserve"> attraverso i metodi presenti nella classe </w:t>
-      </w:r>
-      <w:r>
-        <w:rPr>
-          <w:rFonts w:ascii="Consolas" w:hAnsi="Consolas"/>
-          <w:lang w:val="it-IT"/>
-        </w:rPr>
-        <w:t>Button</w:t>
-      </w:r>
-      <w:r>
         <w:rPr>
           <w:lang w:val="it-IT"/>
         </w:rPr>
@@ -9081,15 +8891,7 @@
         <w:t xml:space="preserve"> </w:t>
       </w:r>
       <w:r>
-        <w:t>‘button.cpp’, ‘</w:t>
-      </w:r>
-      <w:proofErr w:type="spellStart"/>
-      <w:r>
-        <w:t>button.h</w:t>
-      </w:r>
-      <w:proofErr w:type="spellEnd"/>
-      <w:r>
-        <w:t>’ e ‘keywords.txt’.</w:t>
+        <w:t>‘button.cpp’, ‘button.h’ e ‘keywords.txt’.</w:t>
       </w:r>
       <w:r>
         <w:t xml:space="preserve"> La libreria è composta dai seguenti metodi:</w:t>
@@ -9296,14 +9098,12 @@
           <w:lang w:val="it-CH"/>
         </w:rPr>
       </w:pPr>
-      <w:proofErr w:type="spellStart"/>
       <w:r>
         <w:rPr>
           <w:lang w:val="it-CH"/>
         </w:rPr>
         <w:t>LedLib</w:t>
       </w:r>
-      <w:proofErr w:type="spellEnd"/>
     </w:p>
     <w:p>
       <w:pPr>
@@ -9349,16 +9149,11 @@
       <w:r>
         <w:t>.cpp’, ‘</w:t>
       </w:r>
-      <w:proofErr w:type="spellStart"/>
       <w:r>
         <w:t>led</w:t>
       </w:r>
       <w:r>
-        <w:t>.h</w:t>
-      </w:r>
-      <w:proofErr w:type="spellEnd"/>
-      <w:r>
-        <w:t>’ e ‘keywords.txt’. La libreria è composta dai seguenti metodi:</w:t>
+        <w:t>.h’ e ‘keywords.txt’. La libreria è composta dai seguenti metodi:</w:t>
       </w:r>
     </w:p>
     <w:p>
@@ -9644,12 +9439,14 @@
     <w:p>
       <w:pPr>
         <w:rPr>
+          <w:ins w:id="24" w:author="Microsoft Office User" w:date="2018-12-19T13:49:00Z"/>
           <w:rFonts w:cs="Arial"/>
-          <w:u w:val="single"/>
-          <w:lang w:val="it-IT"/>
-          <w:rPrChange w:id="24" w:author="Matan Davidi" w:date="2018-12-19T13:27:00Z">
+          <w:lang w:val="it-IT"/>
+          <w:rPrChange w:id="25" w:author="Microsoft Office User" w:date="2018-12-19T13:52:00Z">
             <w:rPr>
+              <w:ins w:id="26" w:author="Microsoft Office User" w:date="2018-12-19T13:49:00Z"/>
               <w:rFonts w:cs="Arial"/>
+              <w:u w:val="single"/>
               <w:lang w:val="it-IT"/>
             </w:rPr>
           </w:rPrChange>
@@ -9699,7 +9496,7 @@
         </w:rPr>
         <w:t>fino al prossimo cambiamento di stato</w:t>
       </w:r>
-      <w:ins w:id="25" w:author="Matan Davidi" w:date="2018-12-19T13:24:00Z">
+      <w:ins w:id="27" w:author="Matan Davidi" w:date="2018-12-19T13:24:00Z">
         <w:r>
           <w:rPr>
             <w:rFonts w:cs="Arial"/>
@@ -9708,7 +9505,7 @@
           <w:t xml:space="preserve"> provocato da una chiamata a uno dei metodi </w:t>
         </w:r>
       </w:ins>
-      <w:ins w:id="26" w:author="Matan Davidi" w:date="2018-12-19T13:25:00Z">
+      <w:ins w:id="28" w:author="Matan Davidi" w:date="2018-12-19T13:25:00Z">
         <w:r>
           <w:rPr>
             <w:rFonts w:cs="Arial"/>
@@ -9723,21 +9520,21 @@
           </w:rPr>
           <w:instrText xml:space="preserve"> REF _Ref532989273 \h </w:instrText>
         </w:r>
-        <w:r>
-          <w:rPr>
-            <w:rFonts w:cs="Arial"/>
-            <w:lang w:val="it-IT"/>
-          </w:rPr>
-        </w:r>
       </w:ins>
       <w:r>
         <w:rPr>
           <w:rFonts w:cs="Arial"/>
           <w:lang w:val="it-IT"/>
         </w:rPr>
+      </w:r>
+      <w:r>
+        <w:rPr>
+          <w:rFonts w:cs="Arial"/>
+          <w:lang w:val="it-IT"/>
+        </w:rPr>
         <w:fldChar w:fldCharType="separate"/>
       </w:r>
-      <w:ins w:id="27" w:author="Matan Davidi" w:date="2018-12-19T13:25:00Z">
+      <w:ins w:id="29" w:author="Matan Davidi" w:date="2018-12-19T13:25:00Z">
         <w:r>
           <w:t>on</w:t>
         </w:r>
@@ -9769,21 +9566,21 @@
           </w:rPr>
           <w:instrText xml:space="preserve"> REF _Ref532989277 \h </w:instrText>
         </w:r>
-        <w:r>
-          <w:rPr>
-            <w:rFonts w:cs="Arial"/>
-            <w:lang w:val="it-IT"/>
-          </w:rPr>
-        </w:r>
       </w:ins>
       <w:r>
         <w:rPr>
           <w:rFonts w:cs="Arial"/>
           <w:lang w:val="it-IT"/>
         </w:rPr>
+      </w:r>
+      <w:r>
+        <w:rPr>
+          <w:rFonts w:cs="Arial"/>
+          <w:lang w:val="it-IT"/>
+        </w:rPr>
         <w:fldChar w:fldCharType="separate"/>
       </w:r>
-      <w:ins w:id="28" w:author="Matan Davidi" w:date="2018-12-19T13:25:00Z">
+      <w:ins w:id="30" w:author="Matan Davidi" w:date="2018-12-19T13:25:00Z">
         <w:r>
           <w:t>off</w:t>
         </w:r>
@@ -9795,7 +9592,7 @@
           <w:fldChar w:fldCharType="end"/>
         </w:r>
       </w:ins>
-      <w:ins w:id="29" w:author="Matan Davidi" w:date="2018-12-19T13:26:00Z">
+      <w:ins w:id="31" w:author="Matan Davidi" w:date="2018-12-19T13:26:00Z">
         <w:r>
           <w:rPr>
             <w:rFonts w:cs="Arial"/>
@@ -9804,7 +9601,7 @@
           <w:t xml:space="preserve"> o</w:t>
         </w:r>
       </w:ins>
-      <w:ins w:id="30" w:author="Matan Davidi" w:date="2018-12-19T13:25:00Z">
+      <w:ins w:id="32" w:author="Matan Davidi" w:date="2018-12-19T13:25:00Z">
         <w:r>
           <w:rPr>
             <w:rFonts w:cs="Arial"/>
@@ -9826,26 +9623,24 @@
           </w:rPr>
           <w:instrText xml:space="preserve"> REF _Ref532989282 \h </w:instrText>
         </w:r>
-        <w:r>
-          <w:rPr>
-            <w:rFonts w:cs="Arial"/>
-            <w:lang w:val="it-IT"/>
-          </w:rPr>
-        </w:r>
       </w:ins>
       <w:r>
         <w:rPr>
           <w:rFonts w:cs="Arial"/>
           <w:lang w:val="it-IT"/>
         </w:rPr>
+      </w:r>
+      <w:r>
+        <w:rPr>
+          <w:rFonts w:cs="Arial"/>
+          <w:lang w:val="it-IT"/>
+        </w:rPr>
         <w:fldChar w:fldCharType="separate"/>
       </w:r>
-      <w:proofErr w:type="spellStart"/>
-      <w:ins w:id="31" w:author="Matan Davidi" w:date="2018-12-19T13:25:00Z">
+      <w:ins w:id="33" w:author="Matan Davidi" w:date="2018-12-19T13:25:00Z">
         <w:r>
           <w:t>toggle</w:t>
         </w:r>
-        <w:proofErr w:type="spellEnd"/>
         <w:r>
           <w:rPr>
             <w:rFonts w:cs="Arial"/>
@@ -9854,7 +9649,7 @@
           <w:fldChar w:fldCharType="end"/>
         </w:r>
       </w:ins>
-      <w:del w:id="32" w:author="Matan Davidi" w:date="2018-12-19T13:24:00Z">
+      <w:del w:id="34" w:author="Matan Davidi" w:date="2018-12-19T13:24:00Z">
         <w:r>
           <w:rPr>
             <w:rFonts w:cs="Arial"/>
@@ -9863,7 +9658,7 @@
           <w:delText xml:space="preserve"> </w:delText>
         </w:r>
       </w:del>
-      <w:ins w:id="33" w:author="Matan Davidi" w:date="2018-12-19T13:27:00Z">
+      <w:ins w:id="35" w:author="Matan Davidi" w:date="2018-12-19T13:27:00Z">
         <w:r>
           <w:rPr>
             <w:rFonts w:cs="Arial"/>
@@ -9872,8 +9667,203 @@
           <w:t>.</w:t>
         </w:r>
       </w:ins>
-      <w:bookmarkStart w:id="34" w:name="_GoBack"/>
-      <w:bookmarkEnd w:id="34"/>
+      <w:bookmarkStart w:id="36" w:name="_GoBack"/>
+      <w:bookmarkEnd w:id="36"/>
+    </w:p>
+    <w:p>
+      <w:pPr>
+        <w:pStyle w:val="Titolo3"/>
+        <w:rPr>
+          <w:ins w:id="37" w:author="Microsoft Office User" w:date="2018-12-19T13:50:00Z"/>
+        </w:rPr>
+      </w:pPr>
+    </w:p>
+    <w:p>
+      <w:pPr>
+        <w:rPr>
+          <w:ins w:id="38" w:author="Microsoft Office User" w:date="2018-12-19T13:50:00Z"/>
+          <w:rFonts w:ascii="Consolas" w:hAnsi="Consolas" w:cs="Consolas"/>
+          <w:lang w:val="it-IT"/>
+          <w:rPrChange w:id="39" w:author="Microsoft Office User" w:date="2018-12-19T13:50:00Z">
+            <w:rPr>
+              <w:ins w:id="40" w:author="Microsoft Office User" w:date="2018-12-19T13:50:00Z"/>
+              <w:lang w:val="it-IT"/>
+            </w:rPr>
+          </w:rPrChange>
+        </w:rPr>
+      </w:pPr>
+      <w:proofErr w:type="spellStart"/>
+      <w:ins w:id="41" w:author="Microsoft Office User" w:date="2018-12-19T13:50:00Z">
+        <w:r>
+          <w:rPr>
+            <w:rFonts w:ascii="Consolas" w:hAnsi="Consolas" w:cs="Consolas"/>
+            <w:lang w:val="it-IT"/>
+            <w:rPrChange w:id="42" w:author="Microsoft Office User" w:date="2018-12-19T13:50:00Z">
+              <w:rPr>
+                <w:lang w:val="it-IT"/>
+              </w:rPr>
+            </w:rPrChange>
+          </w:rPr>
+          <w:t>void</w:t>
+        </w:r>
+        <w:proofErr w:type="spellEnd"/>
+        <w:r>
+          <w:rPr>
+            <w:rFonts w:ascii="Consolas" w:hAnsi="Consolas" w:cs="Consolas"/>
+            <w:lang w:val="it-IT"/>
+            <w:rPrChange w:id="43" w:author="Microsoft Office User" w:date="2018-12-19T13:50:00Z">
+              <w:rPr>
+                <w:lang w:val="it-IT"/>
+              </w:rPr>
+            </w:rPrChange>
+          </w:rPr>
+          <w:t xml:space="preserve"> </w:t>
+        </w:r>
+        <w:proofErr w:type="gramStart"/>
+        <w:r>
+          <w:rPr>
+            <w:rFonts w:ascii="Consolas" w:hAnsi="Consolas" w:cs="Consolas"/>
+            <w:lang w:val="it-IT"/>
+            <w:rPrChange w:id="44" w:author="Microsoft Office User" w:date="2018-12-19T13:50:00Z">
+              <w:rPr>
+                <w:lang w:val="it-IT"/>
+              </w:rPr>
+            </w:rPrChange>
+          </w:rPr>
+          <w:t>Led::</w:t>
+        </w:r>
+        <w:proofErr w:type="spellStart"/>
+        <w:proofErr w:type="gramEnd"/>
+        <w:r>
+          <w:rPr>
+            <w:rFonts w:ascii="Consolas" w:hAnsi="Consolas" w:cs="Consolas"/>
+            <w:lang w:val="it-IT"/>
+            <w:rPrChange w:id="45" w:author="Microsoft Office User" w:date="2018-12-19T13:50:00Z">
+              <w:rPr>
+                <w:lang w:val="it-IT"/>
+              </w:rPr>
+            </w:rPrChange>
+          </w:rPr>
+          <w:t>setState</w:t>
+        </w:r>
+        <w:proofErr w:type="spellEnd"/>
+        <w:r>
+          <w:rPr>
+            <w:rFonts w:ascii="Consolas" w:hAnsi="Consolas" w:cs="Consolas"/>
+            <w:lang w:val="it-IT"/>
+            <w:rPrChange w:id="46" w:author="Microsoft Office User" w:date="2018-12-19T13:50:00Z">
+              <w:rPr>
+                <w:lang w:val="it-IT"/>
+              </w:rPr>
+            </w:rPrChange>
+          </w:rPr>
+          <w:t>(</w:t>
+        </w:r>
+        <w:proofErr w:type="spellStart"/>
+        <w:r>
+          <w:rPr>
+            <w:rFonts w:ascii="Consolas" w:hAnsi="Consolas" w:cs="Consolas"/>
+            <w:lang w:val="it-IT"/>
+            <w:rPrChange w:id="47" w:author="Microsoft Office User" w:date="2018-12-19T13:50:00Z">
+              <w:rPr>
+                <w:lang w:val="it-IT"/>
+              </w:rPr>
+            </w:rPrChange>
+          </w:rPr>
+          <w:t>bool</w:t>
+        </w:r>
+        <w:proofErr w:type="spellEnd"/>
+        <w:r>
+          <w:rPr>
+            <w:rFonts w:ascii="Consolas" w:hAnsi="Consolas" w:cs="Consolas"/>
+            <w:lang w:val="it-IT"/>
+            <w:rPrChange w:id="48" w:author="Microsoft Office User" w:date="2018-12-19T13:50:00Z">
+              <w:rPr>
+                <w:lang w:val="it-IT"/>
+              </w:rPr>
+            </w:rPrChange>
+          </w:rPr>
+          <w:t xml:space="preserve"> state)</w:t>
+        </w:r>
+      </w:ins>
+    </w:p>
+    <w:p>
+      <w:pPr>
+        <w:rPr>
+          <w:rFonts w:cs="Arial"/>
+          <w:lang w:val="it-IT"/>
+        </w:rPr>
+      </w:pPr>
+      <w:ins w:id="49" w:author="Microsoft Office User" w:date="2018-12-19T13:50:00Z">
+        <w:r>
+          <w:rPr>
+            <w:lang w:val="it-IT"/>
+          </w:rPr>
+          <w:t xml:space="preserve">Il metodo </w:t>
+        </w:r>
+        <w:proofErr w:type="spellStart"/>
+        <w:r>
+          <w:rPr>
+            <w:rFonts w:ascii="Consolas" w:hAnsi="Consolas" w:cs="Consolas"/>
+            <w:lang w:val="it-IT"/>
+            <w:rPrChange w:id="50" w:author="Microsoft Office User" w:date="2018-12-19T13:50:00Z">
+              <w:rPr>
+                <w:lang w:val="it-IT"/>
+              </w:rPr>
+            </w:rPrChange>
+          </w:rPr>
+          <w:t>setState</w:t>
+        </w:r>
+        <w:proofErr w:type="spellEnd"/>
+        <w:r>
+          <w:rPr>
+            <w:rFonts w:ascii="Consolas" w:hAnsi="Consolas" w:cs="Consolas"/>
+            <w:lang w:val="it-IT"/>
+          </w:rPr>
+          <w:t xml:space="preserve"> </w:t>
+        </w:r>
+        <w:r>
+          <w:rPr>
+            <w:rFonts w:cs="Arial"/>
+            <w:lang w:val="it-IT"/>
+          </w:rPr>
+          <w:t>permette di impost</w:t>
+        </w:r>
+      </w:ins>
+      <w:ins w:id="51" w:author="Microsoft Office User" w:date="2018-12-19T13:51:00Z">
+        <w:r>
+          <w:rPr>
+            <w:rFonts w:cs="Arial"/>
+            <w:lang w:val="it-IT"/>
+          </w:rPr>
+          <w:t>are lo stato del LED. I valori accettabili per questo metodo sono</w:t>
+        </w:r>
+      </w:ins>
+      <w:ins w:id="52" w:author="Microsoft Office User" w:date="2018-12-19T13:52:00Z">
+        <w:r>
+          <w:rPr>
+            <w:rFonts w:cs="Arial"/>
+            <w:lang w:val="it-IT"/>
+          </w:rPr>
+          <w:t xml:space="preserve"> </w:t>
+        </w:r>
+        <w:proofErr w:type="spellStart"/>
+        <w:r>
+          <w:rPr>
+            <w:rFonts w:cs="Arial"/>
+            <w:lang w:val="it-IT"/>
+          </w:rPr>
+          <w:t>true</w:t>
+        </w:r>
+        <w:proofErr w:type="spellEnd"/>
+        <w:r>
+          <w:rPr>
+            <w:rFonts w:cs="Arial"/>
+            <w:lang w:val="it-IT"/>
+          </w:rPr>
+          <w:t xml:space="preserve"> per accendere il LED e false per spegnerlo.</w:t>
+        </w:r>
+      </w:ins>
     </w:p>
     <w:p>
       <w:pPr>
@@ -9894,15 +9884,7 @@
     </w:p>
     <w:p>
       <w:r>
-        <w:t>In questa parte è richiesto l’inserimento di codice sorgente/</w:t>
-      </w:r>
-      <w:proofErr w:type="spellStart"/>
-      <w:r>
-        <w:t>print</w:t>
-      </w:r>
-      <w:proofErr w:type="spellEnd"/>
-      <w:r>
-        <w:t xml:space="preserve"> screen di maschere solamente per quei passaggi particolarmente significativi e/o critici.</w:t>
+        <w:t>In questa parte è richiesto l’inserimento di codice sorgente/print screen di maschere solamente per quei passaggi particolarmente significativi e/o critici.</w:t>
       </w:r>
     </w:p>
     <w:p>
@@ -9927,28 +9909,28 @@
           <w:lang w:val="it-IT"/>
         </w:rPr>
       </w:pPr>
-      <w:bookmarkStart w:id="35" w:name="_Toc461179223"/>
-      <w:bookmarkStart w:id="36" w:name="_Toc491247144"/>
+      <w:bookmarkStart w:id="53" w:name="_Toc461179223"/>
+      <w:bookmarkStart w:id="54" w:name="_Toc491247144"/>
       <w:r>
         <w:rPr>
           <w:lang w:val="it-IT"/>
         </w:rPr>
         <w:t>Test</w:t>
       </w:r>
-      <w:bookmarkEnd w:id="35"/>
-      <w:bookmarkEnd w:id="36"/>
+      <w:bookmarkEnd w:id="53"/>
+      <w:bookmarkEnd w:id="54"/>
     </w:p>
     <w:p>
       <w:pPr>
         <w:pStyle w:val="Titolo2"/>
       </w:pPr>
-      <w:bookmarkStart w:id="37" w:name="_Toc461179224"/>
-      <w:bookmarkStart w:id="38" w:name="_Toc491247145"/>
+      <w:bookmarkStart w:id="55" w:name="_Toc461179224"/>
+      <w:bookmarkStart w:id="56" w:name="_Toc491247145"/>
       <w:r>
         <w:t>Protocollo di test</w:t>
       </w:r>
-      <w:bookmarkEnd w:id="37"/>
-      <w:bookmarkEnd w:id="38"/>
+      <w:bookmarkEnd w:id="55"/>
+      <w:bookmarkEnd w:id="56"/>
     </w:p>
     <w:p>
       <w:pPr>
@@ -10293,7 +10275,6 @@
               </w:rPr>
               <w:t xml:space="preserve">) and Cards_1.2.001.txt (appendix </w:t>
             </w:r>
-            <w:proofErr w:type="spellStart"/>
             <w:r>
               <w:rPr>
                 <w:sz w:val="18"/>
@@ -10302,7 +10283,6 @@
               </w:rPr>
               <w:t>n_n</w:t>
             </w:r>
-            <w:proofErr w:type="spellEnd"/>
             <w:r>
               <w:rPr>
                 <w:sz w:val="18"/>
@@ -10569,6 +10549,7 @@
                 <w:szCs w:val="18"/>
                 <w:lang w:eastAsia="ja-JP"/>
               </w:rPr>
+              <w:lastRenderedPageBreak/>
               <w:t>Execute the SQL:</w:t>
             </w:r>
             <w:r>
@@ -10897,6 +10878,7 @@
                 <w:sz w:val="18"/>
                 <w:szCs w:val="18"/>
               </w:rPr>
+              <w:lastRenderedPageBreak/>
               <w:t>Risultati</w:t>
             </w:r>
             <w:proofErr w:type="spellEnd"/>
@@ -10982,14 +10964,13 @@
       <w:pPr>
         <w:pStyle w:val="Titolo2"/>
       </w:pPr>
-      <w:bookmarkStart w:id="39" w:name="_Toc461179225"/>
-      <w:bookmarkStart w:id="40" w:name="_Toc491247146"/>
-      <w:r>
-        <w:lastRenderedPageBreak/>
+      <w:bookmarkStart w:id="57" w:name="_Toc461179225"/>
+      <w:bookmarkStart w:id="58" w:name="_Toc491247146"/>
+      <w:r>
         <w:t>Risultati test</w:t>
       </w:r>
-      <w:bookmarkEnd w:id="39"/>
-      <w:bookmarkEnd w:id="40"/>
+      <w:bookmarkEnd w:id="57"/>
+      <w:bookmarkEnd w:id="58"/>
     </w:p>
     <w:p>
       <w:pPr>
@@ -11008,16 +10989,16 @@
       <w:pPr>
         <w:pStyle w:val="Titolo2"/>
       </w:pPr>
-      <w:bookmarkStart w:id="41" w:name="_Toc461179226"/>
-      <w:bookmarkStart w:id="42" w:name="_Toc491247147"/>
+      <w:bookmarkStart w:id="59" w:name="_Toc461179226"/>
+      <w:bookmarkStart w:id="60" w:name="_Toc491247147"/>
       <w:r>
         <w:t>Mancanze</w:t>
       </w:r>
       <w:r>
         <w:t>/limitazioni conosciute</w:t>
       </w:r>
-      <w:bookmarkEnd w:id="41"/>
-      <w:bookmarkEnd w:id="42"/>
+      <w:bookmarkEnd w:id="59"/>
+      <w:bookmarkEnd w:id="60"/>
     </w:p>
     <w:p>
       <w:pPr>
@@ -11039,16 +11020,16 @@
           <w:lang w:val="it-IT"/>
         </w:rPr>
       </w:pPr>
-      <w:bookmarkStart w:id="43" w:name="_Toc461179227"/>
-      <w:bookmarkStart w:id="44" w:name="_Toc491247148"/>
+      <w:bookmarkStart w:id="61" w:name="_Toc461179227"/>
+      <w:bookmarkStart w:id="62" w:name="_Toc491247148"/>
       <w:r>
         <w:rPr>
           <w:lang w:val="it-IT"/>
         </w:rPr>
         <w:t>Consuntivo</w:t>
       </w:r>
-      <w:bookmarkEnd w:id="43"/>
-      <w:bookmarkEnd w:id="44"/>
+      <w:bookmarkEnd w:id="61"/>
+      <w:bookmarkEnd w:id="62"/>
     </w:p>
     <w:p>
       <w:pPr>
@@ -11098,16 +11079,16 @@
           <w:lang w:val="it-IT"/>
         </w:rPr>
       </w:pPr>
-      <w:bookmarkStart w:id="45" w:name="_Toc461179228"/>
-      <w:bookmarkStart w:id="46" w:name="_Toc491247149"/>
+      <w:bookmarkStart w:id="63" w:name="_Toc461179228"/>
+      <w:bookmarkStart w:id="64" w:name="_Toc491247149"/>
       <w:r>
         <w:rPr>
           <w:lang w:val="it-IT"/>
         </w:rPr>
         <w:t>Conclusioni</w:t>
       </w:r>
-      <w:bookmarkEnd w:id="45"/>
-      <w:bookmarkEnd w:id="46"/>
+      <w:bookmarkEnd w:id="63"/>
+      <w:bookmarkEnd w:id="64"/>
     </w:p>
     <w:p>
       <w:pPr>
@@ -11200,13 +11181,13 @@
       <w:pPr>
         <w:pStyle w:val="Titolo2"/>
       </w:pPr>
-      <w:bookmarkStart w:id="47" w:name="_Toc461179229"/>
-      <w:bookmarkStart w:id="48" w:name="_Toc491247150"/>
+      <w:bookmarkStart w:id="65" w:name="_Toc461179229"/>
+      <w:bookmarkStart w:id="66" w:name="_Toc491247150"/>
       <w:r>
         <w:t>Sviluppi futuri</w:t>
       </w:r>
-      <w:bookmarkEnd w:id="47"/>
-      <w:bookmarkEnd w:id="48"/>
+      <w:bookmarkEnd w:id="65"/>
+      <w:bookmarkEnd w:id="66"/>
     </w:p>
     <w:p>
       <w:pPr>
@@ -11225,13 +11206,13 @@
       <w:pPr>
         <w:pStyle w:val="Titolo2"/>
       </w:pPr>
-      <w:bookmarkStart w:id="49" w:name="_Toc461179230"/>
-      <w:bookmarkStart w:id="50" w:name="_Toc491247151"/>
+      <w:bookmarkStart w:id="67" w:name="_Toc461179230"/>
+      <w:bookmarkStart w:id="68" w:name="_Toc491247151"/>
       <w:r>
         <w:t>Considerazioni personali</w:t>
       </w:r>
-      <w:bookmarkEnd w:id="49"/>
-      <w:bookmarkEnd w:id="50"/>
+      <w:bookmarkEnd w:id="67"/>
+      <w:bookmarkEnd w:id="68"/>
     </w:p>
     <w:p>
       <w:pPr>
@@ -11261,28 +11242,28 @@
           <w:lang w:val="it-IT"/>
         </w:rPr>
       </w:pPr>
-      <w:bookmarkStart w:id="51" w:name="_Toc461179231"/>
-      <w:bookmarkStart w:id="52" w:name="_Toc491247152"/>
+      <w:bookmarkStart w:id="69" w:name="_Toc461179231"/>
+      <w:bookmarkStart w:id="70" w:name="_Toc491247152"/>
       <w:r>
         <w:rPr>
           <w:lang w:val="it-IT"/>
         </w:rPr>
         <w:t>Bibliografia</w:t>
       </w:r>
-      <w:bookmarkEnd w:id="51"/>
-      <w:bookmarkEnd w:id="52"/>
+      <w:bookmarkEnd w:id="69"/>
+      <w:bookmarkEnd w:id="70"/>
     </w:p>
     <w:p>
       <w:pPr>
         <w:pStyle w:val="Titolo2"/>
       </w:pPr>
-      <w:bookmarkStart w:id="53" w:name="_Toc461179232"/>
-      <w:bookmarkStart w:id="54" w:name="_Toc491247153"/>
+      <w:bookmarkStart w:id="71" w:name="_Toc461179232"/>
+      <w:bookmarkStart w:id="72" w:name="_Toc491247153"/>
       <w:r>
         <w:t>Bibliografia per articoli di riviste:</w:t>
       </w:r>
-      <w:bookmarkEnd w:id="53"/>
-      <w:bookmarkEnd w:id="54"/>
+      <w:bookmarkEnd w:id="71"/>
+      <w:bookmarkEnd w:id="72"/>
     </w:p>
     <w:p>
       <w:pPr>
@@ -11385,13 +11366,13 @@
       <w:pPr>
         <w:pStyle w:val="Titolo2"/>
       </w:pPr>
-      <w:bookmarkStart w:id="55" w:name="_Toc461179233"/>
-      <w:bookmarkStart w:id="56" w:name="_Toc491247154"/>
+      <w:bookmarkStart w:id="73" w:name="_Toc461179233"/>
+      <w:bookmarkStart w:id="74" w:name="_Toc491247154"/>
       <w:r>
         <w:t>Bibliografia per libri</w:t>
       </w:r>
-      <w:bookmarkEnd w:id="55"/>
-      <w:bookmarkEnd w:id="56"/>
+      <w:bookmarkEnd w:id="73"/>
+      <w:bookmarkEnd w:id="74"/>
     </w:p>
     <w:p>
       <w:pPr>
@@ -11500,6 +11481,7 @@
         <w:rPr>
           <w:lang w:val="it-IT"/>
         </w:rPr>
+        <w:lastRenderedPageBreak/>
         <w:t>ISBN</w:t>
       </w:r>
       <w:r>
@@ -11513,13 +11495,13 @@
       <w:pPr>
         <w:pStyle w:val="Titolo2"/>
       </w:pPr>
-      <w:bookmarkStart w:id="57" w:name="_Toc461179234"/>
-      <w:bookmarkStart w:id="58" w:name="_Toc491247155"/>
+      <w:bookmarkStart w:id="75" w:name="_Toc461179234"/>
+      <w:bookmarkStart w:id="76" w:name="_Toc491247155"/>
       <w:r>
         <w:t>Sitografia</w:t>
       </w:r>
-      <w:bookmarkEnd w:id="57"/>
-      <w:bookmarkEnd w:id="58"/>
+      <w:bookmarkEnd w:id="75"/>
+      <w:bookmarkEnd w:id="76"/>
     </w:p>
     <w:p>
       <w:pPr>
@@ -11540,41 +11522,11 @@
       <w:r>
         <w:br/>
       </w:r>
-      <w:proofErr w:type="spellStart"/>
-      <w:proofErr w:type="gramStart"/>
       <w:r>
         <w:rPr>
           <w:i/>
         </w:rPr>
-        <w:t>digispark:tutorials</w:t>
-      </w:r>
-      <w:proofErr w:type="gramEnd"/>
-      <w:r>
-        <w:rPr>
-          <w:i/>
-        </w:rPr>
-        <w:t>:connecting</w:t>
-      </w:r>
-      <w:proofErr w:type="spellEnd"/>
-      <w:r>
-        <w:rPr>
-          <w:i/>
-        </w:rPr>
-        <w:t xml:space="preserve"> [</w:t>
-      </w:r>
-      <w:proofErr w:type="spellStart"/>
-      <w:r>
-        <w:rPr>
-          <w:i/>
-        </w:rPr>
-        <w:t>Digistump</w:t>
-      </w:r>
-      <w:proofErr w:type="spellEnd"/>
-      <w:r>
-        <w:rPr>
-          <w:i/>
-        </w:rPr>
-        <w:t xml:space="preserve"> Wiki]</w:t>
+        <w:t>digispark:tutorials:connecting [Digistump Wiki]</w:t>
       </w:r>
       <w:r>
         <w:br/>
@@ -11800,16 +11752,16 @@
           <w:lang w:val="it-IT"/>
         </w:rPr>
       </w:pPr>
-      <w:bookmarkStart w:id="59" w:name="_Toc461179235"/>
-      <w:bookmarkStart w:id="60" w:name="_Toc491247156"/>
+      <w:bookmarkStart w:id="77" w:name="_Toc461179235"/>
+      <w:bookmarkStart w:id="78" w:name="_Toc491247156"/>
       <w:r>
         <w:rPr>
           <w:lang w:val="it-IT"/>
         </w:rPr>
         <w:t>Allegati</w:t>
       </w:r>
-      <w:bookmarkEnd w:id="59"/>
-      <w:bookmarkEnd w:id="60"/>
+      <w:bookmarkEnd w:id="77"/>
+      <w:bookmarkEnd w:id="78"/>
     </w:p>
     <w:p>
       <w:pPr>
@@ -12036,13 +11988,8 @@
       <w:pStyle w:val="Pidipagina"/>
     </w:pPr>
     <w:r>
-      <w:t xml:space="preserve">Matan Davidi, Filippo </w:t>
+      <w:t>Matan Davidi, Filippo Finke</w:t>
     </w:r>
-    <w:proofErr w:type="spellStart"/>
-    <w:r>
-      <w:t>Finke</w:t>
-    </w:r>
-    <w:proofErr w:type="spellEnd"/>
     <w:r>
       <w:tab/>
     </w:r>
@@ -16523,6 +16470,9 @@
 
 <file path=word/people.xml><?xml version="1.0" encoding="utf-8"?>
 <w15:people xmlns:wpc="http://schemas.microsoft.com/office/word/2010/wordprocessingCanvas" xmlns:cx="http://schemas.microsoft.com/office/drawing/2014/chartex" xmlns:cx1="http://schemas.microsoft.com/office/drawing/2015/9/8/chartex" xmlns:cx2="http://schemas.microsoft.com/office/drawing/2015/10/21/chartex" xmlns:cx3="http://schemas.microsoft.com/office/drawing/2016/5/9/chartex" xmlns:cx4="http://schemas.microsoft.com/office/drawing/2016/5/10/chartex" xmlns:cx5="http://schemas.microsoft.com/office/drawing/2016/5/11/chartex" xmlns:cx6="http://schemas.microsoft.com/office/drawing/2016/5/12/chartex" xmlns:cx7="http://schemas.microsoft.com/office/drawing/2016/5/13/chartex" xmlns:cx8="http://schemas.microsoft.com/office/drawing/2016/5/14/chartex" xmlns:mc="http://schemas.openxmlformats.org/markup-compatibility/2006" xmlns:aink="http://schemas.microsoft.com/office/drawing/2016/ink" xmlns:am3d="http://schemas.microsoft.com/office/drawing/2017/model3d" xmlns:o="urn:schemas-microsoft-com:office:office" xmlns:r="http://schemas.openxmlformats.org/officeDocument/2006/relationships" xmlns:m="http://schemas.openxmlformats.org/officeDocument/2006/math" xmlns:v="urn:schemas-microsoft-com:vml" xmlns:wp14="http://schemas.microsoft.com/office/word/2010/wordprocessingDrawing" xmlns:wp="http://schemas.openxmlformats.org/drawingml/2006/wordprocessingDrawing" xmlns:w10="urn:schemas-microsoft-com:office:word" xmlns:w="http://schemas.openxmlformats.org/wordprocessingml/2006/main" xmlns:w14="http://schemas.microsoft.com/office/word/2010/wordml" xmlns:w15="http://schemas.microsoft.com/office/word/2012/wordml" xmlns:w16cid="http://schemas.microsoft.com/office/word/2016/wordml/cid" xmlns:w16se="http://schemas.microsoft.com/office/word/2015/wordml/symex" xmlns:wpg="http://schemas.microsoft.com/office/word/2010/wordprocessingGroup" xmlns:wpi="http://schemas.microsoft.com/office/word/2010/wordprocessingInk" xmlns:wne="http://schemas.microsoft.com/office/word/2006/wordml" xmlns:wps="http://schemas.microsoft.com/office/word/2010/wordprocessingShape" mc:Ignorable="w14 w15 w16se w16cid wp14">
+  <w15:person w15:author="Microsoft Office User">
+    <w15:presenceInfo w15:providerId="None" w15:userId="Microsoft Office User"/>
+  </w15:person>
   <w15:person w15:author="Matan Davidi">
     <w15:presenceInfo w15:providerId="None" w15:userId="Matan Davidi"/>
   </w15:person>
@@ -17796,7 +17746,7 @@
 </file>
 
 <file path=customXml/itemProps1.xml><?xml version="1.0" encoding="utf-8"?>
-<ds:datastoreItem xmlns:ds="http://schemas.openxmlformats.org/officeDocument/2006/customXml" ds:itemID="{5362FBA8-8A29-4E55-BC3D-F3FA7487D722}">
+<ds:datastoreItem xmlns:ds="http://schemas.openxmlformats.org/officeDocument/2006/customXml" ds:itemID="{E52C91C7-4B74-9E4A-9D30-571DDD3E2EBA}">
   <ds:schemaRefs>
     <ds:schemaRef ds:uri="http://schemas.openxmlformats.org/officeDocument/2006/bibliography"/>
   </ds:schemaRefs>

</xml_diff>

<commit_message>
Added all current libraries to documentation: finished chapter 3
</commit_message>
<xml_diff>
--- a/Documentation/2018.11.14_i3_davidi_finke_doc_prog2.docx
+++ b/Documentation/2018.11.14_i3_davidi_finke_doc_prog2.docx
@@ -2540,21 +2540,7 @@
         <w:rPr>
           <w:lang w:val="it-IT"/>
         </w:rPr>
-        <w:t xml:space="preserve">Autore: Matan </w:t>
-      </w:r>
-      <w:proofErr w:type="spellStart"/>
-      <w:r>
-        <w:rPr>
-          <w:lang w:val="it-IT"/>
-        </w:rPr>
-        <w:t>Davidi</w:t>
-      </w:r>
-      <w:proofErr w:type="spellEnd"/>
-      <w:r>
-        <w:rPr>
-          <w:lang w:val="it-IT"/>
-        </w:rPr>
-        <w:t xml:space="preserve"> e Filippo </w:t>
+        <w:t xml:space="preserve">Autore: Matan Davidi e Filippo </w:t>
       </w:r>
       <w:proofErr w:type="spellStart"/>
       <w:r>
@@ -6500,21 +6486,7 @@
         <w:rPr>
           <w:lang w:val="it-IT"/>
         </w:rPr>
-        <w:t xml:space="preserve"> </w:t>
-      </w:r>
-      <w:proofErr w:type="spellStart"/>
-      <w:r>
-        <w:rPr>
-          <w:lang w:val="it-IT"/>
-        </w:rPr>
-        <w:t>Firefox</w:t>
-      </w:r>
-      <w:proofErr w:type="spellEnd"/>
-      <w:r>
-        <w:rPr>
-          <w:lang w:val="it-IT"/>
-        </w:rPr>
-        <w:t xml:space="preserve"> </w:t>
+        <w:t xml:space="preserve"> Firefox </w:t>
       </w:r>
       <w:r>
         <w:rPr>
@@ -6877,21 +6849,7 @@
         <w:rPr>
           <w:lang w:val="it-IT"/>
         </w:rPr>
-        <w:t xml:space="preserve"> </w:t>
-      </w:r>
-      <w:proofErr w:type="spellStart"/>
-      <w:r>
-        <w:rPr>
-          <w:lang w:val="it-IT"/>
-        </w:rPr>
-        <w:t>Quad</w:t>
-      </w:r>
-      <w:proofErr w:type="spellEnd"/>
-      <w:r>
-        <w:rPr>
-          <w:lang w:val="it-IT"/>
-        </w:rPr>
-        <w:t>-core</w:t>
+        <w:t xml:space="preserve"> Quad-core</w:t>
       </w:r>
     </w:p>
     <w:p>
@@ -7693,7 +7651,7 @@
                       <v:stroke joinstyle="miter"/>
                       <v:path gradientshapeok="t" o:connecttype="rect"/>
                     </v:shapetype>
-                    <v:shape id="Casella di testo 10" o:spid="_x0000_s1026" type="#_x0000_t202" style="position:absolute;margin-left:8.95pt;margin-top:196.9pt;width:219pt;height:.05pt;z-index:251663360;visibility:visible;mso-wrap-style:square;mso-wrap-distance-left:9pt;mso-wrap-distance-top:0;mso-wrap-distance-right:9pt;mso-wrap-distance-bottom:0;mso-position-horizontal:absolute;mso-position-horizontal-relative:text;mso-position-vertical:absolute;mso-position-vertical-relative:text;v-text-anchor:top" o:gfxdata="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" stroked="f">
+                    <v:shape id="Casella di testo 10" o:spid="_x0000_s1026" type="#_x0000_t202" style="position:absolute;margin-left:8.95pt;margin-top:196.9pt;width:219pt;height:.05pt;z-index:251663360;visibility:visible;mso-wrap-style:square;mso-wrap-distance-left:9pt;mso-wrap-distance-top:0;mso-wrap-distance-right:9pt;mso-wrap-distance-bottom:0;mso-position-horizontal:absolute;mso-position-horizontal-relative:text;mso-position-vertical:absolute;mso-position-vertical-relative:text;v-text-anchor:top" o:gfxdata="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" stroked="f">
                       <v:textbox style="mso-fit-shape-to-text:t" inset="0,0,0,0">
                         <w:txbxContent>
                           <w:p>
@@ -7923,7 +7881,7 @@
                 </mc:Choice>
                 <mc:Fallback>
                   <w:pict>
-                    <v:shape w14:anchorId="2A33ADC5" id="Casella di testo 11" o:spid="_x0000_s1027" type="#_x0000_t202" style="position:absolute;margin-left:1.35pt;margin-top:214.6pt;width:236.6pt;height:.05pt;z-index:251665408;visibility:visible;mso-wrap-style:square;mso-wrap-distance-left:9pt;mso-wrap-distance-top:0;mso-wrap-distance-right:9pt;mso-wrap-distance-bottom:0;mso-position-horizontal:absolute;mso-position-horizontal-relative:text;mso-position-vertical:absolute;mso-position-vertical-relative:text;v-text-anchor:top" o:gfxdata="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" stroked="f">
+                    <v:shape w14:anchorId="2A33ADC5" id="Casella di testo 11" o:spid="_x0000_s1027" type="#_x0000_t202" style="position:absolute;margin-left:1.35pt;margin-top:214.6pt;width:236.6pt;height:.05pt;z-index:251665408;visibility:visible;mso-wrap-style:square;mso-wrap-distance-left:9pt;mso-wrap-distance-top:0;mso-wrap-distance-right:9pt;mso-wrap-distance-bottom:0;mso-position-horizontal:absolute;mso-position-horizontal-relative:text;mso-position-vertical:absolute;mso-position-vertical-relative:text;v-text-anchor:top" o:gfxdata="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" stroked="f">
                       <v:textbox style="mso-fit-shape-to-text:t" inset="0,0,0,0">
                         <w:txbxContent>
                           <w:p>
@@ -9301,7 +9259,15 @@
         <w:t>on</w:t>
       </w:r>
       <w:r>
-        <w:t xml:space="preserve"> permette di impostare il valore che rappresenta lo stato del LED a 1, che significa accendere il LED</w:t>
+        <w:t xml:space="preserve"> permette di impostare </w:t>
+      </w:r>
+      <w:del w:id="22" w:author="Matan Davidi" w:date="2018-12-19T14:06:00Z">
+        <w:r>
+          <w:delText xml:space="preserve">il valore che rappresenta </w:delText>
+        </w:r>
+      </w:del>
+      <w:r>
+        <w:t>lo stato del LED a 1, che significa accendere il LED</w:t>
       </w:r>
       <w:r>
         <w:t xml:space="preserve"> fino al momento in cui non viene spento</w:t>
@@ -9314,14 +9280,14 @@
       <w:pPr>
         <w:pStyle w:val="Titolo3"/>
       </w:pPr>
-      <w:bookmarkStart w:id="22" w:name="_Ref532989277"/>
+      <w:bookmarkStart w:id="23" w:name="_Ref532989277"/>
       <w:r>
         <w:t>o</w:t>
       </w:r>
       <w:r>
         <w:t>ff</w:t>
       </w:r>
-      <w:bookmarkEnd w:id="22"/>
+      <w:bookmarkEnd w:id="23"/>
     </w:p>
     <w:p>
       <w:pPr>
@@ -9368,7 +9334,21 @@
         <w:rPr>
           <w:lang w:val="it-IT"/>
         </w:rPr>
-        <w:t>Il metodo off permette di impostare il valore che rappresenta lo</w:t>
+        <w:t xml:space="preserve">Il metodo off permette di impostare </w:t>
+      </w:r>
+      <w:del w:id="24" w:author="Matan Davidi" w:date="2018-12-19T14:06:00Z">
+        <w:r>
+          <w:rPr>
+            <w:lang w:val="it-IT"/>
+          </w:rPr>
+          <w:delText xml:space="preserve">il valore che rappresenta </w:delText>
+        </w:r>
+      </w:del>
+      <w:r>
+        <w:rPr>
+          <w:lang w:val="it-IT"/>
+        </w:rPr>
+        <w:t>lo</w:t>
       </w:r>
       <w:r>
         <w:t xml:space="preserve"> stato del LED a 0, che significa spegnere il LED fino al momento in cui non viene acceso.</w:t>
@@ -9378,13 +9358,13 @@
       <w:pPr>
         <w:pStyle w:val="Titolo3"/>
       </w:pPr>
-      <w:bookmarkStart w:id="23" w:name="_Ref532989282"/>
+      <w:bookmarkStart w:id="25" w:name="_Ref532989282"/>
       <w:proofErr w:type="spellStart"/>
       <w:r>
         <w:lastRenderedPageBreak/>
         <w:t>toggle</w:t>
       </w:r>
-      <w:bookmarkEnd w:id="23"/>
+      <w:bookmarkEnd w:id="25"/>
       <w:proofErr w:type="spellEnd"/>
     </w:p>
     <w:p>
@@ -9439,12 +9419,11 @@
     <w:p>
       <w:pPr>
         <w:rPr>
-          <w:ins w:id="24" w:author="Microsoft Office User" w:date="2018-12-19T13:49:00Z"/>
+          <w:ins w:id="26" w:author="Microsoft Office User" w:date="2018-12-19T13:49:00Z"/>
           <w:rFonts w:cs="Arial"/>
-          <w:lang w:val="it-IT"/>
-          <w:rPrChange w:id="25" w:author="Microsoft Office User" w:date="2018-12-19T13:52:00Z">
+          <w:rPrChange w:id="27" w:author="Matan Davidi" w:date="2018-12-19T14:02:00Z">
             <w:rPr>
-              <w:ins w:id="26" w:author="Microsoft Office User" w:date="2018-12-19T13:49:00Z"/>
+              <w:ins w:id="28" w:author="Microsoft Office User" w:date="2018-12-19T13:49:00Z"/>
               <w:rFonts w:cs="Arial"/>
               <w:u w:val="single"/>
               <w:lang w:val="it-IT"/>
@@ -9473,13 +9452,29 @@
           <w:rFonts w:cs="Arial"/>
           <w:lang w:val="it-IT"/>
         </w:rPr>
-        <w:t xml:space="preserve"> permette di impostare il valore che rappresenta lo stato del LED</w:t>
-      </w:r>
+        <w:t xml:space="preserve"> permette di impostare </w:t>
+      </w:r>
+      <w:del w:id="29" w:author="Matan Davidi" w:date="2018-12-19T14:05:00Z">
+        <w:r>
+          <w:rPr>
+            <w:rFonts w:cs="Arial"/>
+            <w:lang w:val="it-IT"/>
+          </w:rPr>
+          <w:delText xml:space="preserve">il valore che rappresenta </w:delText>
+        </w:r>
+      </w:del>
       <w:r>
         <w:rPr>
           <w:rFonts w:cs="Arial"/>
           <w:lang w:val="it-IT"/>
         </w:rPr>
+        <w:t>lo stato del LED</w:t>
+      </w:r>
+      <w:r>
+        <w:rPr>
+          <w:rFonts w:cs="Arial"/>
+          <w:lang w:val="it-IT"/>
+        </w:rPr>
         <w:t xml:space="preserve"> al valore inverso rispetto a quello corrente, che significa accendere il LED se è correntemente spento, oppure spegnerlo se dovesse essere acceso.</w:t>
       </w:r>
       <w:r>
@@ -9496,7 +9491,7 @@
         </w:rPr>
         <w:t>fino al prossimo cambiamento di stato</w:t>
       </w:r>
-      <w:ins w:id="27" w:author="Matan Davidi" w:date="2018-12-19T13:24:00Z">
+      <w:ins w:id="30" w:author="Matan Davidi" w:date="2018-12-19T13:24:00Z">
         <w:r>
           <w:rPr>
             <w:rFonts w:cs="Arial"/>
@@ -9505,7 +9500,7 @@
           <w:t xml:space="preserve"> provocato da una chiamata a uno dei metodi </w:t>
         </w:r>
       </w:ins>
-      <w:ins w:id="28" w:author="Matan Davidi" w:date="2018-12-19T13:25:00Z">
+      <w:ins w:id="31" w:author="Matan Davidi" w:date="2018-12-19T13:25:00Z">
         <w:r>
           <w:rPr>
             <w:rFonts w:cs="Arial"/>
@@ -9534,7 +9529,7 @@
         </w:rPr>
         <w:fldChar w:fldCharType="separate"/>
       </w:r>
-      <w:ins w:id="29" w:author="Matan Davidi" w:date="2018-12-19T13:25:00Z">
+      <w:ins w:id="32" w:author="Matan Davidi" w:date="2018-12-19T13:25:00Z">
         <w:r>
           <w:t>on</w:t>
         </w:r>
@@ -9580,7 +9575,7 @@
         </w:rPr>
         <w:fldChar w:fldCharType="separate"/>
       </w:r>
-      <w:ins w:id="30" w:author="Matan Davidi" w:date="2018-12-19T13:25:00Z">
+      <w:ins w:id="33" w:author="Matan Davidi" w:date="2018-12-19T13:25:00Z">
         <w:r>
           <w:t>off</w:t>
         </w:r>
@@ -9592,7 +9587,7 @@
           <w:fldChar w:fldCharType="end"/>
         </w:r>
       </w:ins>
-      <w:ins w:id="31" w:author="Matan Davidi" w:date="2018-12-19T13:26:00Z">
+      <w:ins w:id="34" w:author="Matan Davidi" w:date="2018-12-19T13:26:00Z">
         <w:r>
           <w:rPr>
             <w:rFonts w:cs="Arial"/>
@@ -9601,7 +9596,7 @@
           <w:t xml:space="preserve"> o</w:t>
         </w:r>
       </w:ins>
-      <w:ins w:id="32" w:author="Matan Davidi" w:date="2018-12-19T13:25:00Z">
+      <w:ins w:id="35" w:author="Matan Davidi" w:date="2018-12-19T13:25:00Z">
         <w:r>
           <w:rPr>
             <w:rFonts w:cs="Arial"/>
@@ -9637,10 +9632,12 @@
         </w:rPr>
         <w:fldChar w:fldCharType="separate"/>
       </w:r>
-      <w:ins w:id="33" w:author="Matan Davidi" w:date="2018-12-19T13:25:00Z">
+      <w:proofErr w:type="spellStart"/>
+      <w:ins w:id="36" w:author="Matan Davidi" w:date="2018-12-19T13:25:00Z">
         <w:r>
           <w:t>toggle</w:t>
         </w:r>
+        <w:proofErr w:type="spellEnd"/>
         <w:r>
           <w:rPr>
             <w:rFonts w:cs="Arial"/>
@@ -9649,7 +9646,7 @@
           <w:fldChar w:fldCharType="end"/>
         </w:r>
       </w:ins>
-      <w:del w:id="34" w:author="Matan Davidi" w:date="2018-12-19T13:24:00Z">
+      <w:del w:id="37" w:author="Matan Davidi" w:date="2018-12-19T13:24:00Z">
         <w:r>
           <w:rPr>
             <w:rFonts w:cs="Arial"/>
@@ -9658,7 +9655,7 @@
           <w:delText xml:space="preserve"> </w:delText>
         </w:r>
       </w:del>
-      <w:ins w:id="35" w:author="Matan Davidi" w:date="2018-12-19T13:27:00Z">
+      <w:ins w:id="38" w:author="Matan Davidi" w:date="2018-12-19T13:27:00Z">
         <w:r>
           <w:rPr>
             <w:rFonts w:cs="Arial"/>
@@ -9667,64 +9664,55 @@
           <w:t>.</w:t>
         </w:r>
       </w:ins>
-      <w:bookmarkStart w:id="36" w:name="_GoBack"/>
-      <w:bookmarkEnd w:id="36"/>
     </w:p>
     <w:p>
       <w:pPr>
         <w:pStyle w:val="Titolo3"/>
         <w:rPr>
-          <w:ins w:id="37" w:author="Microsoft Office User" w:date="2018-12-19T13:50:00Z"/>
-        </w:rPr>
-      </w:pPr>
-    </w:p>
-    <w:p>
-      <w:pPr>
-        <w:rPr>
-          <w:ins w:id="38" w:author="Microsoft Office User" w:date="2018-12-19T13:50:00Z"/>
+          <w:ins w:id="39" w:author="Microsoft Office User" w:date="2018-12-19T13:50:00Z"/>
+        </w:rPr>
+      </w:pPr>
+      <w:proofErr w:type="spellStart"/>
+      <w:ins w:id="40" w:author="Matan Davidi" w:date="2018-12-19T14:02:00Z">
+        <w:r>
+          <w:t>setState</w:t>
+        </w:r>
+      </w:ins>
+      <w:proofErr w:type="spellEnd"/>
+    </w:p>
+    <w:p>
+      <w:pPr>
+        <w:rPr>
+          <w:ins w:id="41" w:author="Microsoft Office User" w:date="2018-12-19T13:50:00Z"/>
           <w:rFonts w:ascii="Consolas" w:hAnsi="Consolas" w:cs="Consolas"/>
-          <w:lang w:val="it-IT"/>
-          <w:rPrChange w:id="39" w:author="Microsoft Office User" w:date="2018-12-19T13:50:00Z">
+          <w:lang w:val="en-GB"/>
+          <w:rPrChange w:id="42" w:author="Matan Davidi" w:date="2018-12-19T14:01:00Z">
             <w:rPr>
-              <w:ins w:id="40" w:author="Microsoft Office User" w:date="2018-12-19T13:50:00Z"/>
+              <w:ins w:id="43" w:author="Microsoft Office User" w:date="2018-12-19T13:50:00Z"/>
               <w:lang w:val="it-IT"/>
             </w:rPr>
           </w:rPrChange>
         </w:rPr>
       </w:pPr>
-      <w:proofErr w:type="spellStart"/>
-      <w:ins w:id="41" w:author="Microsoft Office User" w:date="2018-12-19T13:50:00Z">
+      <w:ins w:id="44" w:author="Microsoft Office User" w:date="2018-12-19T13:50:00Z">
         <w:r>
           <w:rPr>
             <w:rFonts w:ascii="Consolas" w:hAnsi="Consolas" w:cs="Consolas"/>
-            <w:lang w:val="it-IT"/>
-            <w:rPrChange w:id="42" w:author="Microsoft Office User" w:date="2018-12-19T13:50:00Z">
+            <w:lang w:val="en-GB"/>
+            <w:rPrChange w:id="45" w:author="Matan Davidi" w:date="2018-12-19T14:01:00Z">
               <w:rPr>
                 <w:lang w:val="it-IT"/>
               </w:rPr>
             </w:rPrChange>
           </w:rPr>
-          <w:t>void</w:t>
-        </w:r>
-        <w:proofErr w:type="spellEnd"/>
-        <w:r>
-          <w:rPr>
-            <w:rFonts w:ascii="Consolas" w:hAnsi="Consolas" w:cs="Consolas"/>
-            <w:lang w:val="it-IT"/>
-            <w:rPrChange w:id="43" w:author="Microsoft Office User" w:date="2018-12-19T13:50:00Z">
-              <w:rPr>
-                <w:lang w:val="it-IT"/>
-              </w:rPr>
-            </w:rPrChange>
-          </w:rPr>
-          <w:t xml:space="preserve"> </w:t>
+          <w:t xml:space="preserve">void </w:t>
         </w:r>
         <w:proofErr w:type="gramStart"/>
         <w:r>
           <w:rPr>
             <w:rFonts w:ascii="Consolas" w:hAnsi="Consolas" w:cs="Consolas"/>
-            <w:lang w:val="it-IT"/>
-            <w:rPrChange w:id="44" w:author="Microsoft Office User" w:date="2018-12-19T13:50:00Z">
+            <w:lang w:val="en-GB"/>
+            <w:rPrChange w:id="46" w:author="Matan Davidi" w:date="2018-12-19T14:01:00Z">
               <w:rPr>
                 <w:lang w:val="it-IT"/>
               </w:rPr>
@@ -9737,8 +9725,8 @@
         <w:r>
           <w:rPr>
             <w:rFonts w:ascii="Consolas" w:hAnsi="Consolas" w:cs="Consolas"/>
-            <w:lang w:val="it-IT"/>
-            <w:rPrChange w:id="45" w:author="Microsoft Office User" w:date="2018-12-19T13:50:00Z">
+            <w:lang w:val="en-GB"/>
+            <w:rPrChange w:id="47" w:author="Matan Davidi" w:date="2018-12-19T14:01:00Z">
               <w:rPr>
                 <w:lang w:val="it-IT"/>
               </w:rPr>
@@ -9750,51 +9738,26 @@
         <w:r>
           <w:rPr>
             <w:rFonts w:ascii="Consolas" w:hAnsi="Consolas" w:cs="Consolas"/>
-            <w:lang w:val="it-IT"/>
-            <w:rPrChange w:id="46" w:author="Microsoft Office User" w:date="2018-12-19T13:50:00Z">
+            <w:lang w:val="en-GB"/>
+            <w:rPrChange w:id="48" w:author="Matan Davidi" w:date="2018-12-19T14:01:00Z">
               <w:rPr>
                 <w:lang w:val="it-IT"/>
               </w:rPr>
             </w:rPrChange>
           </w:rPr>
-          <w:t>(</w:t>
-        </w:r>
-        <w:proofErr w:type="spellStart"/>
-        <w:r>
-          <w:rPr>
-            <w:rFonts w:ascii="Consolas" w:hAnsi="Consolas" w:cs="Consolas"/>
-            <w:lang w:val="it-IT"/>
-            <w:rPrChange w:id="47" w:author="Microsoft Office User" w:date="2018-12-19T13:50:00Z">
-              <w:rPr>
-                <w:lang w:val="it-IT"/>
-              </w:rPr>
-            </w:rPrChange>
-          </w:rPr>
-          <w:t>bool</w:t>
-        </w:r>
-        <w:proofErr w:type="spellEnd"/>
-        <w:r>
-          <w:rPr>
-            <w:rFonts w:ascii="Consolas" w:hAnsi="Consolas" w:cs="Consolas"/>
-            <w:lang w:val="it-IT"/>
-            <w:rPrChange w:id="48" w:author="Microsoft Office User" w:date="2018-12-19T13:50:00Z">
-              <w:rPr>
-                <w:lang w:val="it-IT"/>
-              </w:rPr>
-            </w:rPrChange>
-          </w:rPr>
-          <w:t xml:space="preserve"> state)</w:t>
+          <w:t>(bool state)</w:t>
         </w:r>
       </w:ins>
     </w:p>
     <w:p>
       <w:pPr>
         <w:rPr>
+          <w:ins w:id="49" w:author="Matan Davidi" w:date="2018-12-19T14:07:00Z"/>
           <w:rFonts w:cs="Arial"/>
           <w:lang w:val="it-IT"/>
         </w:rPr>
       </w:pPr>
-      <w:ins w:id="49" w:author="Microsoft Office User" w:date="2018-12-19T13:50:00Z">
+      <w:ins w:id="50" w:author="Microsoft Office User" w:date="2018-12-19T13:50:00Z">
         <w:r>
           <w:rPr>
             <w:lang w:val="it-IT"/>
@@ -9806,7 +9769,7 @@
           <w:rPr>
             <w:rFonts w:ascii="Consolas" w:hAnsi="Consolas" w:cs="Consolas"/>
             <w:lang w:val="it-IT"/>
-            <w:rPrChange w:id="50" w:author="Microsoft Office User" w:date="2018-12-19T13:50:00Z">
+            <w:rPrChange w:id="51" w:author="Microsoft Office User" w:date="2018-12-19T13:50:00Z">
               <w:rPr>
                 <w:lang w:val="it-IT"/>
               </w:rPr>
@@ -9830,16 +9793,114 @@
           <w:t>permette di impost</w:t>
         </w:r>
       </w:ins>
-      <w:ins w:id="51" w:author="Microsoft Office User" w:date="2018-12-19T13:51:00Z">
+      <w:ins w:id="52" w:author="Microsoft Office User" w:date="2018-12-19T13:51:00Z">
         <w:r>
           <w:rPr>
             <w:rFonts w:cs="Arial"/>
             <w:lang w:val="it-IT"/>
           </w:rPr>
-          <w:t>are lo stato del LED. I valori accettabili per questo metodo sono</w:t>
+          <w:t>are lo stato del LED</w:t>
         </w:r>
       </w:ins>
-      <w:ins w:id="52" w:author="Microsoft Office User" w:date="2018-12-19T13:52:00Z">
+      <w:ins w:id="53" w:author="Matan Davidi" w:date="2018-12-19T14:03:00Z">
+        <w:r>
+          <w:rPr>
+            <w:rFonts w:cs="Arial"/>
+            <w:lang w:val="it-IT"/>
+          </w:rPr>
+          <w:t xml:space="preserve"> al </w:t>
+        </w:r>
+      </w:ins>
+      <w:ins w:id="54" w:author="Matan Davidi" w:date="2018-12-19T14:04:00Z">
+        <w:r>
+          <w:rPr>
+            <w:rFonts w:cs="Arial"/>
+            <w:lang w:val="it-IT"/>
+          </w:rPr>
+          <w:t xml:space="preserve">valore booleano passato come parametro </w:t>
+        </w:r>
+        <w:r>
+          <w:rPr>
+            <w:rFonts w:ascii="Consolas" w:hAnsi="Consolas" w:cs="Arial"/>
+            <w:lang w:val="it-IT"/>
+            <w:rPrChange w:id="55" w:author="Matan Davidi" w:date="2018-12-19T14:04:00Z">
+              <w:rPr>
+                <w:rFonts w:cs="Arial"/>
+                <w:lang w:val="it-IT"/>
+              </w:rPr>
+            </w:rPrChange>
+          </w:rPr>
+          <w:t>state</w:t>
+        </w:r>
+      </w:ins>
+      <w:ins w:id="56" w:author="Microsoft Office User" w:date="2018-12-19T13:51:00Z">
+        <w:r>
+          <w:rPr>
+            <w:rFonts w:cs="Arial"/>
+            <w:lang w:val="it-IT"/>
+          </w:rPr>
+          <w:t>. I valori accettabili</w:t>
+        </w:r>
+      </w:ins>
+      <w:ins w:id="57" w:author="Matan Davidi" w:date="2018-12-19T14:05:00Z">
+        <w:r>
+          <w:rPr>
+            <w:rFonts w:cs="Arial"/>
+            <w:lang w:val="it-IT"/>
+          </w:rPr>
+          <w:t xml:space="preserve"> per il parametro </w:t>
+        </w:r>
+        <w:r>
+          <w:rPr>
+            <w:rFonts w:ascii="Consolas" w:hAnsi="Consolas" w:cs="Arial"/>
+            <w:lang w:val="it-IT"/>
+            <w:rPrChange w:id="58" w:author="Matan Davidi" w:date="2018-12-19T14:05:00Z">
+              <w:rPr>
+                <w:rFonts w:cs="Arial"/>
+                <w:lang w:val="it-IT"/>
+              </w:rPr>
+            </w:rPrChange>
+          </w:rPr>
+          <w:t>state</w:t>
+        </w:r>
+      </w:ins>
+      <w:ins w:id="59" w:author="Microsoft Office User" w:date="2018-12-19T13:51:00Z">
+        <w:r>
+          <w:rPr>
+            <w:rFonts w:cs="Arial"/>
+            <w:lang w:val="it-IT"/>
+          </w:rPr>
+          <w:t xml:space="preserve"> </w:t>
+        </w:r>
+        <w:del w:id="60" w:author="Matan Davidi" w:date="2018-12-19T14:07:00Z">
+          <w:r>
+            <w:rPr>
+              <w:rFonts w:cs="Arial"/>
+              <w:lang w:val="it-IT"/>
+            </w:rPr>
+            <w:delText>per</w:delText>
+          </w:r>
+        </w:del>
+      </w:ins>
+      <w:ins w:id="61" w:author="Matan Davidi" w:date="2018-12-19T14:07:00Z">
+        <w:r>
+          <w:rPr>
+            <w:rFonts w:cs="Arial"/>
+            <w:lang w:val="it-IT"/>
+          </w:rPr>
+          <w:t>di</w:t>
+        </w:r>
+      </w:ins>
+      <w:ins w:id="62" w:author="Microsoft Office User" w:date="2018-12-19T13:51:00Z">
+        <w:r>
+          <w:rPr>
+            <w:rFonts w:cs="Arial"/>
+            <w:lang w:val="it-IT"/>
+          </w:rPr>
+          <w:t xml:space="preserve"> questo metodo sono</w:t>
+        </w:r>
+      </w:ins>
+      <w:ins w:id="63" w:author="Microsoft Office User" w:date="2018-12-19T13:52:00Z">
         <w:r>
           <w:rPr>
             <w:rFonts w:cs="Arial"/>
@@ -9850,8 +9911,14 @@
         <w:proofErr w:type="spellStart"/>
         <w:r>
           <w:rPr>
-            <w:rFonts w:cs="Arial"/>
+            <w:rFonts w:ascii="Consolas" w:hAnsi="Consolas" w:cs="Arial"/>
             <w:lang w:val="it-IT"/>
+            <w:rPrChange w:id="64" w:author="Matan Davidi" w:date="2018-12-19T14:05:00Z">
+              <w:rPr>
+                <w:rFonts w:cs="Arial"/>
+                <w:lang w:val="it-IT"/>
+              </w:rPr>
+            </w:rPrChange>
           </w:rPr>
           <w:t>true</w:t>
         </w:r>
@@ -9861,16 +9928,902 @@
             <w:rFonts w:cs="Arial"/>
             <w:lang w:val="it-IT"/>
           </w:rPr>
-          <w:t xml:space="preserve"> per accendere il LED e false per spegnerlo.</w:t>
+          <w:t xml:space="preserve"> per accendere il LED e </w:t>
+        </w:r>
+        <w:r>
+          <w:rPr>
+            <w:rFonts w:ascii="Consolas" w:hAnsi="Consolas" w:cs="Arial"/>
+            <w:lang w:val="it-IT"/>
+            <w:rPrChange w:id="65" w:author="Matan Davidi" w:date="2018-12-19T14:05:00Z">
+              <w:rPr>
+                <w:rFonts w:cs="Arial"/>
+                <w:lang w:val="it-IT"/>
+              </w:rPr>
+            </w:rPrChange>
+          </w:rPr>
+          <w:t>false</w:t>
+        </w:r>
+        <w:r>
+          <w:rPr>
+            <w:rFonts w:cs="Arial"/>
+            <w:lang w:val="it-IT"/>
+          </w:rPr>
+          <w:t xml:space="preserve"> per spegnerlo.</w:t>
         </w:r>
       </w:ins>
     </w:p>
     <w:p>
       <w:pPr>
-        <w:rPr>
-          <w:lang w:val="it-IT"/>
-        </w:rPr>
-      </w:pPr>
+        <w:pStyle w:val="Titolo3"/>
+        <w:rPr>
+          <w:ins w:id="66" w:author="Matan Davidi" w:date="2018-12-19T14:08:00Z"/>
+          <w:lang w:val="en-GB"/>
+        </w:rPr>
+      </w:pPr>
+      <w:proofErr w:type="spellStart"/>
+      <w:ins w:id="67" w:author="Matan Davidi" w:date="2018-12-19T14:07:00Z">
+        <w:r>
+          <w:rPr>
+            <w:lang w:val="en-GB"/>
+            <w:rPrChange w:id="68" w:author="Matan Davidi" w:date="2018-12-19T14:07:00Z">
+              <w:rPr/>
+            </w:rPrChange>
+          </w:rPr>
+          <w:t>setAnalogState</w:t>
+        </w:r>
+      </w:ins>
+      <w:proofErr w:type="spellEnd"/>
+    </w:p>
+    <w:p>
+      <w:pPr>
+        <w:rPr>
+          <w:ins w:id="69" w:author="Matan Davidi" w:date="2018-12-19T14:08:00Z"/>
+          <w:rFonts w:ascii="Consolas" w:hAnsi="Consolas"/>
+          <w:lang w:val="en-GB"/>
+        </w:rPr>
+      </w:pPr>
+      <w:ins w:id="70" w:author="Matan Davidi" w:date="2018-12-19T14:08:00Z">
+        <w:r>
+          <w:rPr>
+            <w:rFonts w:ascii="Consolas" w:hAnsi="Consolas"/>
+            <w:lang w:val="en-GB"/>
+            <w:rPrChange w:id="71" w:author="Matan Davidi" w:date="2018-12-19T14:08:00Z">
+              <w:rPr>
+                <w:lang w:val="en-GB"/>
+              </w:rPr>
+            </w:rPrChange>
+          </w:rPr>
+          <w:t xml:space="preserve">void </w:t>
+        </w:r>
+        <w:proofErr w:type="gramStart"/>
+        <w:r>
+          <w:rPr>
+            <w:rFonts w:ascii="Consolas" w:hAnsi="Consolas"/>
+            <w:lang w:val="en-GB"/>
+            <w:rPrChange w:id="72" w:author="Matan Davidi" w:date="2018-12-19T14:08:00Z">
+              <w:rPr>
+                <w:lang w:val="en-GB"/>
+              </w:rPr>
+            </w:rPrChange>
+          </w:rPr>
+          <w:t>Led::</w:t>
+        </w:r>
+        <w:proofErr w:type="spellStart"/>
+        <w:proofErr w:type="gramEnd"/>
+        <w:r>
+          <w:rPr>
+            <w:rFonts w:ascii="Consolas" w:hAnsi="Consolas"/>
+            <w:lang w:val="en-GB"/>
+            <w:rPrChange w:id="73" w:author="Matan Davidi" w:date="2018-12-19T14:08:00Z">
+              <w:rPr>
+                <w:lang w:val="en-GB"/>
+              </w:rPr>
+            </w:rPrChange>
+          </w:rPr>
+          <w:t>setAnalogState</w:t>
+        </w:r>
+        <w:proofErr w:type="spellEnd"/>
+        <w:r>
+          <w:rPr>
+            <w:rFonts w:ascii="Consolas" w:hAnsi="Consolas"/>
+            <w:lang w:val="en-GB"/>
+            <w:rPrChange w:id="74" w:author="Matan Davidi" w:date="2018-12-19T14:08:00Z">
+              <w:rPr>
+                <w:lang w:val="en-GB"/>
+              </w:rPr>
+            </w:rPrChange>
+          </w:rPr>
+          <w:t>(int value)</w:t>
+        </w:r>
+      </w:ins>
+    </w:p>
+    <w:p>
+      <w:pPr>
+        <w:rPr>
+          <w:ins w:id="75" w:author="Matan Davidi" w:date="2018-12-19T14:11:00Z"/>
+        </w:rPr>
+      </w:pPr>
+      <w:ins w:id="76" w:author="Matan Davidi" w:date="2018-12-19T14:08:00Z">
+        <w:r>
+          <w:t xml:space="preserve">Il metodo </w:t>
+        </w:r>
+        <w:proofErr w:type="spellStart"/>
+        <w:r>
+          <w:rPr>
+            <w:rFonts w:ascii="Consolas" w:hAnsi="Consolas"/>
+            <w:rPrChange w:id="77" w:author="Matan Davidi" w:date="2018-12-19T14:08:00Z">
+              <w:rPr/>
+            </w:rPrChange>
+          </w:rPr>
+          <w:t>setAnalogState</w:t>
+        </w:r>
+        <w:proofErr w:type="spellEnd"/>
+        <w:r>
+          <w:rPr>
+            <w:rFonts w:ascii="Consolas" w:hAnsi="Consolas"/>
+          </w:rPr>
+          <w:t xml:space="preserve"> </w:t>
+        </w:r>
+        <w:r>
+          <w:rPr>
+            <w:rPrChange w:id="78" w:author="Matan Davidi" w:date="2018-12-19T14:08:00Z">
+              <w:rPr>
+                <w:rFonts w:ascii="Consolas" w:hAnsi="Consolas"/>
+              </w:rPr>
+            </w:rPrChange>
+          </w:rPr>
+          <w:t>permette</w:t>
+        </w:r>
+        <w:r>
+          <w:t xml:space="preserve"> di impostare lo stato del LED al valore del numero intero passato come </w:t>
+        </w:r>
+      </w:ins>
+      <w:ins w:id="79" w:author="Matan Davidi" w:date="2018-12-19T14:09:00Z">
+        <w:r>
+          <w:t xml:space="preserve">parametro </w:t>
+        </w:r>
+        <w:proofErr w:type="spellStart"/>
+        <w:r>
+          <w:rPr>
+            <w:rFonts w:ascii="Consolas" w:hAnsi="Consolas"/>
+            <w:rPrChange w:id="80" w:author="Matan Davidi" w:date="2018-12-19T14:09:00Z">
+              <w:rPr/>
+            </w:rPrChange>
+          </w:rPr>
+          <w:t>value</w:t>
+        </w:r>
+        <w:proofErr w:type="spellEnd"/>
+        <w:r>
+          <w:rPr>
+            <w:rPrChange w:id="81" w:author="Matan Davidi" w:date="2018-12-19T14:09:00Z">
+              <w:rPr>
+                <w:rFonts w:ascii="Consolas" w:hAnsi="Consolas"/>
+              </w:rPr>
+            </w:rPrChange>
+          </w:rPr>
+          <w:t>.</w:t>
+        </w:r>
+        <w:r>
+          <w:t xml:space="preserve"> Questo permette di regolare l’intensità della luce emanata dal LED con un valore da 0 a </w:t>
+        </w:r>
+      </w:ins>
+      <w:ins w:id="82" w:author="Matan Davidi" w:date="2018-12-19T14:10:00Z">
+        <w:r>
+          <w:t>255, dove 0 significa completamente spento e 255 significa acceso alla massima luminosità.</w:t>
+        </w:r>
+      </w:ins>
+    </w:p>
+    <w:p>
+      <w:pPr>
+        <w:pStyle w:val="Titolo3"/>
+        <w:rPr>
+          <w:ins w:id="83" w:author="Matan Davidi" w:date="2018-12-19T14:11:00Z"/>
+        </w:rPr>
+      </w:pPr>
+      <w:proofErr w:type="spellStart"/>
+      <w:ins w:id="84" w:author="Matan Davidi" w:date="2018-12-19T14:11:00Z">
+        <w:r>
+          <w:t>getState</w:t>
+        </w:r>
+        <w:proofErr w:type="spellEnd"/>
+      </w:ins>
+    </w:p>
+    <w:p>
+      <w:pPr>
+        <w:rPr>
+          <w:ins w:id="85" w:author="Matan Davidi" w:date="2018-12-19T14:11:00Z"/>
+          <w:rFonts w:ascii="Consolas" w:hAnsi="Consolas"/>
+        </w:rPr>
+      </w:pPr>
+      <w:proofErr w:type="spellStart"/>
+      <w:ins w:id="86" w:author="Matan Davidi" w:date="2018-12-19T14:11:00Z">
+        <w:r>
+          <w:rPr>
+            <w:rFonts w:ascii="Consolas" w:hAnsi="Consolas"/>
+          </w:rPr>
+          <w:t>bool</w:t>
+        </w:r>
+        <w:proofErr w:type="spellEnd"/>
+        <w:r>
+          <w:rPr>
+            <w:rFonts w:ascii="Consolas" w:hAnsi="Consolas"/>
+          </w:rPr>
+          <w:t xml:space="preserve"> </w:t>
+        </w:r>
+        <w:proofErr w:type="gramStart"/>
+        <w:r>
+          <w:rPr>
+            <w:rFonts w:ascii="Consolas" w:hAnsi="Consolas"/>
+          </w:rPr>
+          <w:t>Led::</w:t>
+        </w:r>
+        <w:proofErr w:type="spellStart"/>
+        <w:proofErr w:type="gramEnd"/>
+        <w:r>
+          <w:rPr>
+            <w:rFonts w:ascii="Consolas" w:hAnsi="Consolas"/>
+          </w:rPr>
+          <w:t>getState</w:t>
+        </w:r>
+        <w:proofErr w:type="spellEnd"/>
+        <w:r>
+          <w:rPr>
+            <w:rFonts w:ascii="Consolas" w:hAnsi="Consolas"/>
+          </w:rPr>
+          <w:t>()</w:t>
+        </w:r>
+      </w:ins>
+    </w:p>
+    <w:p>
+      <w:pPr>
+        <w:rPr>
+          <w:ins w:id="87" w:author="Matan Davidi" w:date="2018-12-19T14:25:00Z"/>
+        </w:rPr>
+      </w:pPr>
+      <w:ins w:id="88" w:author="Matan Davidi" w:date="2018-12-19T14:11:00Z">
+        <w:r>
+          <w:t xml:space="preserve">Il metodo </w:t>
+        </w:r>
+        <w:proofErr w:type="spellStart"/>
+        <w:r>
+          <w:t>getState</w:t>
+        </w:r>
+      </w:ins>
+      <w:proofErr w:type="spellEnd"/>
+      <w:ins w:id="89" w:author="Matan Davidi" w:date="2018-12-19T14:20:00Z">
+        <w:r>
+          <w:t xml:space="preserve"> </w:t>
+        </w:r>
+      </w:ins>
+      <w:ins w:id="90" w:author="Matan Davidi" w:date="2018-12-19T14:29:00Z">
+        <w:r>
+          <w:t>permett</w:t>
+        </w:r>
+      </w:ins>
+      <w:ins w:id="91" w:author="Matan Davidi" w:date="2018-12-19T14:30:00Z">
+        <w:r>
+          <w:t xml:space="preserve">e </w:t>
+        </w:r>
+      </w:ins>
+      <w:ins w:id="92" w:author="Matan Davidi" w:date="2018-12-19T14:20:00Z">
+        <w:r>
+          <w:t xml:space="preserve">di ottenere </w:t>
+        </w:r>
+      </w:ins>
+      <w:ins w:id="93" w:author="Matan Davidi" w:date="2018-12-19T14:30:00Z">
+        <w:r>
+          <w:t xml:space="preserve">un valore che rappresenta </w:t>
+        </w:r>
+      </w:ins>
+      <w:ins w:id="94" w:author="Matan Davidi" w:date="2018-12-19T14:20:00Z">
+        <w:r>
+          <w:t>lo stato del LED</w:t>
+        </w:r>
+      </w:ins>
+      <w:ins w:id="95" w:author="Matan Davidi" w:date="2018-12-19T14:21:00Z">
+        <w:r>
+          <w:t>. Esso ritorna, infatti,</w:t>
+        </w:r>
+      </w:ins>
+      <w:ins w:id="96" w:author="Matan Davidi" w:date="2018-12-19T14:22:00Z">
+        <w:r>
+          <w:t xml:space="preserve"> un valore booleano che simboleggia lo stato del LED: se il valore ritornato è </w:t>
+        </w:r>
+        <w:proofErr w:type="spellStart"/>
+        <w:r>
+          <w:rPr>
+            <w:rFonts w:ascii="Consolas" w:hAnsi="Consolas"/>
+            <w:rPrChange w:id="97" w:author="Matan Davidi" w:date="2018-12-19T14:22:00Z">
+              <w:rPr/>
+            </w:rPrChange>
+          </w:rPr>
+          <w:t>true</w:t>
+        </w:r>
+        <w:proofErr w:type="spellEnd"/>
+        <w:r>
+          <w:rPr>
+            <w:rPrChange w:id="98" w:author="Matan Davidi" w:date="2018-12-19T14:23:00Z">
+              <w:rPr>
+                <w:rFonts w:ascii="Consolas" w:hAnsi="Consolas"/>
+              </w:rPr>
+            </w:rPrChange>
+          </w:rPr>
+          <w:t xml:space="preserve"> </w:t>
+        </w:r>
+      </w:ins>
+      <w:ins w:id="99" w:author="Matan Davidi" w:date="2018-12-19T14:23:00Z">
+        <w:r>
+          <w:rPr>
+            <w:rPrChange w:id="100" w:author="Matan Davidi" w:date="2018-12-19T14:23:00Z">
+              <w:rPr>
+                <w:rFonts w:ascii="Consolas" w:hAnsi="Consolas"/>
+              </w:rPr>
+            </w:rPrChange>
+          </w:rPr>
+          <w:t>il LED è acceso</w:t>
+        </w:r>
+        <w:r>
+          <w:t xml:space="preserve">; se il valore ritornato è </w:t>
+        </w:r>
+        <w:r>
+          <w:rPr>
+            <w:rFonts w:ascii="Consolas" w:hAnsi="Consolas"/>
+            <w:rPrChange w:id="101" w:author="Matan Davidi" w:date="2018-12-19T14:23:00Z">
+              <w:rPr/>
+            </w:rPrChange>
+          </w:rPr>
+          <w:t>false</w:t>
+        </w:r>
+        <w:r>
+          <w:t xml:space="preserve"> il LED è spento.</w:t>
+        </w:r>
+      </w:ins>
+    </w:p>
+    <w:p>
+      <w:pPr>
+        <w:pStyle w:val="Titolo3"/>
+        <w:rPr>
+          <w:ins w:id="102" w:author="Matan Davidi" w:date="2018-12-19T14:25:00Z"/>
+        </w:rPr>
+      </w:pPr>
+      <w:proofErr w:type="spellStart"/>
+      <w:ins w:id="103" w:author="Matan Davidi" w:date="2018-12-19T14:25:00Z">
+        <w:r>
+          <w:t>getAnalogState</w:t>
+        </w:r>
+        <w:proofErr w:type="spellEnd"/>
+      </w:ins>
+    </w:p>
+    <w:p>
+      <w:pPr>
+        <w:rPr>
+          <w:ins w:id="104" w:author="Matan Davidi" w:date="2018-12-19T14:26:00Z"/>
+          <w:rFonts w:ascii="Consolas" w:hAnsi="Consolas"/>
+          <w:lang w:val="it-IT"/>
+          <w:rPrChange w:id="105" w:author="Matan Davidi" w:date="2018-12-19T14:26:00Z">
+            <w:rPr>
+              <w:ins w:id="106" w:author="Matan Davidi" w:date="2018-12-19T14:26:00Z"/>
+              <w:lang w:val="it-IT"/>
+            </w:rPr>
+          </w:rPrChange>
+        </w:rPr>
+      </w:pPr>
+      <w:proofErr w:type="spellStart"/>
+      <w:ins w:id="107" w:author="Matan Davidi" w:date="2018-12-19T14:26:00Z">
+        <w:r>
+          <w:rPr>
+            <w:rFonts w:ascii="Consolas" w:hAnsi="Consolas"/>
+            <w:lang w:val="it-IT"/>
+            <w:rPrChange w:id="108" w:author="Matan Davidi" w:date="2018-12-19T14:26:00Z">
+              <w:rPr>
+                <w:lang w:val="it-IT"/>
+              </w:rPr>
+            </w:rPrChange>
+          </w:rPr>
+          <w:t>int</w:t>
+        </w:r>
+        <w:proofErr w:type="spellEnd"/>
+        <w:r>
+          <w:rPr>
+            <w:rFonts w:ascii="Consolas" w:hAnsi="Consolas"/>
+            <w:lang w:val="it-IT"/>
+            <w:rPrChange w:id="109" w:author="Matan Davidi" w:date="2018-12-19T14:26:00Z">
+              <w:rPr>
+                <w:lang w:val="it-IT"/>
+              </w:rPr>
+            </w:rPrChange>
+          </w:rPr>
+          <w:t xml:space="preserve"> </w:t>
+        </w:r>
+        <w:proofErr w:type="gramStart"/>
+        <w:r>
+          <w:rPr>
+            <w:rFonts w:ascii="Consolas" w:hAnsi="Consolas"/>
+            <w:lang w:val="it-IT"/>
+            <w:rPrChange w:id="110" w:author="Matan Davidi" w:date="2018-12-19T14:26:00Z">
+              <w:rPr>
+                <w:lang w:val="it-IT"/>
+              </w:rPr>
+            </w:rPrChange>
+          </w:rPr>
+          <w:t>Led::</w:t>
+        </w:r>
+        <w:proofErr w:type="spellStart"/>
+        <w:proofErr w:type="gramEnd"/>
+        <w:r>
+          <w:rPr>
+            <w:rFonts w:ascii="Consolas" w:hAnsi="Consolas"/>
+            <w:lang w:val="it-IT"/>
+            <w:rPrChange w:id="111" w:author="Matan Davidi" w:date="2018-12-19T14:26:00Z">
+              <w:rPr>
+                <w:lang w:val="it-IT"/>
+              </w:rPr>
+            </w:rPrChange>
+          </w:rPr>
+          <w:t>getAnalogState</w:t>
+        </w:r>
+        <w:proofErr w:type="spellEnd"/>
+        <w:r>
+          <w:rPr>
+            <w:rFonts w:ascii="Consolas" w:hAnsi="Consolas"/>
+            <w:lang w:val="it-IT"/>
+            <w:rPrChange w:id="112" w:author="Matan Davidi" w:date="2018-12-19T14:26:00Z">
+              <w:rPr>
+                <w:lang w:val="it-IT"/>
+              </w:rPr>
+            </w:rPrChange>
+          </w:rPr>
+          <w:t>()</w:t>
+        </w:r>
+      </w:ins>
+    </w:p>
+    <w:p>
+      <w:pPr>
+        <w:rPr>
+          <w:ins w:id="113" w:author="Matan Davidi" w:date="2018-12-19T14:33:00Z"/>
+        </w:rPr>
+      </w:pPr>
+      <w:ins w:id="114" w:author="Matan Davidi" w:date="2018-12-19T14:26:00Z">
+        <w:r>
+          <w:rPr>
+            <w:lang w:val="it-IT"/>
+          </w:rPr>
+          <w:t xml:space="preserve">Il metodo </w:t>
+        </w:r>
+        <w:proofErr w:type="spellStart"/>
+        <w:r>
+          <w:rPr>
+            <w:rFonts w:ascii="Consolas" w:hAnsi="Consolas"/>
+            <w:lang w:val="it-IT"/>
+            <w:rPrChange w:id="115" w:author="Matan Davidi" w:date="2018-12-19T14:26:00Z">
+              <w:rPr>
+                <w:lang w:val="it-IT"/>
+              </w:rPr>
+            </w:rPrChange>
+          </w:rPr>
+          <w:t>getAnalogState</w:t>
+        </w:r>
+        <w:proofErr w:type="spellEnd"/>
+        <w:r>
+          <w:rPr>
+            <w:rFonts w:ascii="Consolas" w:hAnsi="Consolas"/>
+            <w:lang w:val="it-IT"/>
+          </w:rPr>
+          <w:t xml:space="preserve"> </w:t>
+        </w:r>
+      </w:ins>
+      <w:ins w:id="116" w:author="Matan Davidi" w:date="2018-12-19T14:30:00Z">
+        <w:r>
+          <w:rPr>
+            <w:rPrChange w:id="117" w:author="Matan Davidi" w:date="2018-12-19T14:30:00Z">
+              <w:rPr>
+                <w:rFonts w:ascii="Consolas" w:hAnsi="Consolas"/>
+                <w:lang w:val="it-IT"/>
+              </w:rPr>
+            </w:rPrChange>
+          </w:rPr>
+          <w:t>permette di ottenere un valore che rappresenta lo stato analogico del LED, che significa l’intensità della luce che emana.</w:t>
+        </w:r>
+        <w:r>
+          <w:t xml:space="preserve"> Esso ritorna, infatti</w:t>
+        </w:r>
+      </w:ins>
+      <w:ins w:id="118" w:author="Matan Davidi" w:date="2018-12-19T14:32:00Z">
+        <w:r>
+          <w:t>, un valore compreso tra 0, che s</w:t>
+        </w:r>
+      </w:ins>
+      <w:ins w:id="119" w:author="Matan Davidi" w:date="2018-12-19T14:33:00Z">
+        <w:r>
+          <w:t>ignifica che il LED è completamente spento,</w:t>
+        </w:r>
+      </w:ins>
+      <w:ins w:id="120" w:author="Matan Davidi" w:date="2018-12-19T14:32:00Z">
+        <w:r>
+          <w:t xml:space="preserve"> e 255</w:t>
+        </w:r>
+      </w:ins>
+      <w:ins w:id="121" w:author="Matan Davidi" w:date="2018-12-19T14:33:00Z">
+        <w:r>
+          <w:t>, che significa che il LED è acceso alla massima intensità.</w:t>
+        </w:r>
+      </w:ins>
+    </w:p>
+    <w:p>
+      <w:pPr>
+        <w:pStyle w:val="Titolo2"/>
+        <w:rPr>
+          <w:ins w:id="122" w:author="Matan Davidi" w:date="2018-12-19T14:36:00Z"/>
+        </w:rPr>
+      </w:pPr>
+      <w:proofErr w:type="spellStart"/>
+      <w:ins w:id="123" w:author="Matan Davidi" w:date="2018-12-19T14:36:00Z">
+        <w:r>
+          <w:t>PhotocellLib</w:t>
+        </w:r>
+        <w:proofErr w:type="spellEnd"/>
+      </w:ins>
+    </w:p>
+    <w:p>
+      <w:pPr>
+        <w:pStyle w:val="Titolo3"/>
+        <w:rPr>
+          <w:ins w:id="124" w:author="Matan Davidi" w:date="2018-12-19T14:34:00Z"/>
+        </w:rPr>
+        <w:pPrChange w:id="125" w:author="Matan Davidi" w:date="2018-12-19T14:36:00Z">
+          <w:pPr>
+            <w:pStyle w:val="Titolo2"/>
+          </w:pPr>
+        </w:pPrChange>
+      </w:pPr>
+      <w:ins w:id="126" w:author="Matan Davidi" w:date="2018-12-19T14:36:00Z">
+        <w:r>
+          <w:t>Costruttore</w:t>
+        </w:r>
+      </w:ins>
+    </w:p>
+    <w:p>
+      <w:pPr>
+        <w:rPr>
+          <w:rFonts w:ascii="Consolas" w:hAnsi="Consolas"/>
+          <w:lang w:val="it-IT"/>
+          <w:rPrChange w:id="127" w:author="Matan Davidi" w:date="2018-12-19T14:34:00Z">
+            <w:rPr/>
+          </w:rPrChange>
+        </w:rPr>
+      </w:pPr>
+      <w:proofErr w:type="spellStart"/>
+      <w:proofErr w:type="gramStart"/>
+      <w:ins w:id="128" w:author="Matan Davidi" w:date="2018-12-19T14:34:00Z">
+        <w:r>
+          <w:rPr>
+            <w:rFonts w:ascii="Consolas" w:hAnsi="Consolas"/>
+            <w:lang w:val="it-IT"/>
+            <w:rPrChange w:id="129" w:author="Matan Davidi" w:date="2018-12-19T14:34:00Z">
+              <w:rPr>
+                <w:lang w:val="it-IT"/>
+              </w:rPr>
+            </w:rPrChange>
+          </w:rPr>
+          <w:t>Photocell</w:t>
+        </w:r>
+        <w:proofErr w:type="spellEnd"/>
+        <w:r>
+          <w:rPr>
+            <w:rFonts w:ascii="Consolas" w:hAnsi="Consolas"/>
+            <w:lang w:val="it-IT"/>
+            <w:rPrChange w:id="130" w:author="Matan Davidi" w:date="2018-12-19T14:34:00Z">
+              <w:rPr>
+                <w:lang w:val="it-IT"/>
+              </w:rPr>
+            </w:rPrChange>
+          </w:rPr>
+          <w:t>::</w:t>
+        </w:r>
+        <w:proofErr w:type="spellStart"/>
+        <w:proofErr w:type="gramEnd"/>
+        <w:r>
+          <w:rPr>
+            <w:rFonts w:ascii="Consolas" w:hAnsi="Consolas"/>
+            <w:lang w:val="it-IT"/>
+            <w:rPrChange w:id="131" w:author="Matan Davidi" w:date="2018-12-19T14:34:00Z">
+              <w:rPr>
+                <w:lang w:val="it-IT"/>
+              </w:rPr>
+            </w:rPrChange>
+          </w:rPr>
+          <w:t>Photocell</w:t>
+        </w:r>
+        <w:proofErr w:type="spellEnd"/>
+        <w:r>
+          <w:rPr>
+            <w:rFonts w:ascii="Consolas" w:hAnsi="Consolas"/>
+            <w:lang w:val="it-IT"/>
+            <w:rPrChange w:id="132" w:author="Matan Davidi" w:date="2018-12-19T14:34:00Z">
+              <w:rPr>
+                <w:lang w:val="it-IT"/>
+              </w:rPr>
+            </w:rPrChange>
+          </w:rPr>
+          <w:t>(</w:t>
+        </w:r>
+        <w:proofErr w:type="spellStart"/>
+        <w:r>
+          <w:rPr>
+            <w:rFonts w:ascii="Consolas" w:hAnsi="Consolas"/>
+            <w:lang w:val="it-IT"/>
+            <w:rPrChange w:id="133" w:author="Matan Davidi" w:date="2018-12-19T14:34:00Z">
+              <w:rPr>
+                <w:lang w:val="it-IT"/>
+              </w:rPr>
+            </w:rPrChange>
+          </w:rPr>
+          <w:t>int</w:t>
+        </w:r>
+        <w:proofErr w:type="spellEnd"/>
+        <w:r>
+          <w:rPr>
+            <w:rFonts w:ascii="Consolas" w:hAnsi="Consolas"/>
+            <w:lang w:val="it-IT"/>
+            <w:rPrChange w:id="134" w:author="Matan Davidi" w:date="2018-12-19T14:34:00Z">
+              <w:rPr>
+                <w:lang w:val="it-IT"/>
+              </w:rPr>
+            </w:rPrChange>
+          </w:rPr>
+          <w:t xml:space="preserve"> pin)</w:t>
+        </w:r>
+      </w:ins>
+    </w:p>
+    <w:p>
+      <w:pPr>
+        <w:rPr>
+          <w:ins w:id="135" w:author="Matan Davidi" w:date="2018-12-19T14:37:00Z"/>
+          <w:rFonts w:cs="Arial"/>
+          <w:lang w:val="it-IT"/>
+        </w:rPr>
+      </w:pPr>
+      <w:ins w:id="136" w:author="Matan Davidi" w:date="2018-12-19T14:34:00Z">
+        <w:r>
+          <w:t xml:space="preserve">Il metodo costruttore </w:t>
+        </w:r>
+        <w:proofErr w:type="spellStart"/>
+        <w:r>
+          <w:rPr>
+            <w:rFonts w:ascii="Consolas" w:hAnsi="Consolas"/>
+            <w:rPrChange w:id="137" w:author="Matan Davidi" w:date="2018-12-19T14:34:00Z">
+              <w:rPr/>
+            </w:rPrChange>
+          </w:rPr>
+          <w:t>Photocell</w:t>
+        </w:r>
+        <w:proofErr w:type="spellEnd"/>
+        <w:r>
+          <w:rPr>
+            <w:rFonts w:ascii="Consolas" w:hAnsi="Consolas"/>
+          </w:rPr>
+          <w:t xml:space="preserve"> </w:t>
+        </w:r>
+        <w:r>
+          <w:t xml:space="preserve">istanzia </w:t>
+        </w:r>
+      </w:ins>
+      <w:ins w:id="138" w:author="Matan Davidi" w:date="2018-12-19T14:35:00Z">
+        <w:r>
+          <w:t xml:space="preserve">un nuovo oggetto di tipo </w:t>
+        </w:r>
+        <w:proofErr w:type="spellStart"/>
+        <w:r>
+          <w:t>Photocell</w:t>
+        </w:r>
+        <w:proofErr w:type="spellEnd"/>
+        <w:r>
+          <w:t xml:space="preserve">, permettendo di specificare </w:t>
+        </w:r>
+      </w:ins>
+      <w:ins w:id="139" w:author="Matan Davidi" w:date="2018-12-19T14:36:00Z">
+        <w:r>
+          <w:rPr>
+            <w:rFonts w:cs="Arial"/>
+            <w:lang w:val="it-IT"/>
+          </w:rPr>
+          <w:t>il pin al quale è attaccato il filo che permette di leggere lo stato del</w:t>
+        </w:r>
+        <w:r>
+          <w:rPr>
+            <w:rFonts w:cs="Arial"/>
+            <w:lang w:val="it-IT"/>
+          </w:rPr>
+          <w:t>la fotoresistenza</w:t>
+        </w:r>
+        <w:r>
+          <w:rPr>
+            <w:rFonts w:cs="Arial"/>
+            <w:lang w:val="it-IT"/>
+          </w:rPr>
+          <w:t>.</w:t>
+        </w:r>
+      </w:ins>
+    </w:p>
+    <w:p>
+      <w:pPr>
+        <w:rPr>
+          <w:ins w:id="140" w:author="Matan Davidi" w:date="2018-12-19T14:37:00Z"/>
+        </w:rPr>
+      </w:pPr>
+    </w:p>
+    <w:p>
+      <w:pPr>
+        <w:pStyle w:val="Titolo3"/>
+        <w:rPr>
+          <w:ins w:id="141" w:author="Matan Davidi" w:date="2018-12-19T14:37:00Z"/>
+        </w:rPr>
+      </w:pPr>
+      <w:proofErr w:type="spellStart"/>
+      <w:ins w:id="142" w:author="Matan Davidi" w:date="2018-12-19T14:37:00Z">
+        <w:r>
+          <w:t>getLux</w:t>
+        </w:r>
+        <w:proofErr w:type="spellEnd"/>
+      </w:ins>
+    </w:p>
+    <w:p>
+      <w:pPr>
+        <w:rPr>
+          <w:rFonts w:ascii="Consolas" w:hAnsi="Consolas"/>
+          <w:lang w:val="it-IT"/>
+          <w:rPrChange w:id="143" w:author="Matan Davidi" w:date="2018-12-19T14:37:00Z">
+            <w:rPr/>
+          </w:rPrChange>
+        </w:rPr>
+      </w:pPr>
+      <w:proofErr w:type="spellStart"/>
+      <w:ins w:id="144" w:author="Matan Davidi" w:date="2018-12-19T14:37:00Z">
+        <w:r>
+          <w:rPr>
+            <w:rFonts w:ascii="Consolas" w:hAnsi="Consolas"/>
+            <w:lang w:val="it-IT"/>
+            <w:rPrChange w:id="145" w:author="Matan Davidi" w:date="2018-12-19T14:37:00Z">
+              <w:rPr>
+                <w:lang w:val="it-IT"/>
+              </w:rPr>
+            </w:rPrChange>
+          </w:rPr>
+          <w:t>int</w:t>
+        </w:r>
+        <w:proofErr w:type="spellEnd"/>
+        <w:r>
+          <w:rPr>
+            <w:rFonts w:ascii="Consolas" w:hAnsi="Consolas"/>
+            <w:lang w:val="it-IT"/>
+            <w:rPrChange w:id="146" w:author="Matan Davidi" w:date="2018-12-19T14:37:00Z">
+              <w:rPr>
+                <w:lang w:val="it-IT"/>
+              </w:rPr>
+            </w:rPrChange>
+          </w:rPr>
+          <w:t xml:space="preserve"> </w:t>
+        </w:r>
+        <w:proofErr w:type="spellStart"/>
+        <w:proofErr w:type="gramStart"/>
+        <w:r>
+          <w:rPr>
+            <w:rFonts w:ascii="Consolas" w:hAnsi="Consolas"/>
+            <w:lang w:val="it-IT"/>
+            <w:rPrChange w:id="147" w:author="Matan Davidi" w:date="2018-12-19T14:37:00Z">
+              <w:rPr>
+                <w:lang w:val="it-IT"/>
+              </w:rPr>
+            </w:rPrChange>
+          </w:rPr>
+          <w:t>Photocell</w:t>
+        </w:r>
+        <w:proofErr w:type="spellEnd"/>
+        <w:r>
+          <w:rPr>
+            <w:rFonts w:ascii="Consolas" w:hAnsi="Consolas"/>
+            <w:lang w:val="it-IT"/>
+            <w:rPrChange w:id="148" w:author="Matan Davidi" w:date="2018-12-19T14:37:00Z">
+              <w:rPr>
+                <w:lang w:val="it-IT"/>
+              </w:rPr>
+            </w:rPrChange>
+          </w:rPr>
+          <w:t>::</w:t>
+        </w:r>
+        <w:proofErr w:type="spellStart"/>
+        <w:proofErr w:type="gramEnd"/>
+        <w:r>
+          <w:rPr>
+            <w:rFonts w:ascii="Consolas" w:hAnsi="Consolas"/>
+            <w:lang w:val="it-IT"/>
+            <w:rPrChange w:id="149" w:author="Matan Davidi" w:date="2018-12-19T14:37:00Z">
+              <w:rPr>
+                <w:lang w:val="it-IT"/>
+              </w:rPr>
+            </w:rPrChange>
+          </w:rPr>
+          <w:t>getLux</w:t>
+        </w:r>
+        <w:proofErr w:type="spellEnd"/>
+        <w:r>
+          <w:rPr>
+            <w:rFonts w:ascii="Consolas" w:hAnsi="Consolas"/>
+            <w:lang w:val="it-IT"/>
+            <w:rPrChange w:id="150" w:author="Matan Davidi" w:date="2018-12-19T14:37:00Z">
+              <w:rPr>
+                <w:lang w:val="it-IT"/>
+              </w:rPr>
+            </w:rPrChange>
+          </w:rPr>
+          <w:t>()</w:t>
+        </w:r>
+      </w:ins>
+    </w:p>
+    <w:p>
+      <w:pPr>
+        <w:rPr>
+          <w:ins w:id="151" w:author="Matan Davidi" w:date="2018-12-19T14:37:00Z"/>
+        </w:rPr>
+      </w:pPr>
+      <w:ins w:id="152" w:author="Matan Davidi" w:date="2018-12-19T14:40:00Z">
+        <w:r>
+          <w:lastRenderedPageBreak/>
+          <w:t xml:space="preserve">Il metodo </w:t>
+        </w:r>
+        <w:proofErr w:type="spellStart"/>
+        <w:r>
+          <w:rPr>
+            <w:rFonts w:ascii="Consolas" w:hAnsi="Consolas"/>
+            <w:rPrChange w:id="153" w:author="Matan Davidi" w:date="2018-12-19T14:40:00Z">
+              <w:rPr/>
+            </w:rPrChange>
+          </w:rPr>
+          <w:t>getLux</w:t>
+        </w:r>
+        <w:proofErr w:type="spellEnd"/>
+        <w:r>
+          <w:rPr>
+            <w:rFonts w:ascii="Consolas" w:hAnsi="Consolas"/>
+            <w:rPrChange w:id="154" w:author="Matan Davidi" w:date="2018-12-19T14:40:00Z">
+              <w:rPr/>
+            </w:rPrChange>
+          </w:rPr>
+          <w:t xml:space="preserve"> </w:t>
+        </w:r>
+      </w:ins>
+      <w:ins w:id="155" w:author="Matan Davidi" w:date="2018-12-19T14:41:00Z">
+        <w:r>
+          <w:rPr>
+            <w:rFonts w:ascii="Consolas" w:hAnsi="Consolas"/>
+          </w:rPr>
+          <w:t xml:space="preserve">restituisce il valore misurato dalla fotoresistenza. Infatti esso ritorna un valore intero tra 0 e 1023, dove 0 significa che non è </w:t>
+        </w:r>
+      </w:ins>
+      <w:ins w:id="156" w:author="Matan Davidi" w:date="2018-12-19T14:42:00Z">
+        <w:r>
+          <w:rPr>
+            <w:rFonts w:ascii="Consolas" w:hAnsi="Consolas"/>
+          </w:rPr>
+          <w:t>stata rilevata alcuna luce e 1023 significa che è stata rilevata una luminosità maggiore o uguale</w:t>
+        </w:r>
+        <w:r>
+          <w:rPr>
+            <w:rFonts w:ascii="Consolas" w:hAnsi="Consolas"/>
+          </w:rPr>
+          <w:t xml:space="preserve"> al valore massimo rilevabile d</w:t>
+        </w:r>
+      </w:ins>
+      <w:ins w:id="157" w:author="Matan Davidi" w:date="2018-12-19T14:43:00Z">
+        <w:r>
+          <w:rPr>
+            <w:rFonts w:ascii="Consolas" w:hAnsi="Consolas"/>
+          </w:rPr>
+          <w:t>alla fotoresistenza.</w:t>
+        </w:r>
+      </w:ins>
+      <w:bookmarkStart w:id="158" w:name="_GoBack"/>
+      <w:bookmarkEnd w:id="158"/>
     </w:p>
     <w:p>
       <w:r>
@@ -9909,28 +10862,28 @@
           <w:lang w:val="it-IT"/>
         </w:rPr>
       </w:pPr>
-      <w:bookmarkStart w:id="53" w:name="_Toc461179223"/>
-      <w:bookmarkStart w:id="54" w:name="_Toc491247144"/>
+      <w:bookmarkStart w:id="159" w:name="_Toc461179223"/>
+      <w:bookmarkStart w:id="160" w:name="_Toc491247144"/>
       <w:r>
         <w:rPr>
           <w:lang w:val="it-IT"/>
         </w:rPr>
         <w:t>Test</w:t>
       </w:r>
-      <w:bookmarkEnd w:id="53"/>
-      <w:bookmarkEnd w:id="54"/>
+      <w:bookmarkEnd w:id="159"/>
+      <w:bookmarkEnd w:id="160"/>
     </w:p>
     <w:p>
       <w:pPr>
         <w:pStyle w:val="Titolo2"/>
       </w:pPr>
-      <w:bookmarkStart w:id="55" w:name="_Toc461179224"/>
-      <w:bookmarkStart w:id="56" w:name="_Toc491247145"/>
+      <w:bookmarkStart w:id="161" w:name="_Toc461179224"/>
+      <w:bookmarkStart w:id="162" w:name="_Toc491247145"/>
       <w:r>
         <w:t>Protocollo di test</w:t>
       </w:r>
-      <w:bookmarkEnd w:id="55"/>
-      <w:bookmarkEnd w:id="56"/>
+      <w:bookmarkEnd w:id="161"/>
+      <w:bookmarkEnd w:id="162"/>
     </w:p>
     <w:p>
       <w:pPr>
@@ -10549,7 +11502,6 @@
                 <w:szCs w:val="18"/>
                 <w:lang w:eastAsia="ja-JP"/>
               </w:rPr>
-              <w:lastRenderedPageBreak/>
               <w:t>Execute the SQL:</w:t>
             </w:r>
             <w:r>
@@ -10878,7 +11830,6 @@
                 <w:sz w:val="18"/>
                 <w:szCs w:val="18"/>
               </w:rPr>
-              <w:lastRenderedPageBreak/>
               <w:t>Risultati</w:t>
             </w:r>
             <w:proofErr w:type="spellEnd"/>
@@ -10964,13 +11915,14 @@
       <w:pPr>
         <w:pStyle w:val="Titolo2"/>
       </w:pPr>
-      <w:bookmarkStart w:id="57" w:name="_Toc461179225"/>
-      <w:bookmarkStart w:id="58" w:name="_Toc491247146"/>
-      <w:r>
+      <w:bookmarkStart w:id="163" w:name="_Toc461179225"/>
+      <w:bookmarkStart w:id="164" w:name="_Toc491247146"/>
+      <w:r>
+        <w:lastRenderedPageBreak/>
         <w:t>Risultati test</w:t>
       </w:r>
-      <w:bookmarkEnd w:id="57"/>
-      <w:bookmarkEnd w:id="58"/>
+      <w:bookmarkEnd w:id="163"/>
+      <w:bookmarkEnd w:id="164"/>
     </w:p>
     <w:p>
       <w:pPr>
@@ -10989,16 +11941,16 @@
       <w:pPr>
         <w:pStyle w:val="Titolo2"/>
       </w:pPr>
-      <w:bookmarkStart w:id="59" w:name="_Toc461179226"/>
-      <w:bookmarkStart w:id="60" w:name="_Toc491247147"/>
+      <w:bookmarkStart w:id="165" w:name="_Toc461179226"/>
+      <w:bookmarkStart w:id="166" w:name="_Toc491247147"/>
       <w:r>
         <w:t>Mancanze</w:t>
       </w:r>
       <w:r>
         <w:t>/limitazioni conosciute</w:t>
       </w:r>
-      <w:bookmarkEnd w:id="59"/>
-      <w:bookmarkEnd w:id="60"/>
+      <w:bookmarkEnd w:id="165"/>
+      <w:bookmarkEnd w:id="166"/>
     </w:p>
     <w:p>
       <w:pPr>
@@ -11020,16 +11972,16 @@
           <w:lang w:val="it-IT"/>
         </w:rPr>
       </w:pPr>
-      <w:bookmarkStart w:id="61" w:name="_Toc461179227"/>
-      <w:bookmarkStart w:id="62" w:name="_Toc491247148"/>
+      <w:bookmarkStart w:id="167" w:name="_Toc461179227"/>
+      <w:bookmarkStart w:id="168" w:name="_Toc491247148"/>
       <w:r>
         <w:rPr>
           <w:lang w:val="it-IT"/>
         </w:rPr>
         <w:t>Consuntivo</w:t>
       </w:r>
-      <w:bookmarkEnd w:id="61"/>
-      <w:bookmarkEnd w:id="62"/>
+      <w:bookmarkEnd w:id="167"/>
+      <w:bookmarkEnd w:id="168"/>
     </w:p>
     <w:p>
       <w:pPr>
@@ -11079,16 +12031,16 @@
           <w:lang w:val="it-IT"/>
         </w:rPr>
       </w:pPr>
-      <w:bookmarkStart w:id="63" w:name="_Toc461179228"/>
-      <w:bookmarkStart w:id="64" w:name="_Toc491247149"/>
+      <w:bookmarkStart w:id="169" w:name="_Toc461179228"/>
+      <w:bookmarkStart w:id="170" w:name="_Toc491247149"/>
       <w:r>
         <w:rPr>
           <w:lang w:val="it-IT"/>
         </w:rPr>
         <w:t>Conclusioni</w:t>
       </w:r>
-      <w:bookmarkEnd w:id="63"/>
-      <w:bookmarkEnd w:id="64"/>
+      <w:bookmarkEnd w:id="169"/>
+      <w:bookmarkEnd w:id="170"/>
     </w:p>
     <w:p>
       <w:pPr>
@@ -11181,13 +12133,13 @@
       <w:pPr>
         <w:pStyle w:val="Titolo2"/>
       </w:pPr>
-      <w:bookmarkStart w:id="65" w:name="_Toc461179229"/>
-      <w:bookmarkStart w:id="66" w:name="_Toc491247150"/>
+      <w:bookmarkStart w:id="171" w:name="_Toc461179229"/>
+      <w:bookmarkStart w:id="172" w:name="_Toc491247150"/>
       <w:r>
         <w:t>Sviluppi futuri</w:t>
       </w:r>
-      <w:bookmarkEnd w:id="65"/>
-      <w:bookmarkEnd w:id="66"/>
+      <w:bookmarkEnd w:id="171"/>
+      <w:bookmarkEnd w:id="172"/>
     </w:p>
     <w:p>
       <w:pPr>
@@ -11206,13 +12158,13 @@
       <w:pPr>
         <w:pStyle w:val="Titolo2"/>
       </w:pPr>
-      <w:bookmarkStart w:id="67" w:name="_Toc461179230"/>
-      <w:bookmarkStart w:id="68" w:name="_Toc491247151"/>
+      <w:bookmarkStart w:id="173" w:name="_Toc461179230"/>
+      <w:bookmarkStart w:id="174" w:name="_Toc491247151"/>
       <w:r>
         <w:t>Considerazioni personali</w:t>
       </w:r>
-      <w:bookmarkEnd w:id="67"/>
-      <w:bookmarkEnd w:id="68"/>
+      <w:bookmarkEnd w:id="173"/>
+      <w:bookmarkEnd w:id="174"/>
     </w:p>
     <w:p>
       <w:pPr>
@@ -11242,28 +12194,28 @@
           <w:lang w:val="it-IT"/>
         </w:rPr>
       </w:pPr>
-      <w:bookmarkStart w:id="69" w:name="_Toc461179231"/>
-      <w:bookmarkStart w:id="70" w:name="_Toc491247152"/>
+      <w:bookmarkStart w:id="175" w:name="_Toc461179231"/>
+      <w:bookmarkStart w:id="176" w:name="_Toc491247152"/>
       <w:r>
         <w:rPr>
           <w:lang w:val="it-IT"/>
         </w:rPr>
         <w:t>Bibliografia</w:t>
       </w:r>
-      <w:bookmarkEnd w:id="69"/>
-      <w:bookmarkEnd w:id="70"/>
+      <w:bookmarkEnd w:id="175"/>
+      <w:bookmarkEnd w:id="176"/>
     </w:p>
     <w:p>
       <w:pPr>
         <w:pStyle w:val="Titolo2"/>
       </w:pPr>
-      <w:bookmarkStart w:id="71" w:name="_Toc461179232"/>
-      <w:bookmarkStart w:id="72" w:name="_Toc491247153"/>
+      <w:bookmarkStart w:id="177" w:name="_Toc461179232"/>
+      <w:bookmarkStart w:id="178" w:name="_Toc491247153"/>
       <w:r>
         <w:t>Bibliografia per articoli di riviste:</w:t>
       </w:r>
-      <w:bookmarkEnd w:id="71"/>
-      <w:bookmarkEnd w:id="72"/>
+      <w:bookmarkEnd w:id="177"/>
+      <w:bookmarkEnd w:id="178"/>
     </w:p>
     <w:p>
       <w:pPr>
@@ -11366,13 +12318,13 @@
       <w:pPr>
         <w:pStyle w:val="Titolo2"/>
       </w:pPr>
-      <w:bookmarkStart w:id="73" w:name="_Toc461179233"/>
-      <w:bookmarkStart w:id="74" w:name="_Toc491247154"/>
+      <w:bookmarkStart w:id="179" w:name="_Toc461179233"/>
+      <w:bookmarkStart w:id="180" w:name="_Toc491247154"/>
       <w:r>
         <w:t>Bibliografia per libri</w:t>
       </w:r>
-      <w:bookmarkEnd w:id="73"/>
-      <w:bookmarkEnd w:id="74"/>
+      <w:bookmarkEnd w:id="179"/>
+      <w:bookmarkEnd w:id="180"/>
     </w:p>
     <w:p>
       <w:pPr>
@@ -11481,7 +12433,6 @@
         <w:rPr>
           <w:lang w:val="it-IT"/>
         </w:rPr>
-        <w:lastRenderedPageBreak/>
         <w:t>ISBN</w:t>
       </w:r>
       <w:r>
@@ -11495,13 +12446,13 @@
       <w:pPr>
         <w:pStyle w:val="Titolo2"/>
       </w:pPr>
-      <w:bookmarkStart w:id="75" w:name="_Toc461179234"/>
-      <w:bookmarkStart w:id="76" w:name="_Toc491247155"/>
+      <w:bookmarkStart w:id="181" w:name="_Toc461179234"/>
+      <w:bookmarkStart w:id="182" w:name="_Toc491247155"/>
       <w:r>
         <w:t>Sitografia</w:t>
       </w:r>
-      <w:bookmarkEnd w:id="75"/>
-      <w:bookmarkEnd w:id="76"/>
+      <w:bookmarkEnd w:id="181"/>
+      <w:bookmarkEnd w:id="182"/>
     </w:p>
     <w:p>
       <w:pPr>
@@ -11752,16 +12703,16 @@
           <w:lang w:val="it-IT"/>
         </w:rPr>
       </w:pPr>
-      <w:bookmarkStart w:id="77" w:name="_Toc461179235"/>
-      <w:bookmarkStart w:id="78" w:name="_Toc491247156"/>
+      <w:bookmarkStart w:id="183" w:name="_Toc461179235"/>
+      <w:bookmarkStart w:id="184" w:name="_Toc491247156"/>
       <w:r>
         <w:rPr>
           <w:lang w:val="it-IT"/>
         </w:rPr>
         <w:t>Allegati</w:t>
       </w:r>
-      <w:bookmarkEnd w:id="77"/>
-      <w:bookmarkEnd w:id="78"/>
+      <w:bookmarkEnd w:id="183"/>
+      <w:bookmarkEnd w:id="184"/>
     </w:p>
     <w:p>
       <w:pPr>
@@ -16470,11 +17421,11 @@
 
 <file path=word/people.xml><?xml version="1.0" encoding="utf-8"?>
 <w15:people xmlns:wpc="http://schemas.microsoft.com/office/word/2010/wordprocessingCanvas" xmlns:cx="http://schemas.microsoft.com/office/drawing/2014/chartex" xmlns:cx1="http://schemas.microsoft.com/office/drawing/2015/9/8/chartex" xmlns:cx2="http://schemas.microsoft.com/office/drawing/2015/10/21/chartex" xmlns:cx3="http://schemas.microsoft.com/office/drawing/2016/5/9/chartex" xmlns:cx4="http://schemas.microsoft.com/office/drawing/2016/5/10/chartex" xmlns:cx5="http://schemas.microsoft.com/office/drawing/2016/5/11/chartex" xmlns:cx6="http://schemas.microsoft.com/office/drawing/2016/5/12/chartex" xmlns:cx7="http://schemas.microsoft.com/office/drawing/2016/5/13/chartex" xmlns:cx8="http://schemas.microsoft.com/office/drawing/2016/5/14/chartex" xmlns:mc="http://schemas.openxmlformats.org/markup-compatibility/2006" xmlns:aink="http://schemas.microsoft.com/office/drawing/2016/ink" xmlns:am3d="http://schemas.microsoft.com/office/drawing/2017/model3d" xmlns:o="urn:schemas-microsoft-com:office:office" xmlns:r="http://schemas.openxmlformats.org/officeDocument/2006/relationships" xmlns:m="http://schemas.openxmlformats.org/officeDocument/2006/math" xmlns:v="urn:schemas-microsoft-com:vml" xmlns:wp14="http://schemas.microsoft.com/office/word/2010/wordprocessingDrawing" xmlns:wp="http://schemas.openxmlformats.org/drawingml/2006/wordprocessingDrawing" xmlns:w10="urn:schemas-microsoft-com:office:word" xmlns:w="http://schemas.openxmlformats.org/wordprocessingml/2006/main" xmlns:w14="http://schemas.microsoft.com/office/word/2010/wordml" xmlns:w15="http://schemas.microsoft.com/office/word/2012/wordml" xmlns:w16cid="http://schemas.microsoft.com/office/word/2016/wordml/cid" xmlns:w16se="http://schemas.microsoft.com/office/word/2015/wordml/symex" xmlns:wpg="http://schemas.microsoft.com/office/word/2010/wordprocessingGroup" xmlns:wpi="http://schemas.microsoft.com/office/word/2010/wordprocessingInk" xmlns:wne="http://schemas.microsoft.com/office/word/2006/wordml" xmlns:wps="http://schemas.microsoft.com/office/word/2010/wordprocessingShape" mc:Ignorable="w14 w15 w16se w16cid wp14">
+  <w15:person w15:author="Matan Davidi">
+    <w15:presenceInfo w15:providerId="None" w15:userId="Matan Davidi"/>
+  </w15:person>
   <w15:person w15:author="Microsoft Office User">
     <w15:presenceInfo w15:providerId="None" w15:userId="Microsoft Office User"/>
-  </w15:person>
-  <w15:person w15:author="Matan Davidi">
-    <w15:presenceInfo w15:providerId="None" w15:userId="Matan Davidi"/>
   </w15:person>
 </w15:people>
 </file>
@@ -17074,7 +18025,6 @@
   <w:style w:type="character" w:default="1" w:styleId="Carpredefinitoparagrafo">
     <w:name w:val="Default Paragraph Font"/>
     <w:uiPriority w:val="1"/>
-    <w:semiHidden/>
     <w:unhideWhenUsed/>
   </w:style>
   <w:style w:type="table" w:default="1" w:styleId="Tabellanormale">
@@ -17746,7 +18696,7 @@
 </file>
 
 <file path=customXml/itemProps1.xml><?xml version="1.0" encoding="utf-8"?>
-<ds:datastoreItem xmlns:ds="http://schemas.openxmlformats.org/officeDocument/2006/customXml" ds:itemID="{E52C91C7-4B74-9E4A-9D30-571DDD3E2EBA}">
+<ds:datastoreItem xmlns:ds="http://schemas.openxmlformats.org/officeDocument/2006/customXml" ds:itemID="{290C9F2A-4D19-4323-B9AF-D87F3C5D3512}">
   <ds:schemaRefs>
     <ds:schemaRef ds:uri="http://schemas.openxmlformats.org/officeDocument/2006/bibliography"/>
   </ds:schemaRefs>

</xml_diff>